<commit_message>
changements dans la documentation
</commit_message>
<xml_diff>
--- a/Krino concepts.docx
+++ b/Krino concepts.docx
@@ -26,7 +26,31 @@
         <w:rPr>
           <w:lang w:val="fr-BE"/>
         </w:rPr>
-        <w:t>On a deux perspectives  ou façons de considérer les budgets :</w:t>
+        <w:t xml:space="preserve">On a deux perspectives  </w:t>
+      </w:r>
+      <w:r>
+        <w:rPr>
+          <w:lang w:val="fr-BE"/>
+        </w:rPr>
+        <w:t>(</w:t>
+      </w:r>
+      <w:r>
+        <w:rPr>
+          <w:lang w:val="fr-BE"/>
+        </w:rPr>
+        <w:t>ou façons de considérer</w:t>
+      </w:r>
+      <w:r>
+        <w:rPr>
+          <w:lang w:val="fr-BE"/>
+        </w:rPr>
+        <w:t>)</w:t>
+      </w:r>
+      <w:r>
+        <w:rPr>
+          <w:lang w:val="fr-BE"/>
+        </w:rPr>
+        <w:t xml:space="preserve"> les budgets :</w:t>
       </w:r>
     </w:p>
     <w:p>
@@ -44,7 +68,15 @@
         <w:rPr>
           <w:lang w:val="fr-BE"/>
         </w:rPr>
-        <w:t xml:space="preserve">Sous la perspective des OTP : combien reste-t-il d’argent dans chaque OTP ? </w:t>
+        <w:t>Sous la perspective des OTP : combien res</w:t>
+      </w:r>
+      <w:bookmarkStart w:id="0" w:name="_GoBack"/>
+      <w:bookmarkEnd w:id="0"/>
+      <w:r>
+        <w:rPr>
+          <w:lang w:val="fr-BE"/>
+        </w:rPr>
+        <w:t xml:space="preserve">te-t-il d’argent dans chaque OTP ? </w:t>
       </w:r>
       <w:r>
         <w:rPr>
@@ -322,7 +354,7 @@
         <w:pStyle w:val="Listenabsatz"/>
         <w:numPr>
           <w:ilvl w:val="1"/>
-          <w:numId w:val="9"/>
+          <w:numId w:val="10"/>
         </w:numPr>
         <w:rPr>
           <w:lang w:val="fr-BE"/>
@@ -340,7 +372,7 @@
         <w:pStyle w:val="Listenabsatz"/>
         <w:numPr>
           <w:ilvl w:val="1"/>
-          <w:numId w:val="9"/>
+          <w:numId w:val="10"/>
         </w:numPr>
         <w:rPr>
           <w:lang w:val="fr-BE"/>
@@ -351,6 +383,62 @@
           <w:lang w:val="fr-BE"/>
         </w:rPr>
         <w:t>et quelle fraction des postes SAP est en possession du magasin interne</w:t>
+      </w:r>
+    </w:p>
+    <w:p>
+      <w:pPr>
+        <w:ind w:left="720"/>
+        <w:rPr>
+          <w:lang w:val="fr-BE"/>
+        </w:rPr>
+      </w:pPr>
+      <w:r>
+        <w:rPr>
+          <w:lang w:val="fr-BE"/>
+        </w:rPr>
+        <w:t>Ces annotations Krino peut les réaliser :</w:t>
+      </w:r>
+    </w:p>
+    <w:p>
+      <w:pPr>
+        <w:pStyle w:val="Listenabsatz"/>
+        <w:numPr>
+          <w:ilvl w:val="0"/>
+          <w:numId w:val="11"/>
+        </w:numPr>
+        <w:rPr>
+          <w:lang w:val="fr-BE"/>
+        </w:rPr>
+      </w:pPr>
+      <w:r>
+        <w:rPr>
+          <w:lang w:val="fr-BE"/>
+        </w:rPr>
+        <w:t xml:space="preserve">automatiquement grâce aux informations dont il dispose dans sa base de données </w:t>
+      </w:r>
+    </w:p>
+    <w:p>
+      <w:pPr>
+        <w:pStyle w:val="Listenabsatz"/>
+        <w:numPr>
+          <w:ilvl w:val="0"/>
+          <w:numId w:val="11"/>
+        </w:numPr>
+        <w:rPr>
+          <w:lang w:val="fr-BE"/>
+        </w:rPr>
+      </w:pPr>
+      <w:r>
+        <w:rPr>
+          <w:lang w:val="fr-BE"/>
+        </w:rPr>
+        <w:t>ou en demandant l’assistance d’un administrateur si la pièce SAP n’est pas connue dans Krino : pour toute dépense comptable réalisée directement dans SAP, Krino demandera l’attribution manuelle de cette dépense à une (ou plusieurs) équipe(s)</w:t>
+      </w:r>
+      <w:r>
+        <w:rPr>
+          <w:lang w:val="fr-BE"/>
+        </w:rPr>
+        <w:br/>
       </w:r>
     </w:p>
     <w:p>
@@ -400,16 +488,15 @@
         <w:rPr>
           <w:lang w:val="fr-BE"/>
         </w:rPr>
-        <w:t xml:space="preserve"> qui exploitent toutes  ces informati</w:t>
-      </w:r>
-      <w:bookmarkStart w:id="0" w:name="_GoBack"/>
-      <w:bookmarkEnd w:id="0"/>
-      <w:r>
-        <w:rPr>
-          <w:lang w:val="fr-BE"/>
-        </w:rPr>
-        <w:t>ons</w:t>
-      </w:r>
+        <w:t xml:space="preserve"> qui exploitent toutes  ces informations</w:t>
+      </w:r>
+    </w:p>
+    <w:p>
+      <w:pPr>
+        <w:rPr>
+          <w:lang w:val="fr-BE"/>
+        </w:rPr>
+      </w:pPr>
     </w:p>
     <w:p>
       <w:pPr>
@@ -447,6 +534,7 @@
         <w:rPr>
           <w:lang w:val="fr-BE"/>
         </w:rPr>
+        <w:lastRenderedPageBreak/>
         <w:t>Stock</w:t>
       </w:r>
       <w:r>
@@ -635,7 +723,6 @@
         <w:rPr>
           <w:lang w:val="fr-BE"/>
         </w:rPr>
-        <w:lastRenderedPageBreak/>
         <w:t>Groupe d’équipes</w:t>
       </w:r>
     </w:p>
@@ -1229,6 +1316,7 @@
         <w:rPr>
           <w:lang w:val="fr-BE"/>
         </w:rPr>
+        <w:lastRenderedPageBreak/>
         <w:t xml:space="preserve">ou </w:t>
       </w:r>
       <w:r>
@@ -1471,7 +1559,6 @@
         <w:rPr>
           <w:lang w:val="fr-BE"/>
         </w:rPr>
-        <w:lastRenderedPageBreak/>
         <w:t>L’équipe dispose d’un budget suffisant</w:t>
       </w:r>
     </w:p>
@@ -2106,6 +2193,7 @@
         <w:rPr>
           <w:lang w:val="fr-BE"/>
         </w:rPr>
+        <w:lastRenderedPageBreak/>
         <w:t>minoré par les cadeaux faits à d’autres équipes.</w:t>
       </w:r>
     </w:p>
@@ -2250,7 +2338,6 @@
         <w:rPr>
           <w:lang w:val="fr-BE"/>
         </w:rPr>
-        <w:lastRenderedPageBreak/>
         <w:t> </w:t>
       </w:r>
       <w:r>
@@ -2786,6 +2873,7 @@
         <w:rPr>
           <w:lang w:val="fr-BE"/>
         </w:rPr>
+        <w:lastRenderedPageBreak/>
         <w:t>Un utilisateur fait une commande</w:t>
       </w:r>
       <w:r>
@@ -2974,7 +3062,6 @@
         <w:rPr>
           <w:lang w:val="fr-BE"/>
         </w:rPr>
-        <w:lastRenderedPageBreak/>
         <w:t xml:space="preserve">dans Krino le bon de commande change de statut </w:t>
       </w:r>
     </w:p>
@@ -2993,25 +3080,7 @@
         <w:rPr>
           <w:lang w:val="fr-BE"/>
         </w:rPr>
-        <w:t>Parallèlement à toutes ces étapes et en continu (d</w:t>
-      </w:r>
-      <w:r>
-        <w:rPr>
-          <w:lang w:val="fr-BE"/>
-        </w:rPr>
-        <w:t>eux fois par jours</w:t>
-      </w:r>
-      <w:r>
-        <w:rPr>
-          <w:lang w:val="fr-BE"/>
-        </w:rPr>
-        <w:t>)</w:t>
-      </w:r>
-      <w:r>
-        <w:rPr>
-          <w:lang w:val="fr-BE"/>
-        </w:rPr>
-        <w:t xml:space="preserve"> SAP envoie à Krino via l’outil </w:t>
+        <w:t xml:space="preserve">Parallèlement à toutes ces étapes et en continu (deux fois par jours) SAP envoie à Krino via l’outil </w:t>
       </w:r>
       <w:proofErr w:type="spellStart"/>
       <w:r>
@@ -3229,7 +3298,25 @@
         <w:rPr>
           <w:lang w:val="fr-BE"/>
         </w:rPr>
-        <w:t xml:space="preserve">Là aussi il s’agit d’une commande normale. La seule différence est qu’au moment de la réception des produits, on indique à Krino quels sont les produits reçus qui sont transmis au magasin interne. </w:t>
+        <w:t xml:space="preserve">Là aussi il s’agit d’une commande normale. La seule différence est qu’au moment de la réception des produits, on indique à Krino quels sont les produits reçus qui sont </w:t>
+      </w:r>
+      <w:r>
+        <w:rPr>
+          <w:lang w:val="fr-BE"/>
+        </w:rPr>
+        <w:t>cédés</w:t>
+      </w:r>
+      <w:r>
+        <w:rPr>
+          <w:lang w:val="fr-BE"/>
+        </w:rPr>
+        <w:t xml:space="preserve"> au magasin interne. </w:t>
+      </w:r>
+      <w:r>
+        <w:rPr>
+          <w:lang w:val="fr-BE"/>
+        </w:rPr>
+        <w:t>La valeur d’achat de la fraction de la commande cédée au magasin interne n’est alors plus attribuée à l’équipe, mais à la valeur totale du stock du magasin interne.</w:t>
       </w:r>
     </w:p>
     <w:p>
@@ -3262,6 +3349,51 @@
     </w:p>
     <w:p>
       <w:pPr>
+        <w:rPr>
+          <w:lang w:val="fr-BE"/>
+        </w:rPr>
+      </w:pPr>
+      <w:r>
+        <w:rPr>
+          <w:lang w:val="fr-BE"/>
+        </w:rPr>
+        <w:t xml:space="preserve">Il ne s’agit pas d’une commande normale et l’information de l’achat n’est </w:t>
+      </w:r>
+      <w:r>
+        <w:rPr>
+          <w:b/>
+          <w:lang w:val="fr-BE"/>
+        </w:rPr>
+        <w:t>pas</w:t>
+      </w:r>
+      <w:r>
+        <w:rPr>
+          <w:lang w:val="fr-BE"/>
+        </w:rPr>
+        <w:t xml:space="preserve"> transmise à SAP. </w:t>
+      </w:r>
+      <w:r>
+        <w:rPr>
+          <w:lang w:val="fr-BE"/>
+        </w:rPr>
+        <w:t>Mais un tel achat influe bien-sûr</w:t>
+      </w:r>
+      <w:r>
+        <w:rPr>
+          <w:lang w:val="fr-BE"/>
+        </w:rPr>
+        <w:t xml:space="preserve"> les annotations de SAP : la valeur des produits vendus par le magasin interne est imputée à l’équipe qui achète ces produits. La valeur totale du stock se voit déduite du même montant.</w:t>
+      </w:r>
+    </w:p>
+    <w:p>
+      <w:pPr>
+        <w:rPr>
+          <w:lang w:val="fr-BE"/>
+        </w:rPr>
+      </w:pPr>
+    </w:p>
+    <w:p>
+      <w:pPr>
         <w:pStyle w:val="berschrift3"/>
         <w:rPr>
           <w:lang w:val="fr-BE"/>
@@ -3295,6 +3427,705 @@
     </w:p>
     <w:p>
       <w:pPr>
+        <w:rPr>
+          <w:lang w:val="fr-BE"/>
+        </w:rPr>
+      </w:pPr>
+      <w:r>
+        <w:rPr>
+          <w:lang w:val="fr-BE"/>
+        </w:rPr>
+        <w:lastRenderedPageBreak/>
+        <w:t>Il s’agit d’une commande qui se fait directement sur le site web d’un fournisseur et qui risque donc d’échapper au contrôle de Krino. Ce qui réduit ce danger est que l’utilisateur nécessite un numéro de bon commande SAP (</w:t>
+      </w:r>
+      <w:proofErr w:type="spellStart"/>
+      <w:r>
+        <w:rPr>
+          <w:lang w:val="fr-BE"/>
+        </w:rPr>
+        <w:t>SAPId</w:t>
+      </w:r>
+      <w:proofErr w:type="spellEnd"/>
+      <w:r>
+        <w:rPr>
+          <w:lang w:val="fr-BE"/>
+        </w:rPr>
+        <w:t xml:space="preserve">) pour encoder </w:t>
+      </w:r>
+      <w:r>
+        <w:rPr>
+          <w:lang w:val="fr-BE"/>
+        </w:rPr>
+        <w:t xml:space="preserve">concrètement </w:t>
+      </w:r>
+      <w:r>
+        <w:rPr>
+          <w:lang w:val="fr-BE"/>
+        </w:rPr>
+        <w:t xml:space="preserve">la commande sur le site web du fournisseur. </w:t>
+      </w:r>
+    </w:p>
+    <w:p>
+      <w:pPr>
+        <w:rPr>
+          <w:lang w:val="fr-BE"/>
+        </w:rPr>
+      </w:pPr>
+      <w:r>
+        <w:rPr>
+          <w:lang w:val="fr-BE"/>
+        </w:rPr>
+        <w:t xml:space="preserve">Ce </w:t>
+      </w:r>
+      <w:proofErr w:type="spellStart"/>
+      <w:r>
+        <w:rPr>
+          <w:lang w:val="fr-BE"/>
+        </w:rPr>
+        <w:t>SAPId</w:t>
+      </w:r>
+      <w:proofErr w:type="spellEnd"/>
+      <w:r>
+        <w:rPr>
+          <w:lang w:val="fr-BE"/>
+        </w:rPr>
+        <w:t xml:space="preserve"> l’utilisateur pourrait </w:t>
+      </w:r>
+      <w:r>
+        <w:rPr>
+          <w:lang w:val="fr-BE"/>
+        </w:rPr>
+        <w:t xml:space="preserve">théoriquement </w:t>
+      </w:r>
+      <w:r>
+        <w:rPr>
+          <w:lang w:val="fr-BE"/>
+        </w:rPr>
+        <w:t xml:space="preserve">l’obtenir directement par un administrateur SAP sans passer par Krino. Dans ce cas Krino </w:t>
+      </w:r>
+      <w:r>
+        <w:rPr>
+          <w:lang w:val="fr-BE"/>
+        </w:rPr>
+        <w:t>prendrait connaissance de</w:t>
+      </w:r>
+      <w:r>
+        <w:rPr>
+          <w:lang w:val="fr-BE"/>
+        </w:rPr>
+        <w:t xml:space="preserve"> cet engagement plus tard lors de la synchronisation avec SAP et demanderait </w:t>
+      </w:r>
+      <w:r>
+        <w:rPr>
+          <w:lang w:val="fr-BE"/>
+        </w:rPr>
+        <w:t xml:space="preserve">à l’administration l’imputation </w:t>
+      </w:r>
+      <w:r>
+        <w:rPr>
+          <w:lang w:val="fr-BE"/>
+        </w:rPr>
+        <w:t xml:space="preserve">manuelle </w:t>
+      </w:r>
+      <w:r>
+        <w:rPr>
+          <w:lang w:val="fr-BE"/>
+        </w:rPr>
+        <w:t>de cette dépense à une équipe</w:t>
+      </w:r>
+      <w:r>
+        <w:rPr>
+          <w:lang w:val="fr-BE"/>
+        </w:rPr>
+        <w:t xml:space="preserve">, ce qui peut après enquête révéler le cas échéant un budget insuffisant. </w:t>
+      </w:r>
+    </w:p>
+    <w:p>
+      <w:pPr>
+        <w:rPr>
+          <w:lang w:val="fr-BE"/>
+        </w:rPr>
+      </w:pPr>
+      <w:r>
+        <w:rPr>
+          <w:lang w:val="fr-BE"/>
+        </w:rPr>
+        <w:t xml:space="preserve">Pour tenter d’éviter que Krino soit court-circuité, Krino propose un service de </w:t>
+      </w:r>
+      <w:r>
+        <w:rPr>
+          <w:i/>
+          <w:lang w:val="fr-BE"/>
+        </w:rPr>
+        <w:t>coupons</w:t>
+      </w:r>
+      <w:r>
+        <w:rPr>
+          <w:lang w:val="fr-BE"/>
+        </w:rPr>
+        <w:t xml:space="preserve"> (</w:t>
+      </w:r>
+      <w:r>
+        <w:rPr>
+          <w:i/>
+          <w:lang w:val="fr-BE"/>
+        </w:rPr>
+        <w:t>vouchers</w:t>
+      </w:r>
+      <w:r>
+        <w:rPr>
+          <w:lang w:val="fr-BE"/>
+        </w:rPr>
+        <w:t xml:space="preserve">) que l’utilisateur peut commander à l’avance. Par exemple l’utilisateur peut demander 5 coupons pour des </w:t>
+      </w:r>
+      <w:proofErr w:type="spellStart"/>
+      <w:r>
+        <w:rPr>
+          <w:lang w:val="fr-BE"/>
+        </w:rPr>
+        <w:t>oligos</w:t>
+      </w:r>
+      <w:proofErr w:type="spellEnd"/>
+      <w:r>
+        <w:rPr>
+          <w:lang w:val="fr-BE"/>
+        </w:rPr>
+        <w:t xml:space="preserve"> chez </w:t>
+      </w:r>
+      <w:proofErr w:type="spellStart"/>
+      <w:r>
+        <w:rPr>
+          <w:lang w:val="fr-BE"/>
+        </w:rPr>
+        <w:t>Promega</w:t>
+      </w:r>
+      <w:proofErr w:type="spellEnd"/>
+      <w:r>
+        <w:rPr>
+          <w:lang w:val="fr-BE"/>
+        </w:rPr>
+        <w:t>. Le cycle est le suivant :</w:t>
+      </w:r>
+    </w:p>
+    <w:p>
+      <w:pPr>
+        <w:pStyle w:val="Listenabsatz"/>
+        <w:numPr>
+          <w:ilvl w:val="0"/>
+          <w:numId w:val="13"/>
+        </w:numPr>
+        <w:rPr>
+          <w:lang w:val="fr-BE"/>
+        </w:rPr>
+      </w:pPr>
+      <w:r>
+        <w:rPr>
+          <w:lang w:val="fr-BE"/>
+        </w:rPr>
+        <w:t>L’utilisateur demande un coupon nom</w:t>
+      </w:r>
+      <w:r>
+        <w:rPr>
+          <w:lang w:val="fr-BE"/>
+        </w:rPr>
+        <w:t>in</w:t>
+      </w:r>
+      <w:r>
+        <w:rPr>
+          <w:lang w:val="fr-BE"/>
+        </w:rPr>
+        <w:t>atif :</w:t>
+      </w:r>
+    </w:p>
+    <w:p>
+      <w:pPr>
+        <w:pStyle w:val="Listenabsatz"/>
+        <w:numPr>
+          <w:ilvl w:val="1"/>
+          <w:numId w:val="13"/>
+        </w:numPr>
+        <w:rPr>
+          <w:lang w:val="fr-BE"/>
+        </w:rPr>
+      </w:pPr>
+      <w:r>
+        <w:rPr>
+          <w:lang w:val="fr-BE"/>
+        </w:rPr>
+        <w:t>que l</w:t>
+      </w:r>
+      <w:r>
+        <w:rPr>
+          <w:lang w:val="fr-BE"/>
+        </w:rPr>
+        <w:t xml:space="preserve">ui seul </w:t>
+      </w:r>
+      <w:r>
+        <w:rPr>
+          <w:lang w:val="fr-BE"/>
+        </w:rPr>
+        <w:t xml:space="preserve">pourra </w:t>
+      </w:r>
+      <w:r>
+        <w:rPr>
+          <w:lang w:val="fr-BE"/>
+        </w:rPr>
+        <w:t>utiliser</w:t>
+      </w:r>
+    </w:p>
+    <w:p>
+      <w:pPr>
+        <w:pStyle w:val="Listenabsatz"/>
+        <w:numPr>
+          <w:ilvl w:val="1"/>
+          <w:numId w:val="13"/>
+        </w:numPr>
+        <w:rPr>
+          <w:lang w:val="fr-BE"/>
+        </w:rPr>
+      </w:pPr>
+      <w:r>
+        <w:rPr>
+          <w:lang w:val="fr-BE"/>
+        </w:rPr>
+        <w:t xml:space="preserve">pour </w:t>
+      </w:r>
+      <w:r>
+        <w:rPr>
+          <w:lang w:val="fr-BE"/>
+        </w:rPr>
+        <w:t xml:space="preserve">un </w:t>
+      </w:r>
+      <w:r>
+        <w:rPr>
+          <w:lang w:val="fr-BE"/>
+        </w:rPr>
+        <w:t xml:space="preserve">achat web chez un </w:t>
+      </w:r>
+      <w:r>
+        <w:rPr>
+          <w:lang w:val="fr-BE"/>
+        </w:rPr>
+        <w:t xml:space="preserve">fournisseur </w:t>
+      </w:r>
+      <w:r>
+        <w:rPr>
+          <w:lang w:val="fr-BE"/>
+        </w:rPr>
+        <w:t xml:space="preserve">précis </w:t>
+      </w:r>
+    </w:p>
+    <w:p>
+      <w:pPr>
+        <w:pStyle w:val="Listenabsatz"/>
+        <w:numPr>
+          <w:ilvl w:val="1"/>
+          <w:numId w:val="13"/>
+        </w:numPr>
+        <w:rPr>
+          <w:lang w:val="fr-BE"/>
+        </w:rPr>
+      </w:pPr>
+      <w:r>
+        <w:rPr>
+          <w:lang w:val="fr-BE"/>
+        </w:rPr>
+        <w:t>de produit d’une catégorie de produit précise</w:t>
+      </w:r>
+      <w:r>
+        <w:rPr>
+          <w:lang w:val="fr-BE"/>
+        </w:rPr>
+        <w:t>.</w:t>
+      </w:r>
+    </w:p>
+    <w:p>
+      <w:pPr>
+        <w:pStyle w:val="Listenabsatz"/>
+        <w:numPr>
+          <w:ilvl w:val="0"/>
+          <w:numId w:val="13"/>
+        </w:numPr>
+        <w:rPr>
+          <w:lang w:val="fr-BE"/>
+        </w:rPr>
+      </w:pPr>
+      <w:r>
+        <w:rPr>
+          <w:lang w:val="fr-BE"/>
+        </w:rPr>
+        <w:t>L’administrateur est informé de cette demande de coupon et crée dans un SAP un engagement de 1 euro chez ce fournisseur</w:t>
+      </w:r>
+      <w:r>
+        <w:rPr>
+          <w:lang w:val="fr-BE"/>
+        </w:rPr>
+        <w:t xml:space="preserve"> (cet acte pourrait être automatisé : </w:t>
+      </w:r>
+      <w:r>
+        <w:rPr>
+          <w:u w:val="single"/>
+          <w:lang w:val="fr-BE"/>
+        </w:rPr>
+        <w:t xml:space="preserve">contacter Madame </w:t>
+      </w:r>
+      <w:proofErr w:type="spellStart"/>
+      <w:r>
+        <w:rPr>
+          <w:u w:val="single"/>
+          <w:lang w:val="fr-BE"/>
+        </w:rPr>
+        <w:t>Girin</w:t>
+      </w:r>
+      <w:proofErr w:type="spellEnd"/>
+      <w:r>
+        <w:rPr>
+          <w:u w:val="single"/>
+          <w:lang w:val="fr-BE"/>
+        </w:rPr>
+        <w:t xml:space="preserve"> à cette fin</w:t>
+      </w:r>
+      <w:r>
+        <w:rPr>
+          <w:lang w:val="fr-BE"/>
+        </w:rPr>
+        <w:t>)</w:t>
+      </w:r>
+      <w:r>
+        <w:rPr>
+          <w:lang w:val="fr-BE"/>
+        </w:rPr>
+        <w:t xml:space="preserve">. </w:t>
+      </w:r>
+    </w:p>
+    <w:p>
+      <w:pPr>
+        <w:pStyle w:val="Listenabsatz"/>
+        <w:numPr>
+          <w:ilvl w:val="1"/>
+          <w:numId w:val="13"/>
+        </w:numPr>
+        <w:rPr>
+          <w:lang w:val="fr-BE"/>
+        </w:rPr>
+      </w:pPr>
+      <w:r>
+        <w:rPr>
+          <w:lang w:val="fr-BE"/>
+        </w:rPr>
+        <w:t>L’administrateur associe alors le SAP id et l’OTP à ce coupon via Krino</w:t>
+      </w:r>
+      <w:r>
+        <w:rPr>
+          <w:lang w:val="fr-BE"/>
+        </w:rPr>
+        <w:t>.</w:t>
+      </w:r>
+    </w:p>
+    <w:p>
+      <w:pPr>
+        <w:pStyle w:val="Listenabsatz"/>
+        <w:numPr>
+          <w:ilvl w:val="1"/>
+          <w:numId w:val="13"/>
+        </w:numPr>
+        <w:rPr>
+          <w:lang w:val="fr-BE"/>
+        </w:rPr>
+      </w:pPr>
+      <w:r>
+        <w:rPr>
+          <w:lang w:val="fr-BE"/>
+        </w:rPr>
+        <w:t>Le coupon peut dès lors à tout instant être utilisé par l’utilisateur en question</w:t>
+      </w:r>
+      <w:r>
+        <w:rPr>
+          <w:lang w:val="fr-BE"/>
+        </w:rPr>
+        <w:t xml:space="preserve">, mais le </w:t>
+      </w:r>
+      <w:proofErr w:type="spellStart"/>
+      <w:r>
+        <w:rPr>
+          <w:lang w:val="fr-BE"/>
+        </w:rPr>
+        <w:t>SAPid</w:t>
+      </w:r>
+      <w:proofErr w:type="spellEnd"/>
+      <w:r>
+        <w:rPr>
+          <w:lang w:val="fr-BE"/>
+        </w:rPr>
+        <w:t xml:space="preserve"> n’est pas visible à l’utilisateur à l’avance. Ce point est important ; voir plus loin.</w:t>
+      </w:r>
+    </w:p>
+    <w:p>
+      <w:pPr>
+        <w:pStyle w:val="Listenabsatz"/>
+        <w:numPr>
+          <w:ilvl w:val="0"/>
+          <w:numId w:val="13"/>
+        </w:numPr>
+        <w:rPr>
+          <w:lang w:val="fr-BE"/>
+        </w:rPr>
+      </w:pPr>
+      <w:r>
+        <w:rPr>
+          <w:lang w:val="fr-BE"/>
+        </w:rPr>
+        <w:t xml:space="preserve">L’utilisateur prépare sa commande sur le site web du fournisseur et détermine le montant nécessaire à l’achat du produit. Il ne connait pas encore le </w:t>
+      </w:r>
+      <w:proofErr w:type="spellStart"/>
+      <w:r>
+        <w:rPr>
+          <w:lang w:val="fr-BE"/>
+        </w:rPr>
+        <w:t>SAPid</w:t>
+      </w:r>
+      <w:proofErr w:type="spellEnd"/>
+      <w:r>
+        <w:rPr>
+          <w:lang w:val="fr-BE"/>
+        </w:rPr>
+        <w:t xml:space="preserve"> qui se cache derrière le coupon. Ce </w:t>
+      </w:r>
+      <w:proofErr w:type="spellStart"/>
+      <w:r>
+        <w:rPr>
+          <w:lang w:val="fr-BE"/>
+        </w:rPr>
+        <w:t>SAPid</w:t>
+      </w:r>
+      <w:proofErr w:type="spellEnd"/>
+      <w:r>
+        <w:rPr>
+          <w:lang w:val="fr-BE"/>
+        </w:rPr>
+        <w:t xml:space="preserve"> constitue en quelque sorte la ‘clé’ pour pouvoir terminer sa commande sur le site web du fournisseur.</w:t>
+      </w:r>
+    </w:p>
+    <w:p>
+      <w:pPr>
+        <w:pStyle w:val="Listenabsatz"/>
+        <w:numPr>
+          <w:ilvl w:val="0"/>
+          <w:numId w:val="13"/>
+        </w:numPr>
+        <w:rPr>
+          <w:lang w:val="fr-BE"/>
+        </w:rPr>
+      </w:pPr>
+      <w:r>
+        <w:rPr>
+          <w:lang w:val="fr-BE"/>
+        </w:rPr>
+        <w:t xml:space="preserve">Pour obtenir cette clé, l’utilisateur retourne dans Krino et indique le montant qu’il va dépenser (et peut-être réintroduit son mot de passe). Cet acte constitue en quelque sorte une ‘signature’ engageant la responsabilité de l’utilisateur sur cet achat. Après vérification que le montant est compatible avec le budget de l’équipe, Krino révèle le </w:t>
+      </w:r>
+      <w:proofErr w:type="spellStart"/>
+      <w:r>
+        <w:rPr>
+          <w:lang w:val="fr-BE"/>
+        </w:rPr>
+        <w:t>SAPId</w:t>
+      </w:r>
+      <w:proofErr w:type="spellEnd"/>
+      <w:r>
+        <w:rPr>
+          <w:lang w:val="fr-BE"/>
+        </w:rPr>
+        <w:t xml:space="preserve"> qui constitue la ‘clé’ pour terminer l’achat sur le site web. Cette façon de procéder permet donc le contrôle du budget de l’équipe avant de libérer l’achat. Certes il n’empêche pas l’utilisateur de mentir </w:t>
+      </w:r>
+      <w:r>
+        <w:rPr>
+          <w:lang w:val="fr-BE"/>
+        </w:rPr>
+        <w:t xml:space="preserve">(ou se tromper) </w:t>
+      </w:r>
+      <w:r>
+        <w:rPr>
+          <w:lang w:val="fr-BE"/>
+        </w:rPr>
+        <w:t>sur le montant qu’il va dépenser</w:t>
+      </w:r>
+      <w:r>
+        <w:rPr>
+          <w:lang w:val="fr-BE"/>
+        </w:rPr>
+        <w:t xml:space="preserve">, mais grâce à cet acte de ‘signature’, l’utilisateur est responsabilisé et lors de la facturation la fraude (ou l’erreur) de l’utilisateur sera révélée. </w:t>
+      </w:r>
+    </w:p>
+    <w:p>
+      <w:pPr>
+        <w:pStyle w:val="Listenabsatz"/>
+        <w:numPr>
+          <w:ilvl w:val="0"/>
+          <w:numId w:val="13"/>
+        </w:numPr>
+        <w:rPr>
+          <w:lang w:val="fr-BE"/>
+        </w:rPr>
+      </w:pPr>
+      <w:r>
+        <w:rPr>
+          <w:lang w:val="fr-BE"/>
+        </w:rPr>
+        <w:t xml:space="preserve">L’acte de signature crée aussi une commande krino (avec un krino Id). L’engagement de 1 euro peut alors être mis à jour dans SAP avec le montant réel et le </w:t>
+      </w:r>
+      <w:proofErr w:type="spellStart"/>
+      <w:r>
+        <w:rPr>
+          <w:lang w:val="fr-BE"/>
+        </w:rPr>
+        <w:t>krinoId</w:t>
+      </w:r>
+      <w:proofErr w:type="spellEnd"/>
+      <w:r>
+        <w:rPr>
+          <w:lang w:val="fr-BE"/>
+        </w:rPr>
+        <w:t xml:space="preserve">. Cet acte est pour l’instant encore manuel </w:t>
+      </w:r>
+      <w:r>
+        <w:rPr>
+          <w:lang w:val="fr-BE"/>
+        </w:rPr>
+        <w:t xml:space="preserve">(cet acte pourrait être automatisé : </w:t>
+      </w:r>
+      <w:r>
+        <w:rPr>
+          <w:u w:val="single"/>
+          <w:lang w:val="fr-BE"/>
+        </w:rPr>
+        <w:t xml:space="preserve">contacter Madame </w:t>
+      </w:r>
+      <w:proofErr w:type="spellStart"/>
+      <w:r>
+        <w:rPr>
+          <w:u w:val="single"/>
+          <w:lang w:val="fr-BE"/>
+        </w:rPr>
+        <w:t>Girin</w:t>
+      </w:r>
+      <w:proofErr w:type="spellEnd"/>
+      <w:r>
+        <w:rPr>
+          <w:u w:val="single"/>
+          <w:lang w:val="fr-BE"/>
+        </w:rPr>
+        <w:t xml:space="preserve"> à cette fin</w:t>
+      </w:r>
+      <w:r>
+        <w:rPr>
+          <w:lang w:val="fr-BE"/>
+        </w:rPr>
+        <w:t>).</w:t>
+      </w:r>
+    </w:p>
+    <w:p>
+      <w:pPr>
+        <w:rPr>
+          <w:lang w:val="fr-BE"/>
+        </w:rPr>
+      </w:pPr>
+    </w:p>
+    <w:p>
+      <w:pPr>
+        <w:rPr>
+          <w:lang w:val="fr-BE"/>
+        </w:rPr>
+      </w:pPr>
+      <w:r>
+        <w:rPr>
+          <w:u w:val="single"/>
+          <w:lang w:val="fr-BE"/>
+        </w:rPr>
+        <w:t>On peut discuter</w:t>
+      </w:r>
+      <w:r>
+        <w:rPr>
+          <w:lang w:val="fr-BE"/>
+        </w:rPr>
+        <w:t xml:space="preserve"> de mesures supplémentaires pour limiter le risque de fraude inhérent à ce système de coupons :</w:t>
+      </w:r>
+    </w:p>
+    <w:p>
+      <w:pPr>
+        <w:pStyle w:val="Listenabsatz"/>
+        <w:numPr>
+          <w:ilvl w:val="0"/>
+          <w:numId w:val="14"/>
+        </w:numPr>
+        <w:rPr>
+          <w:lang w:val="fr-BE"/>
+        </w:rPr>
+      </w:pPr>
+      <w:r>
+        <w:rPr>
+          <w:lang w:val="fr-BE"/>
+        </w:rPr>
+        <w:lastRenderedPageBreak/>
+        <w:t>demander au fournisseur de n’accepter des commandes qu’à raison d’un montant maximal,</w:t>
+      </w:r>
+    </w:p>
+    <w:p>
+      <w:pPr>
+        <w:pStyle w:val="Listenabsatz"/>
+        <w:numPr>
+          <w:ilvl w:val="0"/>
+          <w:numId w:val="14"/>
+        </w:numPr>
+        <w:rPr>
+          <w:lang w:val="fr-BE"/>
+        </w:rPr>
+      </w:pPr>
+      <w:r>
+        <w:rPr>
+          <w:lang w:val="fr-BE"/>
+        </w:rPr>
+        <w:t xml:space="preserve">n’autoriser qu’un nombre maximal limité de coupons </w:t>
+      </w:r>
+      <w:r>
+        <w:rPr>
+          <w:lang w:val="fr-BE"/>
+        </w:rPr>
+        <w:t xml:space="preserve">prêts </w:t>
+      </w:r>
+      <w:r>
+        <w:rPr>
+          <w:lang w:val="fr-BE"/>
+        </w:rPr>
+        <w:t>par utilisateur,</w:t>
+      </w:r>
+    </w:p>
+    <w:p>
+      <w:pPr>
+        <w:pStyle w:val="Listenabsatz"/>
+        <w:numPr>
+          <w:ilvl w:val="0"/>
+          <w:numId w:val="14"/>
+        </w:numPr>
+        <w:rPr>
+          <w:lang w:val="fr-BE"/>
+        </w:rPr>
+      </w:pPr>
+      <w:r>
+        <w:rPr>
+          <w:lang w:val="fr-BE"/>
+        </w:rPr>
+        <w:t>rendre l’acte de ‘signature’ plus solennel dans Krino en attirant l’intention sur le coté de fraude que constitue l’entrée d’un montant incorrect et demander l’entrée du mot de passe de l’utilisateur pour acter la prise de connaissance de ce fait.</w:t>
+      </w:r>
+    </w:p>
+    <w:p>
+      <w:pPr>
+        <w:rPr>
+          <w:lang w:val="fr-BE"/>
+        </w:rPr>
+      </w:pPr>
+    </w:p>
+    <w:p>
+      <w:pPr>
         <w:pStyle w:val="berschrift3"/>
         <w:rPr>
           <w:lang w:val="fr-BE"/>
@@ -3322,6 +4153,288 @@
     </w:p>
     <w:p>
       <w:pPr>
+        <w:rPr>
+          <w:lang w:val="fr-BE"/>
+        </w:rPr>
+      </w:pPr>
+      <w:r>
+        <w:rPr>
+          <w:lang w:val="fr-BE"/>
+        </w:rPr>
+        <w:t xml:space="preserve">Les frigos sont placés au Giga par certains fournisseurs. Le </w:t>
+      </w:r>
+      <w:r>
+        <w:rPr>
+          <w:lang w:val="fr-BE"/>
+        </w:rPr>
+        <w:t>lab.</w:t>
+      </w:r>
+      <w:r>
+        <w:rPr>
+          <w:lang w:val="fr-BE"/>
+        </w:rPr>
+        <w:t xml:space="preserve"> manager peut se servir à tout moment dans le frigo et le fournisseur </w:t>
+      </w:r>
+      <w:proofErr w:type="gramStart"/>
+      <w:r>
+        <w:rPr>
+          <w:lang w:val="fr-BE"/>
+        </w:rPr>
+        <w:t>dispose</w:t>
+      </w:r>
+      <w:proofErr w:type="gramEnd"/>
+      <w:r>
+        <w:rPr>
+          <w:lang w:val="fr-BE"/>
+        </w:rPr>
+        <w:t xml:space="preserve"> d’un moyen pour monitorer  ce qui a été effectivement pris dans le frigo</w:t>
+      </w:r>
+      <w:r>
+        <w:rPr>
+          <w:lang w:val="fr-BE"/>
+        </w:rPr>
+        <w:t xml:space="preserve"> pour facturer en conséquence</w:t>
+      </w:r>
+      <w:r>
+        <w:rPr>
+          <w:lang w:val="fr-BE"/>
+        </w:rPr>
+        <w:t xml:space="preserve">. </w:t>
+      </w:r>
+    </w:p>
+    <w:p>
+      <w:pPr>
+        <w:rPr>
+          <w:lang w:val="fr-BE"/>
+        </w:rPr>
+      </w:pPr>
+      <w:r>
+        <w:rPr>
+          <w:lang w:val="fr-BE"/>
+        </w:rPr>
+        <w:t>Auparavant une commande ouverte (avec engagement important et facturation multiple) était prévue pour gérer cette procédure.</w:t>
+      </w:r>
+    </w:p>
+    <w:p>
+      <w:pPr>
+        <w:rPr>
+          <w:lang w:val="fr-BE"/>
+        </w:rPr>
+      </w:pPr>
+      <w:r>
+        <w:rPr>
+          <w:lang w:val="fr-BE"/>
+        </w:rPr>
+        <w:t>Il parait (</w:t>
+      </w:r>
+      <w:r>
+        <w:rPr>
+          <w:u w:val="single"/>
+          <w:lang w:val="fr-BE"/>
+        </w:rPr>
+        <w:t>demander confirmation</w:t>
+      </w:r>
+      <w:r>
+        <w:rPr>
+          <w:lang w:val="fr-BE"/>
+        </w:rPr>
+        <w:t xml:space="preserve"> à Nathalie et </w:t>
+      </w:r>
+      <w:proofErr w:type="spellStart"/>
+      <w:r>
+        <w:rPr>
+          <w:lang w:val="fr-BE"/>
+        </w:rPr>
+        <w:t>Sandrina</w:t>
+      </w:r>
+      <w:proofErr w:type="spellEnd"/>
+      <w:r>
+        <w:rPr>
+          <w:lang w:val="fr-BE"/>
+        </w:rPr>
+        <w:t>) que les commandes ouvertes ne sont plus acceptées et qu’on fait désormais tous les mois un nouveau bon de commande qui servira à la facturation unique mensuelle du fournisseur.</w:t>
+      </w:r>
+    </w:p>
+    <w:p>
+      <w:pPr>
+        <w:rPr>
+          <w:lang w:val="fr-BE"/>
+        </w:rPr>
+      </w:pPr>
+      <w:r>
+        <w:rPr>
+          <w:lang w:val="fr-BE"/>
+        </w:rPr>
+        <w:t xml:space="preserve">En ce qui concerne Krino la procédure actuelle </w:t>
+      </w:r>
+      <w:r>
+        <w:rPr>
+          <w:lang w:val="fr-BE"/>
+        </w:rPr>
+        <w:t>(</w:t>
+      </w:r>
+      <w:r>
+        <w:rPr>
+          <w:u w:val="single"/>
+          <w:lang w:val="fr-BE"/>
+        </w:rPr>
+        <w:t>demander confirmation</w:t>
+      </w:r>
+      <w:r>
+        <w:rPr>
+          <w:lang w:val="fr-BE"/>
+        </w:rPr>
+        <w:t xml:space="preserve"> à Nathalie</w:t>
+      </w:r>
+      <w:r>
+        <w:rPr>
+          <w:lang w:val="fr-BE"/>
+        </w:rPr>
+        <w:t xml:space="preserve">) est que  l’utilisateur en besoin d’un produit frigo contacte le </w:t>
+      </w:r>
+      <w:proofErr w:type="spellStart"/>
+      <w:r>
+        <w:rPr>
+          <w:lang w:val="fr-BE"/>
+        </w:rPr>
+        <w:t>labmanager</w:t>
+      </w:r>
+      <w:proofErr w:type="spellEnd"/>
+      <w:r>
+        <w:rPr>
+          <w:lang w:val="fr-BE"/>
+        </w:rPr>
+        <w:t>. Celui-ci procède alors de la manière suivante :</w:t>
+      </w:r>
+    </w:p>
+    <w:p>
+      <w:pPr>
+        <w:pStyle w:val="Listenabsatz"/>
+        <w:numPr>
+          <w:ilvl w:val="0"/>
+          <w:numId w:val="15"/>
+        </w:numPr>
+        <w:rPr>
+          <w:lang w:val="fr-BE"/>
+        </w:rPr>
+      </w:pPr>
+      <w:r>
+        <w:rPr>
+          <w:lang w:val="fr-BE"/>
+        </w:rPr>
+        <w:t>Il vérifie le budget de l’équipe demandeuse,</w:t>
+      </w:r>
+    </w:p>
+    <w:p>
+      <w:pPr>
+        <w:pStyle w:val="Listenabsatz"/>
+        <w:numPr>
+          <w:ilvl w:val="0"/>
+          <w:numId w:val="15"/>
+        </w:numPr>
+        <w:rPr>
+          <w:lang w:val="fr-BE"/>
+        </w:rPr>
+      </w:pPr>
+      <w:r>
+        <w:rPr>
+          <w:lang w:val="fr-BE"/>
+        </w:rPr>
+        <w:t xml:space="preserve">Il entre la </w:t>
+      </w:r>
+      <w:r>
+        <w:rPr>
+          <w:i/>
+          <w:lang w:val="fr-BE"/>
+        </w:rPr>
+        <w:t>commande frigo</w:t>
+      </w:r>
+      <w:r>
+        <w:rPr>
+          <w:lang w:val="fr-BE"/>
+        </w:rPr>
+        <w:t xml:space="preserve"> dans Krino et l’attribue à l’équipe en question,</w:t>
+      </w:r>
+    </w:p>
+    <w:p>
+      <w:pPr>
+        <w:pStyle w:val="Listenabsatz"/>
+        <w:numPr>
+          <w:ilvl w:val="0"/>
+          <w:numId w:val="15"/>
+        </w:numPr>
+        <w:rPr>
+          <w:lang w:val="fr-BE"/>
+        </w:rPr>
+      </w:pPr>
+      <w:r>
+        <w:rPr>
+          <w:lang w:val="fr-BE"/>
+        </w:rPr>
+        <w:t xml:space="preserve">Il va chercher le produit dans le frigo </w:t>
+      </w:r>
+      <w:r>
+        <w:rPr>
+          <w:lang w:val="fr-BE"/>
+        </w:rPr>
+        <w:t>et le donne à la personne demandeuse</w:t>
+      </w:r>
+    </w:p>
+    <w:p>
+      <w:pPr>
+        <w:rPr>
+          <w:lang w:val="fr-BE"/>
+        </w:rPr>
+      </w:pPr>
+      <w:r>
+        <w:rPr>
+          <w:lang w:val="fr-BE"/>
+        </w:rPr>
+        <w:t xml:space="preserve">La commande frigo de Krino n’est pas une commande classique et ne sera </w:t>
+      </w:r>
+      <w:r>
+        <w:rPr>
+          <w:b/>
+          <w:lang w:val="fr-BE"/>
+        </w:rPr>
+        <w:t>pas</w:t>
+      </w:r>
+      <w:r>
+        <w:rPr>
+          <w:lang w:val="fr-BE"/>
+        </w:rPr>
+        <w:t xml:space="preserve"> transmise à SAP. Elle servira (avec toutes les autres commandes frigo du mois) à établir une clé de répartition entre les équipes concernées et à annoter la facture SAP mensuelle du fournisseur de manière correcte en imputant un montant réaliste à chaque équipe qui a utilisée des produits frigos.</w:t>
+      </w:r>
+    </w:p>
+    <w:p>
+      <w:pPr>
+        <w:rPr>
+          <w:lang w:val="fr-BE"/>
+        </w:rPr>
+      </w:pPr>
+      <w:r>
+        <w:rPr>
+          <w:u w:val="single"/>
+          <w:lang w:val="fr-BE"/>
+        </w:rPr>
+        <w:t>Il faut vérifier</w:t>
+      </w:r>
+      <w:r>
+        <w:rPr>
+          <w:lang w:val="fr-BE"/>
+        </w:rPr>
+        <w:t xml:space="preserve"> si ces frigos sont bien attribués à un seul labo. Sinon cela va créer des problèmes avec la facture qui sera sur un OTP qui concerne plusieurs labos ?? Je pense que Nathalie m’a parlé d’un système de badge lors de la prise de produit dans le frigo. Si tel est le cas, le fournisseur peut alors éventuellement tracer les ‘achats’ de chaque labo dans un même frigo et envoyer une facture par labo. Alors tout serait OK. A vérifier…</w:t>
+      </w:r>
+    </w:p>
+    <w:p>
+      <w:pPr>
+        <w:rPr>
+          <w:lang w:val="fr-BE"/>
+        </w:rPr>
+      </w:pPr>
+    </w:p>
+    <w:p>
+      <w:pPr>
         <w:pStyle w:val="berschrift3"/>
         <w:rPr>
           <w:lang w:val="fr-BE"/>
@@ -3347,9 +4460,108 @@
           <w:lang w:val="fr-BE"/>
         </w:rPr>
       </w:pPr>
-    </w:p>
-    <w:p>
-      <w:pPr>
+      <w:r>
+        <w:rPr>
+          <w:u w:val="single"/>
+          <w:lang w:val="fr-BE"/>
+        </w:rPr>
+        <w:t>A vérifier</w:t>
+      </w:r>
+      <w:r>
+        <w:rPr>
+          <w:lang w:val="fr-BE"/>
+        </w:rPr>
+        <w:t xml:space="preserve"> avec </w:t>
+      </w:r>
+      <w:proofErr w:type="spellStart"/>
+      <w:r>
+        <w:rPr>
+          <w:lang w:val="fr-BE"/>
+        </w:rPr>
+        <w:t>Sandrina</w:t>
+      </w:r>
+      <w:proofErr w:type="spellEnd"/>
+      <w:r>
+        <w:rPr>
+          <w:lang w:val="fr-BE"/>
+        </w:rPr>
+        <w:t xml:space="preserve">… Mais d’après Nathalie cela n’existe plus.  </w:t>
+      </w:r>
+    </w:p>
+    <w:p>
+      <w:pPr>
+        <w:rPr>
+          <w:lang w:val="fr-BE"/>
+        </w:rPr>
+      </w:pPr>
+    </w:p>
+    <w:p>
+      <w:pPr>
+        <w:pStyle w:val="berschrift3"/>
+        <w:rPr>
+          <w:lang w:val="fr-BE"/>
+        </w:rPr>
+      </w:pPr>
+      <w:r>
+        <w:rPr>
+          <w:lang w:val="fr-BE"/>
+        </w:rPr>
+        <w:lastRenderedPageBreak/>
+        <w:t>Les commandes et pièces sans engagement de SAP non initiées par Krino</w:t>
+      </w:r>
+    </w:p>
+    <w:p>
+      <w:pPr>
+        <w:rPr>
+          <w:lang w:val="fr-BE"/>
+        </w:rPr>
+      </w:pPr>
+    </w:p>
+    <w:p>
+      <w:pPr>
+        <w:rPr>
+          <w:lang w:val="fr-BE"/>
+        </w:rPr>
+      </w:pPr>
+      <w:proofErr w:type="spellStart"/>
+      <w:r>
+        <w:rPr>
+          <w:lang w:val="fr-BE"/>
+        </w:rPr>
+        <w:t>Peut-etre</w:t>
+      </w:r>
+      <w:proofErr w:type="spellEnd"/>
+      <w:r>
+        <w:rPr>
+          <w:lang w:val="fr-BE"/>
+        </w:rPr>
+        <w:t xml:space="preserve"> aussi une commande web pour laquelle l’utilisateur à court </w:t>
+      </w:r>
+      <w:proofErr w:type="spellStart"/>
+      <w:r>
+        <w:rPr>
+          <w:lang w:val="fr-BE"/>
+        </w:rPr>
+        <w:t>circuité</w:t>
+      </w:r>
+      <w:proofErr w:type="spellEnd"/>
+      <w:r>
+        <w:rPr>
+          <w:lang w:val="fr-BE"/>
+        </w:rPr>
+        <w:t xml:space="preserve"> Krino</w:t>
+      </w:r>
+    </w:p>
+    <w:p>
+      <w:pPr>
+        <w:rPr>
+          <w:lang w:val="fr-BE"/>
+        </w:rPr>
+      </w:pPr>
+    </w:p>
+    <w:p>
+      <w:pPr>
+        <w:pStyle w:val="berschrift3"/>
         <w:rPr>
           <w:lang w:val="fr-BE"/>
         </w:rPr>
@@ -3504,7 +4716,7 @@
         <w:rFonts w:asciiTheme="majorHAnsi" w:eastAsiaTheme="majorEastAsia" w:hAnsiTheme="majorHAnsi" w:cstheme="majorBidi"/>
         <w:noProof/>
       </w:rPr>
-      <w:t>1</w:t>
+      <w:t>7</w:t>
     </w:r>
     <w:r>
       <w:rPr>
@@ -3549,6 +4761,92 @@
 <file path=word/numbering.xml><?xml version="1.0" encoding="utf-8"?>
 <w:numbering xmlns:wpc="http://schemas.microsoft.com/office/word/2010/wordprocessingCanvas" xmlns:mc="http://schemas.openxmlformats.org/markup-compatibility/2006" xmlns:o="urn:schemas-microsoft-com:office:office" xmlns:r="http://schemas.openxmlformats.org/officeDocument/2006/relationships" xmlns:m="http://schemas.openxmlformats.org/officeDocument/2006/math" xmlns:v="urn:schemas-microsoft-com:vml" xmlns:wp14="http://schemas.microsoft.com/office/word/2010/wordprocessingDrawing" xmlns:wp="http://schemas.openxmlformats.org/drawingml/2006/wordprocessingDrawing" xmlns:w10="urn:schemas-microsoft-com:office:word" xmlns:w="http://schemas.openxmlformats.org/wordprocessingml/2006/main" xmlns:w14="http://schemas.microsoft.com/office/word/2010/wordml" xmlns:wpg="http://schemas.microsoft.com/office/word/2010/wordprocessingGroup" xmlns:wpi="http://schemas.microsoft.com/office/word/2010/wordprocessingInk" xmlns:wne="http://schemas.microsoft.com/office/word/2006/wordml" xmlns:wps="http://schemas.microsoft.com/office/word/2010/wordprocessingShape" mc:Ignorable="w14 wp14">
   <w:abstractNum w:abstractNumId="0">
+    <w:nsid w:val="0302209B"/>
+    <w:multiLevelType w:val="hybridMultilevel"/>
+    <w:tmpl w:val="22A0AF7C"/>
+    <w:lvl w:ilvl="0" w:tplc="100C000F">
+      <w:start w:val="1"/>
+      <w:numFmt w:val="decimal"/>
+      <w:lvlText w:val="%1."/>
+      <w:lvlJc w:val="left"/>
+      <w:pPr>
+        <w:ind w:left="767" w:hanging="360"/>
+      </w:pPr>
+    </w:lvl>
+    <w:lvl w:ilvl="1" w:tplc="100C0019" w:tentative="1">
+      <w:start w:val="1"/>
+      <w:numFmt w:val="lowerLetter"/>
+      <w:lvlText w:val="%2."/>
+      <w:lvlJc w:val="left"/>
+      <w:pPr>
+        <w:ind w:left="1487" w:hanging="360"/>
+      </w:pPr>
+    </w:lvl>
+    <w:lvl w:ilvl="2" w:tplc="100C001B" w:tentative="1">
+      <w:start w:val="1"/>
+      <w:numFmt w:val="lowerRoman"/>
+      <w:lvlText w:val="%3."/>
+      <w:lvlJc w:val="right"/>
+      <w:pPr>
+        <w:ind w:left="2207" w:hanging="180"/>
+      </w:pPr>
+    </w:lvl>
+    <w:lvl w:ilvl="3" w:tplc="100C000F" w:tentative="1">
+      <w:start w:val="1"/>
+      <w:numFmt w:val="decimal"/>
+      <w:lvlText w:val="%4."/>
+      <w:lvlJc w:val="left"/>
+      <w:pPr>
+        <w:ind w:left="2927" w:hanging="360"/>
+      </w:pPr>
+    </w:lvl>
+    <w:lvl w:ilvl="4" w:tplc="100C0019" w:tentative="1">
+      <w:start w:val="1"/>
+      <w:numFmt w:val="lowerLetter"/>
+      <w:lvlText w:val="%5."/>
+      <w:lvlJc w:val="left"/>
+      <w:pPr>
+        <w:ind w:left="3647" w:hanging="360"/>
+      </w:pPr>
+    </w:lvl>
+    <w:lvl w:ilvl="5" w:tplc="100C001B" w:tentative="1">
+      <w:start w:val="1"/>
+      <w:numFmt w:val="lowerRoman"/>
+      <w:lvlText w:val="%6."/>
+      <w:lvlJc w:val="right"/>
+      <w:pPr>
+        <w:ind w:left="4367" w:hanging="180"/>
+      </w:pPr>
+    </w:lvl>
+    <w:lvl w:ilvl="6" w:tplc="100C000F" w:tentative="1">
+      <w:start w:val="1"/>
+      <w:numFmt w:val="decimal"/>
+      <w:lvlText w:val="%7."/>
+      <w:lvlJc w:val="left"/>
+      <w:pPr>
+        <w:ind w:left="5087" w:hanging="360"/>
+      </w:pPr>
+    </w:lvl>
+    <w:lvl w:ilvl="7" w:tplc="100C0019" w:tentative="1">
+      <w:start w:val="1"/>
+      <w:numFmt w:val="lowerLetter"/>
+      <w:lvlText w:val="%8."/>
+      <w:lvlJc w:val="left"/>
+      <w:pPr>
+        <w:ind w:left="5807" w:hanging="360"/>
+      </w:pPr>
+    </w:lvl>
+    <w:lvl w:ilvl="8" w:tplc="100C001B" w:tentative="1">
+      <w:start w:val="1"/>
+      <w:numFmt w:val="lowerRoman"/>
+      <w:lvlText w:val="%9."/>
+      <w:lvlJc w:val="right"/>
+      <w:pPr>
+        <w:ind w:left="6527" w:hanging="180"/>
+      </w:pPr>
+    </w:lvl>
+  </w:abstractNum>
+  <w:abstractNum w:abstractNumId="1">
     <w:nsid w:val="03563206"/>
     <w:multiLevelType w:val="hybridMultilevel"/>
     <w:tmpl w:val="A7CCA9E0"/>
@@ -3661,7 +4959,93 @@
       </w:rPr>
     </w:lvl>
   </w:abstractNum>
-  <w:abstractNum w:abstractNumId="1">
+  <w:abstractNum w:abstractNumId="2">
+    <w:nsid w:val="0FAA2A61"/>
+    <w:multiLevelType w:val="hybridMultilevel"/>
+    <w:tmpl w:val="0E1EEDE6"/>
+    <w:lvl w:ilvl="0" w:tplc="100C000F">
+      <w:start w:val="1"/>
+      <w:numFmt w:val="decimal"/>
+      <w:lvlText w:val="%1."/>
+      <w:lvlJc w:val="left"/>
+      <w:pPr>
+        <w:ind w:left="720" w:hanging="360"/>
+      </w:pPr>
+    </w:lvl>
+    <w:lvl w:ilvl="1" w:tplc="100C0019">
+      <w:start w:val="1"/>
+      <w:numFmt w:val="lowerLetter"/>
+      <w:lvlText w:val="%2."/>
+      <w:lvlJc w:val="left"/>
+      <w:pPr>
+        <w:ind w:left="1440" w:hanging="360"/>
+      </w:pPr>
+    </w:lvl>
+    <w:lvl w:ilvl="2" w:tplc="100C001B" w:tentative="1">
+      <w:start w:val="1"/>
+      <w:numFmt w:val="lowerRoman"/>
+      <w:lvlText w:val="%3."/>
+      <w:lvlJc w:val="right"/>
+      <w:pPr>
+        <w:ind w:left="2160" w:hanging="180"/>
+      </w:pPr>
+    </w:lvl>
+    <w:lvl w:ilvl="3" w:tplc="100C000F" w:tentative="1">
+      <w:start w:val="1"/>
+      <w:numFmt w:val="decimal"/>
+      <w:lvlText w:val="%4."/>
+      <w:lvlJc w:val="left"/>
+      <w:pPr>
+        <w:ind w:left="2880" w:hanging="360"/>
+      </w:pPr>
+    </w:lvl>
+    <w:lvl w:ilvl="4" w:tplc="100C0019" w:tentative="1">
+      <w:start w:val="1"/>
+      <w:numFmt w:val="lowerLetter"/>
+      <w:lvlText w:val="%5."/>
+      <w:lvlJc w:val="left"/>
+      <w:pPr>
+        <w:ind w:left="3600" w:hanging="360"/>
+      </w:pPr>
+    </w:lvl>
+    <w:lvl w:ilvl="5" w:tplc="100C001B" w:tentative="1">
+      <w:start w:val="1"/>
+      <w:numFmt w:val="lowerRoman"/>
+      <w:lvlText w:val="%6."/>
+      <w:lvlJc w:val="right"/>
+      <w:pPr>
+        <w:ind w:left="4320" w:hanging="180"/>
+      </w:pPr>
+    </w:lvl>
+    <w:lvl w:ilvl="6" w:tplc="100C000F" w:tentative="1">
+      <w:start w:val="1"/>
+      <w:numFmt w:val="decimal"/>
+      <w:lvlText w:val="%7."/>
+      <w:lvlJc w:val="left"/>
+      <w:pPr>
+        <w:ind w:left="5040" w:hanging="360"/>
+      </w:pPr>
+    </w:lvl>
+    <w:lvl w:ilvl="7" w:tplc="100C0019" w:tentative="1">
+      <w:start w:val="1"/>
+      <w:numFmt w:val="lowerLetter"/>
+      <w:lvlText w:val="%8."/>
+      <w:lvlJc w:val="left"/>
+      <w:pPr>
+        <w:ind w:left="5760" w:hanging="360"/>
+      </w:pPr>
+    </w:lvl>
+    <w:lvl w:ilvl="8" w:tplc="100C001B" w:tentative="1">
+      <w:start w:val="1"/>
+      <w:numFmt w:val="lowerRoman"/>
+      <w:lvlText w:val="%9."/>
+      <w:lvlJc w:val="right"/>
+      <w:pPr>
+        <w:ind w:left="6480" w:hanging="180"/>
+      </w:pPr>
+    </w:lvl>
+  </w:abstractNum>
+  <w:abstractNum w:abstractNumId="3">
     <w:nsid w:val="11121704"/>
     <w:multiLevelType w:val="hybridMultilevel"/>
     <w:tmpl w:val="5C1031D6"/>
@@ -3774,7 +5158,120 @@
       </w:rPr>
     </w:lvl>
   </w:abstractNum>
-  <w:abstractNum w:abstractNumId="2">
+  <w:abstractNum w:abstractNumId="4">
+    <w:nsid w:val="1DFC7D98"/>
+    <w:multiLevelType w:val="hybridMultilevel"/>
+    <w:tmpl w:val="F0A0E6FC"/>
+    <w:lvl w:ilvl="0" w:tplc="100C0001">
+      <w:start w:val="1"/>
+      <w:numFmt w:val="bullet"/>
+      <w:lvlText w:val=""/>
+      <w:lvlJc w:val="left"/>
+      <w:pPr>
+        <w:ind w:left="720" w:hanging="360"/>
+      </w:pPr>
+      <w:rPr>
+        <w:rFonts w:ascii="Symbol" w:hAnsi="Symbol" w:hint="default"/>
+      </w:rPr>
+    </w:lvl>
+    <w:lvl w:ilvl="1" w:tplc="100C0003" w:tentative="1">
+      <w:start w:val="1"/>
+      <w:numFmt w:val="bullet"/>
+      <w:lvlText w:val="o"/>
+      <w:lvlJc w:val="left"/>
+      <w:pPr>
+        <w:ind w:left="1440" w:hanging="360"/>
+      </w:pPr>
+      <w:rPr>
+        <w:rFonts w:ascii="Courier New" w:hAnsi="Courier New" w:cs="Courier New" w:hint="default"/>
+      </w:rPr>
+    </w:lvl>
+    <w:lvl w:ilvl="2" w:tplc="100C0005" w:tentative="1">
+      <w:start w:val="1"/>
+      <w:numFmt w:val="bullet"/>
+      <w:lvlText w:val=""/>
+      <w:lvlJc w:val="left"/>
+      <w:pPr>
+        <w:ind w:left="2160" w:hanging="360"/>
+      </w:pPr>
+      <w:rPr>
+        <w:rFonts w:ascii="Wingdings" w:hAnsi="Wingdings" w:hint="default"/>
+      </w:rPr>
+    </w:lvl>
+    <w:lvl w:ilvl="3" w:tplc="100C0001" w:tentative="1">
+      <w:start w:val="1"/>
+      <w:numFmt w:val="bullet"/>
+      <w:lvlText w:val=""/>
+      <w:lvlJc w:val="left"/>
+      <w:pPr>
+        <w:ind w:left="2880" w:hanging="360"/>
+      </w:pPr>
+      <w:rPr>
+        <w:rFonts w:ascii="Symbol" w:hAnsi="Symbol" w:hint="default"/>
+      </w:rPr>
+    </w:lvl>
+    <w:lvl w:ilvl="4" w:tplc="100C0003" w:tentative="1">
+      <w:start w:val="1"/>
+      <w:numFmt w:val="bullet"/>
+      <w:lvlText w:val="o"/>
+      <w:lvlJc w:val="left"/>
+      <w:pPr>
+        <w:ind w:left="3600" w:hanging="360"/>
+      </w:pPr>
+      <w:rPr>
+        <w:rFonts w:ascii="Courier New" w:hAnsi="Courier New" w:cs="Courier New" w:hint="default"/>
+      </w:rPr>
+    </w:lvl>
+    <w:lvl w:ilvl="5" w:tplc="100C0005" w:tentative="1">
+      <w:start w:val="1"/>
+      <w:numFmt w:val="bullet"/>
+      <w:lvlText w:val=""/>
+      <w:lvlJc w:val="left"/>
+      <w:pPr>
+        <w:ind w:left="4320" w:hanging="360"/>
+      </w:pPr>
+      <w:rPr>
+        <w:rFonts w:ascii="Wingdings" w:hAnsi="Wingdings" w:hint="default"/>
+      </w:rPr>
+    </w:lvl>
+    <w:lvl w:ilvl="6" w:tplc="100C0001" w:tentative="1">
+      <w:start w:val="1"/>
+      <w:numFmt w:val="bullet"/>
+      <w:lvlText w:val=""/>
+      <w:lvlJc w:val="left"/>
+      <w:pPr>
+        <w:ind w:left="5040" w:hanging="360"/>
+      </w:pPr>
+      <w:rPr>
+        <w:rFonts w:ascii="Symbol" w:hAnsi="Symbol" w:hint="default"/>
+      </w:rPr>
+    </w:lvl>
+    <w:lvl w:ilvl="7" w:tplc="100C0003" w:tentative="1">
+      <w:start w:val="1"/>
+      <w:numFmt w:val="bullet"/>
+      <w:lvlText w:val="o"/>
+      <w:lvlJc w:val="left"/>
+      <w:pPr>
+        <w:ind w:left="5760" w:hanging="360"/>
+      </w:pPr>
+      <w:rPr>
+        <w:rFonts w:ascii="Courier New" w:hAnsi="Courier New" w:cs="Courier New" w:hint="default"/>
+      </w:rPr>
+    </w:lvl>
+    <w:lvl w:ilvl="8" w:tplc="100C0005" w:tentative="1">
+      <w:start w:val="1"/>
+      <w:numFmt w:val="bullet"/>
+      <w:lvlText w:val=""/>
+      <w:lvlJc w:val="left"/>
+      <w:pPr>
+        <w:ind w:left="6480" w:hanging="360"/>
+      </w:pPr>
+      <w:rPr>
+        <w:rFonts w:ascii="Wingdings" w:hAnsi="Wingdings" w:hint="default"/>
+      </w:rPr>
+    </w:lvl>
+  </w:abstractNum>
+  <w:abstractNum w:abstractNumId="5">
     <w:nsid w:val="29304E23"/>
     <w:multiLevelType w:val="hybridMultilevel"/>
     <w:tmpl w:val="CFEAC798"/>
@@ -3887,7 +5384,7 @@
       </w:rPr>
     </w:lvl>
   </w:abstractNum>
-  <w:abstractNum w:abstractNumId="3">
+  <w:abstractNum w:abstractNumId="6">
     <w:nsid w:val="348C172B"/>
     <w:multiLevelType w:val="hybridMultilevel"/>
     <w:tmpl w:val="1D26B364"/>
@@ -3973,7 +5470,7 @@
       </w:pPr>
     </w:lvl>
   </w:abstractNum>
-  <w:abstractNum w:abstractNumId="4">
+  <w:abstractNum w:abstractNumId="7">
     <w:nsid w:val="3D8E2DAF"/>
     <w:multiLevelType w:val="hybridMultilevel"/>
     <w:tmpl w:val="C0306FCE"/>
@@ -4059,7 +5556,292 @@
       </w:pPr>
     </w:lvl>
   </w:abstractNum>
-  <w:abstractNum w:abstractNumId="5">
+  <w:abstractNum w:abstractNumId="8">
+    <w:nsid w:val="44FC2E4E"/>
+    <w:multiLevelType w:val="hybridMultilevel"/>
+    <w:tmpl w:val="56348236"/>
+    <w:lvl w:ilvl="0" w:tplc="100C0001">
+      <w:start w:val="1"/>
+      <w:numFmt w:val="bullet"/>
+      <w:lvlText w:val=""/>
+      <w:lvlJc w:val="left"/>
+      <w:pPr>
+        <w:ind w:left="720" w:hanging="360"/>
+      </w:pPr>
+      <w:rPr>
+        <w:rFonts w:ascii="Symbol" w:hAnsi="Symbol" w:hint="default"/>
+      </w:rPr>
+    </w:lvl>
+    <w:lvl w:ilvl="1" w:tplc="100C0003" w:tentative="1">
+      <w:start w:val="1"/>
+      <w:numFmt w:val="bullet"/>
+      <w:lvlText w:val="o"/>
+      <w:lvlJc w:val="left"/>
+      <w:pPr>
+        <w:ind w:left="1440" w:hanging="360"/>
+      </w:pPr>
+      <w:rPr>
+        <w:rFonts w:ascii="Courier New" w:hAnsi="Courier New" w:cs="Courier New" w:hint="default"/>
+      </w:rPr>
+    </w:lvl>
+    <w:lvl w:ilvl="2" w:tplc="100C0005" w:tentative="1">
+      <w:start w:val="1"/>
+      <w:numFmt w:val="bullet"/>
+      <w:lvlText w:val=""/>
+      <w:lvlJc w:val="left"/>
+      <w:pPr>
+        <w:ind w:left="2160" w:hanging="360"/>
+      </w:pPr>
+      <w:rPr>
+        <w:rFonts w:ascii="Wingdings" w:hAnsi="Wingdings" w:hint="default"/>
+      </w:rPr>
+    </w:lvl>
+    <w:lvl w:ilvl="3" w:tplc="100C0001" w:tentative="1">
+      <w:start w:val="1"/>
+      <w:numFmt w:val="bullet"/>
+      <w:lvlText w:val=""/>
+      <w:lvlJc w:val="left"/>
+      <w:pPr>
+        <w:ind w:left="2880" w:hanging="360"/>
+      </w:pPr>
+      <w:rPr>
+        <w:rFonts w:ascii="Symbol" w:hAnsi="Symbol" w:hint="default"/>
+      </w:rPr>
+    </w:lvl>
+    <w:lvl w:ilvl="4" w:tplc="100C0003" w:tentative="1">
+      <w:start w:val="1"/>
+      <w:numFmt w:val="bullet"/>
+      <w:lvlText w:val="o"/>
+      <w:lvlJc w:val="left"/>
+      <w:pPr>
+        <w:ind w:left="3600" w:hanging="360"/>
+      </w:pPr>
+      <w:rPr>
+        <w:rFonts w:ascii="Courier New" w:hAnsi="Courier New" w:cs="Courier New" w:hint="default"/>
+      </w:rPr>
+    </w:lvl>
+    <w:lvl w:ilvl="5" w:tplc="100C0005" w:tentative="1">
+      <w:start w:val="1"/>
+      <w:numFmt w:val="bullet"/>
+      <w:lvlText w:val=""/>
+      <w:lvlJc w:val="left"/>
+      <w:pPr>
+        <w:ind w:left="4320" w:hanging="360"/>
+      </w:pPr>
+      <w:rPr>
+        <w:rFonts w:ascii="Wingdings" w:hAnsi="Wingdings" w:hint="default"/>
+      </w:rPr>
+    </w:lvl>
+    <w:lvl w:ilvl="6" w:tplc="100C0001" w:tentative="1">
+      <w:start w:val="1"/>
+      <w:numFmt w:val="bullet"/>
+      <w:lvlText w:val=""/>
+      <w:lvlJc w:val="left"/>
+      <w:pPr>
+        <w:ind w:left="5040" w:hanging="360"/>
+      </w:pPr>
+      <w:rPr>
+        <w:rFonts w:ascii="Symbol" w:hAnsi="Symbol" w:hint="default"/>
+      </w:rPr>
+    </w:lvl>
+    <w:lvl w:ilvl="7" w:tplc="100C0003" w:tentative="1">
+      <w:start w:val="1"/>
+      <w:numFmt w:val="bullet"/>
+      <w:lvlText w:val="o"/>
+      <w:lvlJc w:val="left"/>
+      <w:pPr>
+        <w:ind w:left="5760" w:hanging="360"/>
+      </w:pPr>
+      <w:rPr>
+        <w:rFonts w:ascii="Courier New" w:hAnsi="Courier New" w:cs="Courier New" w:hint="default"/>
+      </w:rPr>
+    </w:lvl>
+    <w:lvl w:ilvl="8" w:tplc="100C0005" w:tentative="1">
+      <w:start w:val="1"/>
+      <w:numFmt w:val="bullet"/>
+      <w:lvlText w:val=""/>
+      <w:lvlJc w:val="left"/>
+      <w:pPr>
+        <w:ind w:left="6480" w:hanging="360"/>
+      </w:pPr>
+      <w:rPr>
+        <w:rFonts w:ascii="Wingdings" w:hAnsi="Wingdings" w:hint="default"/>
+      </w:rPr>
+    </w:lvl>
+  </w:abstractNum>
+  <w:abstractNum w:abstractNumId="9">
+    <w:nsid w:val="4B540FA9"/>
+    <w:multiLevelType w:val="hybridMultilevel"/>
+    <w:tmpl w:val="D73A4D8E"/>
+    <w:lvl w:ilvl="0" w:tplc="100C000F">
+      <w:start w:val="1"/>
+      <w:numFmt w:val="decimal"/>
+      <w:lvlText w:val="%1."/>
+      <w:lvlJc w:val="left"/>
+      <w:pPr>
+        <w:ind w:left="1440" w:hanging="360"/>
+      </w:pPr>
+    </w:lvl>
+    <w:lvl w:ilvl="1" w:tplc="100C0019" w:tentative="1">
+      <w:start w:val="1"/>
+      <w:numFmt w:val="lowerLetter"/>
+      <w:lvlText w:val="%2."/>
+      <w:lvlJc w:val="left"/>
+      <w:pPr>
+        <w:ind w:left="2160" w:hanging="360"/>
+      </w:pPr>
+    </w:lvl>
+    <w:lvl w:ilvl="2" w:tplc="100C001B" w:tentative="1">
+      <w:start w:val="1"/>
+      <w:numFmt w:val="lowerRoman"/>
+      <w:lvlText w:val="%3."/>
+      <w:lvlJc w:val="right"/>
+      <w:pPr>
+        <w:ind w:left="2880" w:hanging="180"/>
+      </w:pPr>
+    </w:lvl>
+    <w:lvl w:ilvl="3" w:tplc="100C000F" w:tentative="1">
+      <w:start w:val="1"/>
+      <w:numFmt w:val="decimal"/>
+      <w:lvlText w:val="%4."/>
+      <w:lvlJc w:val="left"/>
+      <w:pPr>
+        <w:ind w:left="3600" w:hanging="360"/>
+      </w:pPr>
+    </w:lvl>
+    <w:lvl w:ilvl="4" w:tplc="100C0019" w:tentative="1">
+      <w:start w:val="1"/>
+      <w:numFmt w:val="lowerLetter"/>
+      <w:lvlText w:val="%5."/>
+      <w:lvlJc w:val="left"/>
+      <w:pPr>
+        <w:ind w:left="4320" w:hanging="360"/>
+      </w:pPr>
+    </w:lvl>
+    <w:lvl w:ilvl="5" w:tplc="100C001B" w:tentative="1">
+      <w:start w:val="1"/>
+      <w:numFmt w:val="lowerRoman"/>
+      <w:lvlText w:val="%6."/>
+      <w:lvlJc w:val="right"/>
+      <w:pPr>
+        <w:ind w:left="5040" w:hanging="180"/>
+      </w:pPr>
+    </w:lvl>
+    <w:lvl w:ilvl="6" w:tplc="100C000F" w:tentative="1">
+      <w:start w:val="1"/>
+      <w:numFmt w:val="decimal"/>
+      <w:lvlText w:val="%7."/>
+      <w:lvlJc w:val="left"/>
+      <w:pPr>
+        <w:ind w:left="5760" w:hanging="360"/>
+      </w:pPr>
+    </w:lvl>
+    <w:lvl w:ilvl="7" w:tplc="100C0019" w:tentative="1">
+      <w:start w:val="1"/>
+      <w:numFmt w:val="lowerLetter"/>
+      <w:lvlText w:val="%8."/>
+      <w:lvlJc w:val="left"/>
+      <w:pPr>
+        <w:ind w:left="6480" w:hanging="360"/>
+      </w:pPr>
+    </w:lvl>
+    <w:lvl w:ilvl="8" w:tplc="100C001B" w:tentative="1">
+      <w:start w:val="1"/>
+      <w:numFmt w:val="lowerRoman"/>
+      <w:lvlText w:val="%9."/>
+      <w:lvlJc w:val="right"/>
+      <w:pPr>
+        <w:ind w:left="7200" w:hanging="180"/>
+      </w:pPr>
+    </w:lvl>
+  </w:abstractNum>
+  <w:abstractNum w:abstractNumId="10">
+    <w:nsid w:val="52D86EEE"/>
+    <w:multiLevelType w:val="hybridMultilevel"/>
+    <w:tmpl w:val="F29E2B36"/>
+    <w:lvl w:ilvl="0" w:tplc="100C000F">
+      <w:start w:val="1"/>
+      <w:numFmt w:val="decimal"/>
+      <w:lvlText w:val="%1."/>
+      <w:lvlJc w:val="left"/>
+      <w:pPr>
+        <w:ind w:left="720" w:hanging="360"/>
+      </w:pPr>
+    </w:lvl>
+    <w:lvl w:ilvl="1" w:tplc="100C0019">
+      <w:start w:val="1"/>
+      <w:numFmt w:val="lowerLetter"/>
+      <w:lvlText w:val="%2."/>
+      <w:lvlJc w:val="left"/>
+      <w:pPr>
+        <w:ind w:left="1440" w:hanging="360"/>
+      </w:pPr>
+    </w:lvl>
+    <w:lvl w:ilvl="2" w:tplc="100C001B" w:tentative="1">
+      <w:start w:val="1"/>
+      <w:numFmt w:val="lowerRoman"/>
+      <w:lvlText w:val="%3."/>
+      <w:lvlJc w:val="right"/>
+      <w:pPr>
+        <w:ind w:left="2160" w:hanging="180"/>
+      </w:pPr>
+    </w:lvl>
+    <w:lvl w:ilvl="3" w:tplc="100C000F" w:tentative="1">
+      <w:start w:val="1"/>
+      <w:numFmt w:val="decimal"/>
+      <w:lvlText w:val="%4."/>
+      <w:lvlJc w:val="left"/>
+      <w:pPr>
+        <w:ind w:left="2880" w:hanging="360"/>
+      </w:pPr>
+    </w:lvl>
+    <w:lvl w:ilvl="4" w:tplc="100C0019" w:tentative="1">
+      <w:start w:val="1"/>
+      <w:numFmt w:val="lowerLetter"/>
+      <w:lvlText w:val="%5."/>
+      <w:lvlJc w:val="left"/>
+      <w:pPr>
+        <w:ind w:left="3600" w:hanging="360"/>
+      </w:pPr>
+    </w:lvl>
+    <w:lvl w:ilvl="5" w:tplc="100C001B" w:tentative="1">
+      <w:start w:val="1"/>
+      <w:numFmt w:val="lowerRoman"/>
+      <w:lvlText w:val="%6."/>
+      <w:lvlJc w:val="right"/>
+      <w:pPr>
+        <w:ind w:left="4320" w:hanging="180"/>
+      </w:pPr>
+    </w:lvl>
+    <w:lvl w:ilvl="6" w:tplc="100C000F" w:tentative="1">
+      <w:start w:val="1"/>
+      <w:numFmt w:val="decimal"/>
+      <w:lvlText w:val="%7."/>
+      <w:lvlJc w:val="left"/>
+      <w:pPr>
+        <w:ind w:left="5040" w:hanging="360"/>
+      </w:pPr>
+    </w:lvl>
+    <w:lvl w:ilvl="7" w:tplc="100C0019" w:tentative="1">
+      <w:start w:val="1"/>
+      <w:numFmt w:val="lowerLetter"/>
+      <w:lvlText w:val="%8."/>
+      <w:lvlJc w:val="left"/>
+      <w:pPr>
+        <w:ind w:left="5760" w:hanging="360"/>
+      </w:pPr>
+    </w:lvl>
+    <w:lvl w:ilvl="8" w:tplc="100C001B" w:tentative="1">
+      <w:start w:val="1"/>
+      <w:numFmt w:val="lowerRoman"/>
+      <w:lvlText w:val="%9."/>
+      <w:lvlJc w:val="right"/>
+      <w:pPr>
+        <w:ind w:left="6480" w:hanging="180"/>
+      </w:pPr>
+    </w:lvl>
+  </w:abstractNum>
+  <w:abstractNum w:abstractNumId="11">
     <w:nsid w:val="5BF80EA5"/>
     <w:multiLevelType w:val="hybridMultilevel"/>
     <w:tmpl w:val="E00E0F80"/>
@@ -4172,7 +5954,7 @@
       </w:rPr>
     </w:lvl>
   </w:abstractNum>
-  <w:abstractNum w:abstractNumId="6">
+  <w:abstractNum w:abstractNumId="12">
     <w:nsid w:val="61082F94"/>
     <w:multiLevelType w:val="hybridMultilevel"/>
     <w:tmpl w:val="076872AA"/>
@@ -4285,7 +6067,7 @@
       </w:rPr>
     </w:lvl>
   </w:abstractNum>
-  <w:abstractNum w:abstractNumId="7">
+  <w:abstractNum w:abstractNumId="13">
     <w:nsid w:val="621E54E9"/>
     <w:multiLevelType w:val="hybridMultilevel"/>
     <w:tmpl w:val="8AFC8322"/>
@@ -4371,7 +6153,7 @@
       </w:pPr>
     </w:lvl>
   </w:abstractNum>
-  <w:abstractNum w:abstractNumId="8">
+  <w:abstractNum w:abstractNumId="14">
     <w:nsid w:val="6D5E7B51"/>
     <w:multiLevelType w:val="hybridMultilevel"/>
     <w:tmpl w:val="2B2A3E8E"/>
@@ -4458,31 +6240,49 @@
     </w:lvl>
   </w:abstractNum>
   <w:num w:numId="1">
+    <w:abstractNumId w:val="12"/>
+  </w:num>
+  <w:num w:numId="2">
+    <w:abstractNumId w:val="11"/>
+  </w:num>
+  <w:num w:numId="3">
+    <w:abstractNumId w:val="5"/>
+  </w:num>
+  <w:num w:numId="4">
+    <w:abstractNumId w:val="3"/>
+  </w:num>
+  <w:num w:numId="5">
+    <w:abstractNumId w:val="1"/>
+  </w:num>
+  <w:num w:numId="6">
+    <w:abstractNumId w:val="7"/>
+  </w:num>
+  <w:num w:numId="7">
     <w:abstractNumId w:val="6"/>
   </w:num>
-  <w:num w:numId="2">
-    <w:abstractNumId w:val="5"/>
+  <w:num w:numId="8">
+    <w:abstractNumId w:val="13"/>
   </w:num>
-  <w:num w:numId="3">
+  <w:num w:numId="9">
+    <w:abstractNumId w:val="14"/>
+  </w:num>
+  <w:num w:numId="10">
+    <w:abstractNumId w:val="10"/>
+  </w:num>
+  <w:num w:numId="11">
+    <w:abstractNumId w:val="9"/>
+  </w:num>
+  <w:num w:numId="12">
+    <w:abstractNumId w:val="8"/>
+  </w:num>
+  <w:num w:numId="13">
     <w:abstractNumId w:val="2"/>
   </w:num>
-  <w:num w:numId="4">
-    <w:abstractNumId w:val="1"/>
-  </w:num>
-  <w:num w:numId="5">
-    <w:abstractNumId w:val="0"/>
-  </w:num>
-  <w:num w:numId="6">
+  <w:num w:numId="14">
     <w:abstractNumId w:val="4"/>
   </w:num>
-  <w:num w:numId="7">
-    <w:abstractNumId w:val="3"/>
-  </w:num>
-  <w:num w:numId="8">
-    <w:abstractNumId w:val="7"/>
-  </w:num>
-  <w:num w:numId="9">
-    <w:abstractNumId w:val="8"/>
+  <w:num w:numId="15">
+    <w:abstractNumId w:val="0"/>
   </w:num>
 </w:numbering>
 </file>
@@ -5629,7 +7429,7 @@
 </file>
 
 <file path=customXml/itemProps1.xml><?xml version="1.0" encoding="utf-8"?>
-<ds:datastoreItem xmlns:ds="http://schemas.openxmlformats.org/officeDocument/2006/customXml" ds:itemID="{BB31D35E-BE5E-44D5-886C-E4C0C7395BF7}">
+<ds:datastoreItem xmlns:ds="http://schemas.openxmlformats.org/officeDocument/2006/customXml" ds:itemID="{EC5B0D58-D8D7-4280-9093-A8411348E24E}">
   <ds:schemaRefs>
     <ds:schemaRef ds:uri="http://schemas.openxmlformats.org/officeDocument/2006/bibliography"/>
   </ds:schemaRefs>

</xml_diff>

<commit_message>
continuation de la documentation
</commit_message>
<xml_diff>
--- a/Krino concepts.docx
+++ b/Krino concepts.docx
@@ -22,6 +22,13 @@
           <w:lang w:val="fr-BE"/>
         </w:rPr>
       </w:pPr>
+    </w:p>
+    <w:p>
+      <w:pPr>
+        <w:rPr>
+          <w:lang w:val="fr-BE"/>
+        </w:rPr>
+      </w:pPr>
       <w:r>
         <w:rPr>
           <w:lang w:val="fr-BE"/>
@@ -68,15 +75,7 @@
         <w:rPr>
           <w:lang w:val="fr-BE"/>
         </w:rPr>
-        <w:t>Sous la perspective des OTP : combien res</w:t>
-      </w:r>
-      <w:bookmarkStart w:id="0" w:name="_GoBack"/>
-      <w:bookmarkEnd w:id="0"/>
-      <w:r>
-        <w:rPr>
-          <w:lang w:val="fr-BE"/>
-        </w:rPr>
-        <w:t xml:space="preserve">te-t-il d’argent dans chaque OTP ? </w:t>
+        <w:t xml:space="preserve">Sous la perspective des OTP : combien reste-t-il d’argent dans chaque OTP ? </w:t>
       </w:r>
       <w:r>
         <w:rPr>
@@ -508,6 +507,7 @@
         <w:rPr>
           <w:lang w:val="fr-BE"/>
         </w:rPr>
+        <w:lastRenderedPageBreak/>
         <w:t>Voici des concepts, considération, règles et alg</w:t>
       </w:r>
       <w:r>
@@ -534,7 +534,6 @@
         <w:rPr>
           <w:lang w:val="fr-BE"/>
         </w:rPr>
-        <w:lastRenderedPageBreak/>
         <w:t>Stock</w:t>
       </w:r>
       <w:r>
@@ -1228,6 +1227,89 @@
     </w:p>
     <w:p>
       <w:pPr>
+        <w:pStyle w:val="Listenabsatz"/>
+        <w:numPr>
+          <w:ilvl w:val="0"/>
+          <w:numId w:val="5"/>
+        </w:numPr>
+        <w:rPr>
+          <w:lang w:val="fr-BE"/>
+        </w:rPr>
+      </w:pPr>
+      <w:r>
+        <w:rPr>
+          <w:lang w:val="fr-BE"/>
+        </w:rPr>
+        <w:t xml:space="preserve">Un des rôles de Krino est de choisir judicieusement l’OTP pour les commandes réalisées. Pour ce faire, Krino doit connaitre le solde exact disponible dans chaque OTP. En théorie il s’agit </w:t>
+      </w:r>
+      <w:r>
+        <w:rPr>
+          <w:lang w:val="fr-BE"/>
+        </w:rPr>
+        <w:lastRenderedPageBreak/>
+        <w:t xml:space="preserve">d’un problème facile : SAP connait à tout moment l’état exact des OTP. </w:t>
+      </w:r>
+      <w:r>
+        <w:rPr>
+          <w:lang w:val="fr-BE"/>
+        </w:rPr>
+        <w:t xml:space="preserve">Le </w:t>
+      </w:r>
+      <w:r>
+        <w:rPr>
+          <w:lang w:val="fr-BE"/>
+        </w:rPr>
+        <w:t xml:space="preserve">problème pour Krino est qu’il ne reçoit la synchronisation avec SAP que toutes les 12 heures. Si quelqu’un a effectué des opérations directement dans SAP (hors de la filière Krino), il peut en résulter des écarts entre le solde exact de l’OTP à un moment t et celui connu par Krino suite à la synchronisation avec SAP réalisé à un instant t-x. Le cas échéant un OTP sans budget peut-être attribué à une commande, ce qui demandera une intervention manuelle. </w:t>
+      </w:r>
+      <w:r>
+        <w:rPr>
+          <w:u w:val="single"/>
+          <w:lang w:val="fr-BE"/>
+        </w:rPr>
+        <w:t>Il faut réfléchir</w:t>
+      </w:r>
+      <w:r>
+        <w:rPr>
+          <w:lang w:val="fr-BE"/>
+        </w:rPr>
+        <w:t xml:space="preserve"> comment minimiser ce risque</w:t>
+      </w:r>
+      <w:r>
+        <w:rPr>
+          <w:lang w:val="fr-BE"/>
+        </w:rPr>
+        <w:t xml:space="preserve"> et </w:t>
+      </w:r>
+      <w:r>
+        <w:rPr>
+          <w:u w:val="single"/>
+          <w:lang w:val="fr-BE"/>
+        </w:rPr>
+        <w:t>éventuellement demander</w:t>
+      </w:r>
+      <w:r>
+        <w:rPr>
+          <w:lang w:val="fr-BE"/>
+        </w:rPr>
+        <w:t xml:space="preserve"> à l’équipe de Madame </w:t>
+      </w:r>
+      <w:proofErr w:type="spellStart"/>
+      <w:r>
+        <w:rPr>
+          <w:lang w:val="fr-BE"/>
+        </w:rPr>
+        <w:t>Girin</w:t>
+      </w:r>
+      <w:proofErr w:type="spellEnd"/>
+      <w:r>
+        <w:rPr>
+          <w:lang w:val="fr-BE"/>
+        </w:rPr>
+        <w:t xml:space="preserve"> un outil donnant à une fréquence plus élevée le solde des OTP.</w:t>
+      </w:r>
+    </w:p>
+    <w:p>
+      <w:pPr>
         <w:pStyle w:val="berschrift1"/>
         <w:rPr>
           <w:lang w:val="fr-BE"/>
@@ -1316,7 +1398,6 @@
         <w:rPr>
           <w:lang w:val="fr-BE"/>
         </w:rPr>
-        <w:lastRenderedPageBreak/>
         <w:t xml:space="preserve">ou </w:t>
       </w:r>
       <w:r>
@@ -1853,9 +1934,9 @@
           <w:lang w:val="en-US"/>
         </w:rPr>
       </w:pPr>
-      <w:bookmarkStart w:id="1" w:name="OLE_LINK1"/>
-      <w:bookmarkStart w:id="2" w:name="OLE_LINK2"/>
-      <w:bookmarkStart w:id="3" w:name="OLE_LINK3"/>
+      <w:bookmarkStart w:id="0" w:name="OLE_LINK1"/>
+      <w:bookmarkStart w:id="1" w:name="OLE_LINK2"/>
+      <w:bookmarkStart w:id="2" w:name="OLE_LINK3"/>
       <w:r>
         <w:rPr>
           <w:lang w:val="en-US"/>
@@ -1896,9 +1977,9 @@
         </w:rPr>
         <w:t>Krino</w:t>
       </w:r>
+      <w:bookmarkEnd w:id="0"/>
       <w:bookmarkEnd w:id="1"/>
       <w:bookmarkEnd w:id="2"/>
-      <w:bookmarkEnd w:id="3"/>
       <w:proofErr w:type="spellEnd"/>
     </w:p>
     <w:p>
@@ -1912,6 +1993,7 @@
         <w:rPr>
           <w:lang w:val="fr-BE"/>
         </w:rPr>
+        <w:lastRenderedPageBreak/>
         <w:t>Equipe</w:t>
       </w:r>
     </w:p>
@@ -2115,6 +2197,24 @@
       <w:pPr>
         <w:pStyle w:val="Listenabsatz"/>
         <w:numPr>
+          <w:ilvl w:val="2"/>
+          <w:numId w:val="4"/>
+        </w:numPr>
+        <w:rPr>
+          <w:lang w:val="fr-BE"/>
+        </w:rPr>
+      </w:pPr>
+      <w:r>
+        <w:rPr>
+          <w:lang w:val="fr-BE"/>
+        </w:rPr>
+        <w:t>ces montants peuvent être issus d’opérations issues de SAP hors du système Krino (pièces sans engagements)</w:t>
+      </w:r>
+    </w:p>
+    <w:p>
+      <w:pPr>
+        <w:pStyle w:val="Listenabsatz"/>
+        <w:numPr>
           <w:ilvl w:val="1"/>
           <w:numId w:val="4"/>
         </w:numPr>
@@ -2193,8 +2293,13 @@
         <w:rPr>
           <w:lang w:val="fr-BE"/>
         </w:rPr>
-        <w:lastRenderedPageBreak/>
-        <w:t>minoré par les cadeaux faits à d’autres équipes.</w:t>
+        <w:t>minoré par les c</w:t>
+      </w:r>
+      <w:r>
+        <w:rPr>
+          <w:lang w:val="fr-BE"/>
+        </w:rPr>
+        <w:t>adeaux faits à d’autres équipes,</w:t>
       </w:r>
     </w:p>
     <w:p>
@@ -2205,12 +2310,44 @@
           <w:numId w:val="4"/>
         </w:numPr>
         <w:rPr>
+          <w:lang w:val="fr-BE"/>
+        </w:rPr>
+      </w:pPr>
+      <w:r>
+        <w:rPr>
+          <w:lang w:val="fr-BE"/>
+        </w:rPr>
+        <w:t xml:space="preserve">minoré par </w:t>
+      </w:r>
+      <w:proofErr w:type="gramStart"/>
+      <w:r>
+        <w:rPr>
+          <w:lang w:val="fr-BE"/>
+        </w:rPr>
+        <w:t>les montant engagés</w:t>
+      </w:r>
+      <w:proofErr w:type="gramEnd"/>
+      <w:r>
+        <w:rPr>
+          <w:lang w:val="fr-BE"/>
+        </w:rPr>
+        <w:t xml:space="preserve"> pour des commandes différées (cas des commandes groupées)</w:t>
+      </w:r>
+    </w:p>
+    <w:p>
+      <w:pPr>
+        <w:pStyle w:val="Listenabsatz"/>
+        <w:numPr>
+          <w:ilvl w:val="1"/>
+          <w:numId w:val="4"/>
+        </w:numPr>
+        <w:rPr>
           <w:lang w:val="en-US"/>
         </w:rPr>
       </w:pPr>
-      <w:bookmarkStart w:id="4" w:name="OLE_LINK4"/>
-      <w:bookmarkStart w:id="5" w:name="OLE_LINK5"/>
-      <w:bookmarkStart w:id="6" w:name="OLE_LINK6"/>
+      <w:bookmarkStart w:id="3" w:name="OLE_LINK4"/>
+      <w:bookmarkStart w:id="4" w:name="OLE_LINK5"/>
+      <w:bookmarkStart w:id="5" w:name="OLE_LINK6"/>
       <w:r>
         <w:rPr>
           <w:lang w:val="en-US"/>
@@ -2258,9 +2395,9 @@
         </w:rPr>
         <w:t>Krino</w:t>
       </w:r>
+      <w:bookmarkEnd w:id="3"/>
       <w:bookmarkEnd w:id="4"/>
       <w:bookmarkEnd w:id="5"/>
-      <w:bookmarkEnd w:id="6"/>
       <w:proofErr w:type="spellEnd"/>
     </w:p>
     <w:p>
@@ -2274,8 +2411,8 @@
           <w:lang w:val="fr-BE"/>
         </w:rPr>
       </w:pPr>
-      <w:bookmarkStart w:id="7" w:name="OLE_LINK7"/>
-      <w:bookmarkStart w:id="8" w:name="OLE_LINK8"/>
+      <w:bookmarkStart w:id="6" w:name="OLE_LINK7"/>
+      <w:bookmarkStart w:id="7" w:name="OLE_LINK8"/>
       <w:r>
         <w:rPr>
           <w:lang w:val="fr-BE"/>
@@ -2289,8 +2426,8 @@
         </w:rPr>
         <w:t>budget actuellement disponible</w:t>
       </w:r>
+      <w:bookmarkEnd w:id="6"/>
       <w:bookmarkEnd w:id="7"/>
-      <w:bookmarkEnd w:id="8"/>
       <w:r>
         <w:rPr>
           <w:lang w:val="fr-BE"/>
@@ -2403,18 +2540,18 @@
         </w:rPr>
         <w:t xml:space="preserve">Le </w:t>
       </w:r>
-      <w:bookmarkStart w:id="9" w:name="OLE_LINK9"/>
-      <w:bookmarkStart w:id="10" w:name="OLE_LINK10"/>
-      <w:bookmarkStart w:id="11" w:name="OLE_LINK11"/>
+      <w:bookmarkStart w:id="8" w:name="OLE_LINK9"/>
+      <w:bookmarkStart w:id="9" w:name="OLE_LINK10"/>
+      <w:bookmarkStart w:id="10" w:name="OLE_LINK11"/>
       <w:r>
         <w:rPr>
           <w:lang w:val="fr-BE"/>
         </w:rPr>
         <w:t>budget actuellement disponible</w:t>
       </w:r>
+      <w:bookmarkEnd w:id="8"/>
       <w:bookmarkEnd w:id="9"/>
       <w:bookmarkEnd w:id="10"/>
-      <w:bookmarkEnd w:id="11"/>
       <w:r>
         <w:rPr>
           <w:lang w:val="fr-BE"/>
@@ -2433,8 +2570,8 @@
           <w:lang w:val="fr-BE"/>
         </w:rPr>
       </w:pPr>
-      <w:bookmarkStart w:id="12" w:name="OLE_LINK12"/>
-      <w:bookmarkStart w:id="13" w:name="OLE_LINK13"/>
+      <w:bookmarkStart w:id="11" w:name="OLE_LINK12"/>
+      <w:bookmarkStart w:id="12" w:name="OLE_LINK13"/>
       <w:r>
         <w:rPr>
           <w:lang w:val="fr-BE"/>
@@ -2490,8 +2627,8 @@
         </w:rPr>
         <w:t>minoré de ce que l’équipe a effectivement dépensé depuis le temps zéro</w:t>
       </w:r>
+      <w:bookmarkEnd w:id="11"/>
       <w:bookmarkEnd w:id="12"/>
-      <w:bookmarkEnd w:id="13"/>
     </w:p>
     <w:p>
       <w:pPr>
@@ -2622,6 +2759,7 @@
         <w:rPr>
           <w:lang w:val="fr-BE"/>
         </w:rPr>
+        <w:lastRenderedPageBreak/>
         <w:t>Le budget total de chaque OTP est divisé de manière égale durant les mois de sa validité et va dans les pots correspondants.</w:t>
       </w:r>
     </w:p>
@@ -2636,8 +2774,8 @@
           <w:lang w:val="fr-BE"/>
         </w:rPr>
       </w:pPr>
-      <w:bookmarkStart w:id="14" w:name="OLE_LINK14"/>
-      <w:bookmarkStart w:id="15" w:name="OLE_LINK15"/>
+      <w:bookmarkStart w:id="13" w:name="OLE_LINK14"/>
+      <w:bookmarkStart w:id="14" w:name="OLE_LINK15"/>
       <w:r>
         <w:rPr>
           <w:lang w:val="fr-BE"/>
@@ -2676,8 +2814,8 @@
         <w:t>le cadeau est réalisé</w:t>
       </w:r>
     </w:p>
+    <w:bookmarkEnd w:id="13"/>
     <w:bookmarkEnd w:id="14"/>
-    <w:bookmarkEnd w:id="15"/>
     <w:p>
       <w:pPr>
         <w:pStyle w:val="Listenabsatz"/>
@@ -2873,7 +3011,6 @@
         <w:rPr>
           <w:lang w:val="fr-BE"/>
         </w:rPr>
-        <w:lastRenderedPageBreak/>
         <w:t>Un utilisateur fait une commande</w:t>
       </w:r>
       <w:r>
@@ -3278,6 +3415,7 @@
         <w:rPr>
           <w:lang w:val="fr-BE"/>
         </w:rPr>
+        <w:lastRenderedPageBreak/>
         <w:t>Les achats de produits achetés pour le magasin interne, destinés à la revente</w:t>
       </w:r>
     </w:p>
@@ -3435,7 +3573,6 @@
         <w:rPr>
           <w:lang w:val="fr-BE"/>
         </w:rPr>
-        <w:lastRenderedPageBreak/>
         <w:t>Il s’agit d’une commande qui se fait directement sur le site web d’un fournisseur et qui risque donc d’échapper au contrôle de Krino. Ce qui réduit ce danger est que l’utilisateur nécessite un numéro de bon commande SAP (</w:t>
       </w:r>
       <w:proofErr w:type="spellStart"/>
@@ -3889,7 +4026,14 @@
         <w:rPr>
           <w:lang w:val="fr-BE"/>
         </w:rPr>
-        <w:t xml:space="preserve"> qui se cache derrière le coupon. Ce </w:t>
+        <w:t xml:space="preserve"> qui se cache derrière le </w:t>
+      </w:r>
+      <w:r>
+        <w:rPr>
+          <w:lang w:val="fr-BE"/>
+        </w:rPr>
+        <w:lastRenderedPageBreak/>
+        <w:t xml:space="preserve">coupon. Ce </w:t>
       </w:r>
       <w:proofErr w:type="spellStart"/>
       <w:r>
@@ -3985,13 +4129,7 @@
         <w:rPr>
           <w:lang w:val="fr-BE"/>
         </w:rPr>
-        <w:t xml:space="preserve">. Cet acte est pour l’instant encore manuel </w:t>
-      </w:r>
-      <w:r>
-        <w:rPr>
-          <w:lang w:val="fr-BE"/>
-        </w:rPr>
-        <w:t xml:space="preserve">(cet acte pourrait être automatisé : </w:t>
+        <w:t xml:space="preserve">. Cet acte est pour l’instant encore manuel (cet acte pourrait être automatisé : </w:t>
       </w:r>
       <w:r>
         <w:rPr>
@@ -4065,7 +4203,6 @@
         <w:rPr>
           <w:lang w:val="fr-BE"/>
         </w:rPr>
-        <w:lastRenderedPageBreak/>
         <w:t>demander au fournisseur de n’accepter des commandes qu’à raison d’un montant maximal,</w:t>
       </w:r>
     </w:p>
@@ -4265,13 +4402,7 @@
         <w:rPr>
           <w:lang w:val="fr-BE"/>
         </w:rPr>
-        <w:t xml:space="preserve">En ce qui concerne Krino la procédure actuelle </w:t>
-      </w:r>
-      <w:r>
-        <w:rPr>
-          <w:lang w:val="fr-BE"/>
-        </w:rPr>
-        <w:t>(</w:t>
+        <w:t>En ce qui concerne Krino la procédure actuelle (</w:t>
       </w:r>
       <w:r>
         <w:rPr>
@@ -4284,13 +4415,7 @@
         <w:rPr>
           <w:lang w:val="fr-BE"/>
         </w:rPr>
-        <w:t xml:space="preserve"> à Nathalie</w:t>
-      </w:r>
-      <w:r>
-        <w:rPr>
-          <w:lang w:val="fr-BE"/>
-        </w:rPr>
-        <w:t xml:space="preserve">) est que  l’utilisateur en besoin d’un produit frigo contacte le </w:t>
+        <w:t xml:space="preserve"> à Nathalie) est que  l’utilisateur en besoin d’un produit frigo contacte le </w:t>
       </w:r>
       <w:proofErr w:type="spellStart"/>
       <w:r>
@@ -4371,6 +4496,7 @@
         <w:rPr>
           <w:lang w:val="fr-BE"/>
         </w:rPr>
+        <w:lastRenderedPageBreak/>
         <w:t xml:space="preserve">Il va chercher le produit dans le frigo </w:t>
       </w:r>
       <w:r>
@@ -4506,7 +4632,6 @@
         <w:rPr>
           <w:lang w:val="fr-BE"/>
         </w:rPr>
-        <w:lastRenderedPageBreak/>
         <w:t>Les commandes et pièces sans engagement de SAP non initiées par Krino</w:t>
       </w:r>
     </w:p>
@@ -4523,69 +4648,424 @@
           <w:lang w:val="fr-BE"/>
         </w:rPr>
       </w:pPr>
+      <w:r>
+        <w:rPr>
+          <w:lang w:val="fr-BE"/>
+        </w:rPr>
+        <w:t xml:space="preserve">Il se passe beaucoup de choses dans SAP qui échappent au contrôle de Krino. Certaines choses sont légitimes, mais parfois ce sont aussi des conséquences d’opérations qui auraient dû passer par Krino. </w:t>
+      </w:r>
+    </w:p>
+    <w:p>
+      <w:pPr>
+        <w:rPr>
+          <w:lang w:val="fr-BE"/>
+        </w:rPr>
+      </w:pPr>
+      <w:r>
+        <w:rPr>
+          <w:lang w:val="fr-BE"/>
+        </w:rPr>
+        <w:t xml:space="preserve">La bonne nouvelle est que grâce à la synchronisation quotidienne avec  SAP, Krino aura conscience de ces opérations. Par contre cela implique un surplus de travail manuel pour les administrateurs de Krino qui doivent faire des recherches et attribuer manuellement les équipes à ces pièces SAP. </w:t>
+      </w:r>
+    </w:p>
+    <w:p>
+      <w:pPr>
+        <w:rPr>
+          <w:lang w:val="fr-BE"/>
+        </w:rPr>
+      </w:pPr>
+      <w:r>
+        <w:rPr>
+          <w:u w:val="single"/>
+          <w:lang w:val="fr-BE"/>
+        </w:rPr>
+        <w:t>Il faut donc</w:t>
+      </w:r>
+      <w:r>
+        <w:rPr>
+          <w:lang w:val="fr-BE"/>
+        </w:rPr>
+        <w:t>:</w:t>
+      </w:r>
+    </w:p>
+    <w:p>
+      <w:pPr>
+        <w:pStyle w:val="Listenabsatz"/>
+        <w:numPr>
+          <w:ilvl w:val="0"/>
+          <w:numId w:val="16"/>
+        </w:numPr>
+        <w:rPr>
+          <w:lang w:val="fr-BE"/>
+        </w:rPr>
+      </w:pPr>
+      <w:r>
+        <w:rPr>
+          <w:lang w:val="fr-BE"/>
+        </w:rPr>
+        <w:t>réfléchir comment encourager les utilisateurs à ne jamais court-circuiter Krino,</w:t>
+      </w:r>
+    </w:p>
+    <w:p>
+      <w:pPr>
+        <w:pStyle w:val="Listenabsatz"/>
+        <w:numPr>
+          <w:ilvl w:val="0"/>
+          <w:numId w:val="16"/>
+        </w:numPr>
+        <w:rPr>
+          <w:lang w:val="fr-BE"/>
+        </w:rPr>
+      </w:pPr>
+      <w:r>
+        <w:rPr>
+          <w:lang w:val="fr-BE"/>
+        </w:rPr>
+        <w:t xml:space="preserve">établir une liste des types légitimes de transactions hors-Krino de SAP et voir </w:t>
+      </w:r>
+    </w:p>
+    <w:p>
+      <w:pPr>
+        <w:pStyle w:val="Listenabsatz"/>
+        <w:numPr>
+          <w:ilvl w:val="1"/>
+          <w:numId w:val="16"/>
+        </w:numPr>
+        <w:rPr>
+          <w:lang w:val="fr-BE"/>
+        </w:rPr>
+      </w:pPr>
+      <w:r>
+        <w:rPr>
+          <w:lang w:val="fr-BE"/>
+        </w:rPr>
+        <w:t>si pour certains de ces types une attribution automatique à l’équipe est possible</w:t>
+      </w:r>
+    </w:p>
+    <w:p>
+      <w:pPr>
+        <w:pStyle w:val="Listenabsatz"/>
+        <w:numPr>
+          <w:ilvl w:val="1"/>
+          <w:numId w:val="16"/>
+        </w:numPr>
+        <w:rPr>
+          <w:lang w:val="fr-BE"/>
+        </w:rPr>
+      </w:pPr>
+      <w:r>
+        <w:rPr>
+          <w:lang w:val="fr-BE"/>
+        </w:rPr>
+        <w:t>si on peut réaliser des outils dans Krino qui permettent de rendre ces opérations d’attribution les plus efficaces possibles.</w:t>
+      </w:r>
+    </w:p>
+    <w:p>
+      <w:pPr>
+        <w:rPr>
+          <w:lang w:val="fr-BE"/>
+        </w:rPr>
+      </w:pPr>
+      <w:r>
+        <w:rPr>
+          <w:lang w:val="fr-BE"/>
+        </w:rPr>
+        <w:t xml:space="preserve">Il est aussi impératif que ces attributions manuelles aux équipes soient faites </w:t>
+      </w:r>
+      <w:r>
+        <w:rPr>
+          <w:lang w:val="fr-BE"/>
+        </w:rPr>
+        <w:t xml:space="preserve">rapidement. Car à défaut le calcul par Krino du budget disponible pour les équipes peut être faussé de manière significative. </w:t>
+      </w:r>
+    </w:p>
+    <w:p>
+      <w:pPr>
+        <w:rPr>
+          <w:lang w:val="fr-BE"/>
+        </w:rPr>
+      </w:pPr>
+      <w:r>
+        <w:rPr>
+          <w:u w:val="single"/>
+          <w:lang w:val="fr-BE"/>
+        </w:rPr>
+        <w:t>On pourrait envisager</w:t>
+      </w:r>
+      <w:r>
+        <w:rPr>
+          <w:lang w:val="fr-BE"/>
+        </w:rPr>
+        <w:t xml:space="preserve"> une clé de répartition statistiquement probable pour attribuer au pro rata la somme des montants SAP non encore attribuées à des équipes. </w:t>
+      </w:r>
+      <w:r>
+        <w:rPr>
+          <w:lang w:val="fr-BE"/>
+        </w:rPr>
+        <w:t>La précision inter équipe d’un tel système serait relatif, mais au moins</w:t>
+      </w:r>
+      <w:r>
+        <w:rPr>
+          <w:lang w:val="fr-BE"/>
+        </w:rPr>
+        <w:t xml:space="preserve"> </w:t>
+      </w:r>
+      <w:r>
+        <w:rPr>
+          <w:lang w:val="fr-BE"/>
+        </w:rPr>
+        <w:t xml:space="preserve">cela améliorerait la situation. </w:t>
+      </w:r>
+      <w:bookmarkStart w:id="15" w:name="_GoBack"/>
+      <w:bookmarkEnd w:id="15"/>
+    </w:p>
+    <w:p>
+      <w:pPr>
+        <w:rPr>
+          <w:lang w:val="fr-BE"/>
+        </w:rPr>
+      </w:pPr>
+      <w:r>
+        <w:rPr>
+          <w:lang w:val="fr-BE"/>
+        </w:rPr>
+        <w:t>Là aussi la relative basse fréquence de la synchronisation avec Krino fausse le calcul des budgets disponibles</w:t>
+      </w:r>
+      <w:r>
+        <w:rPr>
+          <w:lang w:val="fr-BE"/>
+        </w:rPr>
+        <w:t xml:space="preserve"> pour les équipes</w:t>
+      </w:r>
+      <w:r>
+        <w:rPr>
+          <w:lang w:val="fr-BE"/>
+        </w:rPr>
+        <w:t xml:space="preserve">. </w:t>
+      </w:r>
+      <w:r>
+        <w:rPr>
+          <w:u w:val="single"/>
+          <w:lang w:val="fr-BE"/>
+        </w:rPr>
+        <w:t xml:space="preserve">Voir avec Madame </w:t>
+      </w:r>
       <w:proofErr w:type="spellStart"/>
       <w:r>
         <w:rPr>
-          <w:lang w:val="fr-BE"/>
-        </w:rPr>
-        <w:t>Peut-etre</w:t>
+          <w:u w:val="single"/>
+          <w:lang w:val="fr-BE"/>
+        </w:rPr>
+        <w:t>Girin</w:t>
       </w:r>
       <w:proofErr w:type="spellEnd"/>
       <w:r>
         <w:rPr>
           <w:lang w:val="fr-BE"/>
         </w:rPr>
-        <w:t xml:space="preserve"> aussi une commande web pour laquelle l’utilisateur à court </w:t>
+        <w:t xml:space="preserve"> si on peut augmenter la fréquence.</w:t>
+      </w:r>
+    </w:p>
+    <w:p>
+      <w:pPr>
+        <w:rPr>
+          <w:lang w:val="fr-BE"/>
+        </w:rPr>
+      </w:pPr>
+    </w:p>
+    <w:p>
+      <w:pPr>
+        <w:pStyle w:val="berschrift3"/>
+        <w:rPr>
+          <w:lang w:val="fr-BE"/>
+        </w:rPr>
+      </w:pPr>
+      <w:r>
+        <w:rPr>
+          <w:lang w:val="fr-BE"/>
+        </w:rPr>
+        <w:t>Les achats groupés</w:t>
+      </w:r>
+      <w:r>
+        <w:rPr>
+          <w:lang w:val="fr-BE"/>
+        </w:rPr>
+        <w:t>, commandes différées</w:t>
+      </w:r>
+    </w:p>
+    <w:p>
+      <w:pPr>
+        <w:rPr>
+          <w:lang w:val="fr-BE"/>
+        </w:rPr>
+      </w:pPr>
+    </w:p>
+    <w:p>
+      <w:pPr>
+        <w:rPr>
+          <w:lang w:val="fr-BE"/>
+        </w:rPr>
+      </w:pPr>
+      <w:r>
+        <w:rPr>
+          <w:lang w:val="fr-BE"/>
+        </w:rPr>
+        <w:t xml:space="preserve">C’est un sujet </w:t>
+      </w:r>
+      <w:r>
+        <w:rPr>
+          <w:u w:val="single"/>
+          <w:lang w:val="fr-BE"/>
+        </w:rPr>
+        <w:t>à explorer</w:t>
+      </w:r>
+      <w:r>
+        <w:rPr>
+          <w:lang w:val="fr-BE"/>
+        </w:rPr>
+        <w:t xml:space="preserve"> : </w:t>
+      </w:r>
+      <w:r>
+        <w:rPr>
+          <w:lang w:val="fr-BE"/>
+        </w:rPr>
+        <w:t>souvent évoqué</w:t>
+      </w:r>
+      <w:r>
+        <w:rPr>
+          <w:lang w:val="fr-BE"/>
+        </w:rPr>
+        <w:t>, non encore concrétisé et qui peut poser pas mal de challenges. Regrouper des achats</w:t>
+      </w:r>
+      <w:r>
+        <w:rPr>
+          <w:lang w:val="fr-BE"/>
+        </w:rPr>
+        <w:t xml:space="preserve"> non urgents</w:t>
+      </w:r>
+      <w:r>
+        <w:rPr>
+          <w:lang w:val="fr-BE"/>
+        </w:rPr>
+        <w:t xml:space="preserve"> pour économiser des frais de ports</w:t>
+      </w:r>
+      <w:r>
+        <w:rPr>
+          <w:lang w:val="fr-BE"/>
+        </w:rPr>
+        <w:t xml:space="preserve"> et éventuellement aligner les prix des produits de manière avantageuse</w:t>
+      </w:r>
+      <w:r>
+        <w:rPr>
+          <w:lang w:val="fr-BE"/>
+        </w:rPr>
+        <w:t xml:space="preserve">. </w:t>
+      </w:r>
+    </w:p>
+    <w:p>
+      <w:pPr>
+        <w:rPr>
+          <w:lang w:val="fr-BE"/>
+        </w:rPr>
+      </w:pPr>
+      <w:r>
+        <w:rPr>
+          <w:lang w:val="fr-BE"/>
+        </w:rPr>
+        <w:t xml:space="preserve">Il s’agirait de commandes SAP contenant des postes d’OTP de services différents. Est-ce possible ? </w:t>
+      </w:r>
+    </w:p>
+    <w:p>
+      <w:pPr>
+        <w:rPr>
+          <w:lang w:val="fr-BE"/>
+        </w:rPr>
+      </w:pPr>
+      <w:r>
+        <w:rPr>
+          <w:lang w:val="fr-BE"/>
+        </w:rPr>
+        <w:t xml:space="preserve">Cela impliquerait une </w:t>
       </w:r>
       <w:proofErr w:type="spellStart"/>
       <w:r>
         <w:rPr>
           <w:lang w:val="fr-BE"/>
         </w:rPr>
-        <w:t>circuité</w:t>
+        <w:t>database</w:t>
       </w:r>
       <w:proofErr w:type="spellEnd"/>
       <w:r>
         <w:rPr>
           <w:lang w:val="fr-BE"/>
         </w:rPr>
-        <w:t xml:space="preserve"> Krino</w:t>
-      </w:r>
-    </w:p>
-    <w:p>
-      <w:pPr>
-        <w:rPr>
-          <w:lang w:val="fr-BE"/>
-        </w:rPr>
-      </w:pPr>
-    </w:p>
-    <w:p>
-      <w:pPr>
-        <w:pStyle w:val="berschrift3"/>
-        <w:rPr>
-          <w:lang w:val="fr-BE"/>
-        </w:rPr>
-      </w:pPr>
-      <w:r>
-        <w:rPr>
-          <w:lang w:val="fr-BE"/>
-        </w:rPr>
-        <w:t>Les achats groupés</w:t>
-      </w:r>
-    </w:p>
-    <w:p>
-      <w:pPr>
-        <w:rPr>
-          <w:lang w:val="fr-BE"/>
-        </w:rPr>
-      </w:pPr>
-    </w:p>
-    <w:p>
-      <w:pPr>
-        <w:rPr>
-          <w:lang w:val="fr-BE"/>
-        </w:rPr>
-      </w:pPr>
+        <w:t xml:space="preserve"> commune pour les </w:t>
+      </w:r>
+      <w:proofErr w:type="spellStart"/>
+      <w:r>
+        <w:rPr>
+          <w:lang w:val="fr-BE"/>
+        </w:rPr>
+        <w:t>Krinos</w:t>
+      </w:r>
+      <w:proofErr w:type="spellEnd"/>
+      <w:r>
+        <w:rPr>
+          <w:lang w:val="fr-BE"/>
+        </w:rPr>
+        <w:t xml:space="preserve"> de différents laboratoires. Est-ce réaliste ?</w:t>
+      </w:r>
+    </w:p>
+    <w:p>
+      <w:pPr>
+        <w:rPr>
+          <w:lang w:val="fr-BE"/>
+        </w:rPr>
+      </w:pPr>
+    </w:p>
+    <w:p>
+      <w:pPr>
+        <w:rPr>
+          <w:lang w:val="fr-BE"/>
+        </w:rPr>
+      </w:pPr>
+      <w:r>
+        <w:rPr>
+          <w:lang w:val="fr-BE"/>
+        </w:rPr>
+        <w:t xml:space="preserve">Plus simple </w:t>
+      </w:r>
+      <w:r>
+        <w:rPr>
+          <w:lang w:val="fr-BE"/>
+        </w:rPr>
+        <w:t xml:space="preserve">serait </w:t>
+      </w:r>
+      <w:r>
+        <w:rPr>
+          <w:lang w:val="fr-BE"/>
+        </w:rPr>
+        <w:t xml:space="preserve">de commencer par implémenter </w:t>
+      </w:r>
+      <w:r>
+        <w:rPr>
+          <w:lang w:val="fr-BE"/>
+        </w:rPr>
+        <w:t>un tel achat différé au sein d’un même labo.</w:t>
+      </w:r>
+    </w:p>
+    <w:p>
+      <w:pPr>
+        <w:rPr>
+          <w:lang w:val="fr-BE"/>
+        </w:rPr>
+      </w:pPr>
+      <w:r>
+        <w:rPr>
+          <w:lang w:val="fr-BE"/>
+        </w:rPr>
+        <w:t xml:space="preserve">Une telle commande en attente devrait passer par un panier spécial qui ne sera pas envoyé à SAP avant la clôture. Le choix des OTP se fera aussi à la clôture. La vérification de budget suffisant de l’équipe doit se faire au moment de la mise dans le panier et le montant doit être déjà engagé par rapport au budget de l’équipe. </w:t>
+      </w:r>
     </w:p>
     <w:p>
       <w:pPr>
@@ -4716,7 +5196,7 @@
         <w:rFonts w:asciiTheme="majorHAnsi" w:eastAsiaTheme="majorEastAsia" w:hAnsiTheme="majorHAnsi" w:cstheme="majorBidi"/>
         <w:noProof/>
       </w:rPr>
-      <w:t>7</w:t>
+      <w:t>8</w:t>
     </w:r>
     <w:r>
       <w:rPr>
@@ -5272,6 +5752,119 @@
     </w:lvl>
   </w:abstractNum>
   <w:abstractNum w:abstractNumId="5">
+    <w:nsid w:val="273965C3"/>
+    <w:multiLevelType w:val="hybridMultilevel"/>
+    <w:tmpl w:val="5C7A1696"/>
+    <w:lvl w:ilvl="0" w:tplc="100C0001">
+      <w:start w:val="1"/>
+      <w:numFmt w:val="bullet"/>
+      <w:lvlText w:val=""/>
+      <w:lvlJc w:val="left"/>
+      <w:pPr>
+        <w:ind w:left="767" w:hanging="360"/>
+      </w:pPr>
+      <w:rPr>
+        <w:rFonts w:ascii="Symbol" w:hAnsi="Symbol" w:hint="default"/>
+      </w:rPr>
+    </w:lvl>
+    <w:lvl w:ilvl="1" w:tplc="100C0003">
+      <w:start w:val="1"/>
+      <w:numFmt w:val="bullet"/>
+      <w:lvlText w:val="o"/>
+      <w:lvlJc w:val="left"/>
+      <w:pPr>
+        <w:ind w:left="1487" w:hanging="360"/>
+      </w:pPr>
+      <w:rPr>
+        <w:rFonts w:ascii="Courier New" w:hAnsi="Courier New" w:cs="Courier New" w:hint="default"/>
+      </w:rPr>
+    </w:lvl>
+    <w:lvl w:ilvl="2" w:tplc="100C0005" w:tentative="1">
+      <w:start w:val="1"/>
+      <w:numFmt w:val="bullet"/>
+      <w:lvlText w:val=""/>
+      <w:lvlJc w:val="left"/>
+      <w:pPr>
+        <w:ind w:left="2207" w:hanging="360"/>
+      </w:pPr>
+      <w:rPr>
+        <w:rFonts w:ascii="Wingdings" w:hAnsi="Wingdings" w:hint="default"/>
+      </w:rPr>
+    </w:lvl>
+    <w:lvl w:ilvl="3" w:tplc="100C0001" w:tentative="1">
+      <w:start w:val="1"/>
+      <w:numFmt w:val="bullet"/>
+      <w:lvlText w:val=""/>
+      <w:lvlJc w:val="left"/>
+      <w:pPr>
+        <w:ind w:left="2927" w:hanging="360"/>
+      </w:pPr>
+      <w:rPr>
+        <w:rFonts w:ascii="Symbol" w:hAnsi="Symbol" w:hint="default"/>
+      </w:rPr>
+    </w:lvl>
+    <w:lvl w:ilvl="4" w:tplc="100C0003" w:tentative="1">
+      <w:start w:val="1"/>
+      <w:numFmt w:val="bullet"/>
+      <w:lvlText w:val="o"/>
+      <w:lvlJc w:val="left"/>
+      <w:pPr>
+        <w:ind w:left="3647" w:hanging="360"/>
+      </w:pPr>
+      <w:rPr>
+        <w:rFonts w:ascii="Courier New" w:hAnsi="Courier New" w:cs="Courier New" w:hint="default"/>
+      </w:rPr>
+    </w:lvl>
+    <w:lvl w:ilvl="5" w:tplc="100C0005" w:tentative="1">
+      <w:start w:val="1"/>
+      <w:numFmt w:val="bullet"/>
+      <w:lvlText w:val=""/>
+      <w:lvlJc w:val="left"/>
+      <w:pPr>
+        <w:ind w:left="4367" w:hanging="360"/>
+      </w:pPr>
+      <w:rPr>
+        <w:rFonts w:ascii="Wingdings" w:hAnsi="Wingdings" w:hint="default"/>
+      </w:rPr>
+    </w:lvl>
+    <w:lvl w:ilvl="6" w:tplc="100C0001" w:tentative="1">
+      <w:start w:val="1"/>
+      <w:numFmt w:val="bullet"/>
+      <w:lvlText w:val=""/>
+      <w:lvlJc w:val="left"/>
+      <w:pPr>
+        <w:ind w:left="5087" w:hanging="360"/>
+      </w:pPr>
+      <w:rPr>
+        <w:rFonts w:ascii="Symbol" w:hAnsi="Symbol" w:hint="default"/>
+      </w:rPr>
+    </w:lvl>
+    <w:lvl w:ilvl="7" w:tplc="100C0003" w:tentative="1">
+      <w:start w:val="1"/>
+      <w:numFmt w:val="bullet"/>
+      <w:lvlText w:val="o"/>
+      <w:lvlJc w:val="left"/>
+      <w:pPr>
+        <w:ind w:left="5807" w:hanging="360"/>
+      </w:pPr>
+      <w:rPr>
+        <w:rFonts w:ascii="Courier New" w:hAnsi="Courier New" w:cs="Courier New" w:hint="default"/>
+      </w:rPr>
+    </w:lvl>
+    <w:lvl w:ilvl="8" w:tplc="100C0005" w:tentative="1">
+      <w:start w:val="1"/>
+      <w:numFmt w:val="bullet"/>
+      <w:lvlText w:val=""/>
+      <w:lvlJc w:val="left"/>
+      <w:pPr>
+        <w:ind w:left="6527" w:hanging="360"/>
+      </w:pPr>
+      <w:rPr>
+        <w:rFonts w:ascii="Wingdings" w:hAnsi="Wingdings" w:hint="default"/>
+      </w:rPr>
+    </w:lvl>
+  </w:abstractNum>
+  <w:abstractNum w:abstractNumId="6">
     <w:nsid w:val="29304E23"/>
     <w:multiLevelType w:val="hybridMultilevel"/>
     <w:tmpl w:val="CFEAC798"/>
@@ -5384,7 +5977,7 @@
       </w:rPr>
     </w:lvl>
   </w:abstractNum>
-  <w:abstractNum w:abstractNumId="6">
+  <w:abstractNum w:abstractNumId="7">
     <w:nsid w:val="348C172B"/>
     <w:multiLevelType w:val="hybridMultilevel"/>
     <w:tmpl w:val="1D26B364"/>
@@ -5470,7 +6063,7 @@
       </w:pPr>
     </w:lvl>
   </w:abstractNum>
-  <w:abstractNum w:abstractNumId="7">
+  <w:abstractNum w:abstractNumId="8">
     <w:nsid w:val="3D8E2DAF"/>
     <w:multiLevelType w:val="hybridMultilevel"/>
     <w:tmpl w:val="C0306FCE"/>
@@ -5556,7 +6149,7 @@
       </w:pPr>
     </w:lvl>
   </w:abstractNum>
-  <w:abstractNum w:abstractNumId="8">
+  <w:abstractNum w:abstractNumId="9">
     <w:nsid w:val="44FC2E4E"/>
     <w:multiLevelType w:val="hybridMultilevel"/>
     <w:tmpl w:val="56348236"/>
@@ -5669,7 +6262,7 @@
       </w:rPr>
     </w:lvl>
   </w:abstractNum>
-  <w:abstractNum w:abstractNumId="9">
+  <w:abstractNum w:abstractNumId="10">
     <w:nsid w:val="4B540FA9"/>
     <w:multiLevelType w:val="hybridMultilevel"/>
     <w:tmpl w:val="D73A4D8E"/>
@@ -5755,7 +6348,7 @@
       </w:pPr>
     </w:lvl>
   </w:abstractNum>
-  <w:abstractNum w:abstractNumId="10">
+  <w:abstractNum w:abstractNumId="11">
     <w:nsid w:val="52D86EEE"/>
     <w:multiLevelType w:val="hybridMultilevel"/>
     <w:tmpl w:val="F29E2B36"/>
@@ -5841,7 +6434,7 @@
       </w:pPr>
     </w:lvl>
   </w:abstractNum>
-  <w:abstractNum w:abstractNumId="11">
+  <w:abstractNum w:abstractNumId="12">
     <w:nsid w:val="5BF80EA5"/>
     <w:multiLevelType w:val="hybridMultilevel"/>
     <w:tmpl w:val="E00E0F80"/>
@@ -5954,7 +6547,7 @@
       </w:rPr>
     </w:lvl>
   </w:abstractNum>
-  <w:abstractNum w:abstractNumId="12">
+  <w:abstractNum w:abstractNumId="13">
     <w:nsid w:val="61082F94"/>
     <w:multiLevelType w:val="hybridMultilevel"/>
     <w:tmpl w:val="076872AA"/>
@@ -6067,7 +6660,7 @@
       </w:rPr>
     </w:lvl>
   </w:abstractNum>
-  <w:abstractNum w:abstractNumId="13">
+  <w:abstractNum w:abstractNumId="14">
     <w:nsid w:val="621E54E9"/>
     <w:multiLevelType w:val="hybridMultilevel"/>
     <w:tmpl w:val="8AFC8322"/>
@@ -6153,7 +6746,7 @@
       </w:pPr>
     </w:lvl>
   </w:abstractNum>
-  <w:abstractNum w:abstractNumId="14">
+  <w:abstractNum w:abstractNumId="15">
     <w:nsid w:val="6D5E7B51"/>
     <w:multiLevelType w:val="hybridMultilevel"/>
     <w:tmpl w:val="2B2A3E8E"/>
@@ -6240,13 +6833,13 @@
     </w:lvl>
   </w:abstractNum>
   <w:num w:numId="1">
+    <w:abstractNumId w:val="13"/>
+  </w:num>
+  <w:num w:numId="2">
     <w:abstractNumId w:val="12"/>
   </w:num>
-  <w:num w:numId="2">
-    <w:abstractNumId w:val="11"/>
-  </w:num>
   <w:num w:numId="3">
-    <w:abstractNumId w:val="5"/>
+    <w:abstractNumId w:val="6"/>
   </w:num>
   <w:num w:numId="4">
     <w:abstractNumId w:val="3"/>
@@ -6255,25 +6848,25 @@
     <w:abstractNumId w:val="1"/>
   </w:num>
   <w:num w:numId="6">
+    <w:abstractNumId w:val="8"/>
+  </w:num>
+  <w:num w:numId="7">
     <w:abstractNumId w:val="7"/>
   </w:num>
-  <w:num w:numId="7">
-    <w:abstractNumId w:val="6"/>
-  </w:num>
   <w:num w:numId="8">
-    <w:abstractNumId w:val="13"/>
+    <w:abstractNumId w:val="14"/>
   </w:num>
   <w:num w:numId="9">
-    <w:abstractNumId w:val="14"/>
+    <w:abstractNumId w:val="15"/>
   </w:num>
   <w:num w:numId="10">
+    <w:abstractNumId w:val="11"/>
+  </w:num>
+  <w:num w:numId="11">
     <w:abstractNumId w:val="10"/>
   </w:num>
-  <w:num w:numId="11">
+  <w:num w:numId="12">
     <w:abstractNumId w:val="9"/>
-  </w:num>
-  <w:num w:numId="12">
-    <w:abstractNumId w:val="8"/>
   </w:num>
   <w:num w:numId="13">
     <w:abstractNumId w:val="2"/>
@@ -6283,6 +6876,9 @@
   </w:num>
   <w:num w:numId="15">
     <w:abstractNumId w:val="0"/>
+  </w:num>
+  <w:num w:numId="16">
+    <w:abstractNumId w:val="5"/>
   </w:num>
 </w:numbering>
 </file>
@@ -7429,7 +8025,7 @@
 </file>
 
 <file path=customXml/itemProps1.xml><?xml version="1.0" encoding="utf-8"?>
-<ds:datastoreItem xmlns:ds="http://schemas.openxmlformats.org/officeDocument/2006/customXml" ds:itemID="{EC5B0D58-D8D7-4280-9093-A8411348E24E}">
+<ds:datastoreItem xmlns:ds="http://schemas.openxmlformats.org/officeDocument/2006/customXml" ds:itemID="{946ACA72-2E03-4563-9573-96F2623BCFE9}">
   <ds:schemaRefs>
     <ds:schemaRef ds:uri="http://schemas.openxmlformats.org/officeDocument/2006/bibliography"/>
   </ds:schemaRefs>

</xml_diff>

<commit_message>
Don't show deleted order by default in list
</commit_message>
<xml_diff>
--- a/Krino concepts.docx
+++ b/Krino concepts.docx
@@ -185,21 +185,7 @@
         <w:rPr>
           <w:lang w:val="fr-BE"/>
         </w:rPr>
-        <w:t xml:space="preserve"> tenait une position centrale et tentait d’insérer les informations de SAP dans sa structure. On avait une forme de </w:t>
-      </w:r>
-      <w:proofErr w:type="spellStart"/>
-      <w:r>
-        <w:rPr>
-          <w:lang w:val="fr-BE"/>
-        </w:rPr>
-        <w:t>Krinocentrisme</w:t>
-      </w:r>
-      <w:proofErr w:type="spellEnd"/>
-      <w:r>
-        <w:rPr>
-          <w:lang w:val="fr-BE"/>
-        </w:rPr>
-        <w:t xml:space="preserve"> qui générait pas mal d’effets néfastes tant sur la programmation que sur l’exactitude des informations présentées par Krino.</w:t>
+        <w:t xml:space="preserve"> tenait une position centrale et tentait d’insérer les informations de SAP dans sa structure. On avait une forme de Krinocentrisme qui générait pas mal d’effets néfastes tant sur la programmation que sur l’exactitude des informations présentées par Krino.</w:t>
       </w:r>
     </w:p>
     <w:p>
@@ -473,21 +459,7 @@
         <w:rPr>
           <w:lang w:val="fr-BE"/>
         </w:rPr>
-        <w:t xml:space="preserve">Krino offre des outils de </w:t>
-      </w:r>
-      <w:proofErr w:type="spellStart"/>
-      <w:r>
-        <w:rPr>
-          <w:lang w:val="fr-BE"/>
-        </w:rPr>
-        <w:t>reporting</w:t>
-      </w:r>
-      <w:proofErr w:type="spellEnd"/>
-      <w:r>
-        <w:rPr>
-          <w:lang w:val="fr-BE"/>
-        </w:rPr>
-        <w:t xml:space="preserve"> qui exploitent toutes  ces informations</w:t>
+        <w:t>Krino offre des outils de reporting qui exploitent toutes  ces informations</w:t>
       </w:r>
     </w:p>
     <w:p>
@@ -753,14 +725,7 @@
         <w:rPr>
           <w:lang w:val="fr-BE"/>
         </w:rPr>
-        <w:t xml:space="preserve"> (par exemple : ‘Equipes </w:t>
-      </w:r>
-      <w:proofErr w:type="spellStart"/>
-      <w:r>
-        <w:rPr>
-          <w:lang w:val="fr-BE"/>
-        </w:rPr>
-        <w:t>Labo</w:t>
+        <w:t xml:space="preserve"> (par exemple : ‘Equipes Labo</w:t>
       </w:r>
       <w:r>
         <w:rPr>
@@ -768,7 +733,6 @@
         </w:rPr>
         <w:t>X</w:t>
       </w:r>
-      <w:proofErr w:type="spellEnd"/>
       <w:r>
         <w:rPr>
           <w:lang w:val="fr-BE"/>
@@ -815,21 +779,7 @@
         <w:rPr>
           <w:lang w:val="fr-BE"/>
         </w:rPr>
-        <w:t xml:space="preserve"> (par exemple : </w:t>
-      </w:r>
-      <w:proofErr w:type="spellStart"/>
-      <w:r>
-        <w:rPr>
-          <w:lang w:val="fr-BE"/>
-        </w:rPr>
-        <w:t>Crohn</w:t>
-      </w:r>
-      <w:proofErr w:type="spellEnd"/>
-      <w:r>
-        <w:rPr>
-          <w:lang w:val="fr-BE"/>
-        </w:rPr>
-        <w:t xml:space="preserve"> et IPSEQ).</w:t>
+        <w:t xml:space="preserve"> (par exemple : Crohn et IPSEQ).</w:t>
       </w:r>
     </w:p>
     <w:p>
@@ -883,21 +833,7 @@
         <w:rPr>
           <w:lang w:val="fr-BE"/>
         </w:rPr>
-        <w:t xml:space="preserve">mple : </w:t>
-      </w:r>
-      <w:proofErr w:type="spellStart"/>
-      <w:r>
-        <w:rPr>
-          <w:lang w:val="fr-BE"/>
-        </w:rPr>
-        <w:t>Crohn</w:t>
-      </w:r>
-      <w:proofErr w:type="spellEnd"/>
-      <w:r>
-        <w:rPr>
-          <w:lang w:val="fr-BE"/>
-        </w:rPr>
-        <w:t xml:space="preserve"> 80% et IPSEQ 20 </w:t>
+        <w:t xml:space="preserve">mple : Crohn 80% et IPSEQ 20 </w:t>
       </w:r>
       <w:r>
         <w:rPr>
@@ -1080,14 +1016,12 @@
           <w:lang w:val="fr-BE"/>
         </w:rPr>
       </w:pPr>
-      <w:proofErr w:type="spellStart"/>
       <w:r>
         <w:rPr>
           <w:lang w:val="fr-BE"/>
         </w:rPr>
         <w:t>Gesval</w:t>
       </w:r>
-      <w:proofErr w:type="spellEnd"/>
       <w:r>
         <w:rPr>
           <w:lang w:val="fr-BE"/>
@@ -1291,21 +1225,7 @@
         <w:rPr>
           <w:lang w:val="fr-BE"/>
         </w:rPr>
-        <w:t xml:space="preserve"> à l’équipe de Madame </w:t>
-      </w:r>
-      <w:proofErr w:type="spellStart"/>
-      <w:r>
-        <w:rPr>
-          <w:lang w:val="fr-BE"/>
-        </w:rPr>
-        <w:t>Girin</w:t>
-      </w:r>
-      <w:proofErr w:type="spellEnd"/>
-      <w:r>
-        <w:rPr>
-          <w:lang w:val="fr-BE"/>
-        </w:rPr>
-        <w:t xml:space="preserve"> un outil donnant à une fréquence plus élevée le solde des OTP.</w:t>
+        <w:t xml:space="preserve"> à l’équipe de Madame Girin un outil donnant à une fréquence plus élevée le solde des OTP.</w:t>
       </w:r>
     </w:p>
     <w:p>
@@ -1790,35 +1710,7 @@
         <w:rPr>
           <w:lang w:val="fr-BE"/>
         </w:rPr>
-        <w:t xml:space="preserve">on ne peut pas mélanger dans une même commandes des postes </w:t>
-      </w:r>
-      <w:proofErr w:type="spellStart"/>
-      <w:r>
-        <w:rPr>
-          <w:lang w:val="fr-BE"/>
-        </w:rPr>
-        <w:t>Gesval</w:t>
-      </w:r>
-      <w:proofErr w:type="spellEnd"/>
-      <w:r>
-        <w:rPr>
-          <w:lang w:val="fr-BE"/>
-        </w:rPr>
-        <w:t xml:space="preserve"> avec des postes </w:t>
-      </w:r>
-      <w:proofErr w:type="spellStart"/>
-      <w:r>
-        <w:rPr>
-          <w:lang w:val="fr-BE"/>
-        </w:rPr>
-        <w:t>Ulg</w:t>
-      </w:r>
-      <w:proofErr w:type="spellEnd"/>
-      <w:r>
-        <w:rPr>
-          <w:lang w:val="fr-BE"/>
-        </w:rPr>
-        <w:t> ;</w:t>
+        <w:t>on ne peut pas mélanger dans une même commandes des postes Gesval avec des postes Ulg ;</w:t>
       </w:r>
     </w:p>
     <w:p>
@@ -1943,7 +1835,6 @@
         </w:rPr>
         <w:t xml:space="preserve">Technical note : search for </w:t>
       </w:r>
-      <w:proofErr w:type="spellStart"/>
       <w:r>
         <w:rPr>
           <w:rFonts w:ascii="Consolas" w:hAnsi="Consolas" w:cs="Consolas"/>
@@ -1955,7 +1846,6 @@
         </w:rPr>
         <w:t>FindBestOTP</w:t>
       </w:r>
-      <w:proofErr w:type="spellEnd"/>
       <w:r>
         <w:rPr>
           <w:rFonts w:ascii="Consolas" w:hAnsi="Consolas" w:cs="Consolas"/>
@@ -1964,9 +1854,396 @@
           <w:szCs w:val="19"/>
           <w:lang w:val="en-US"/>
         </w:rPr>
-        <w:t xml:space="preserve"> in old </w:t>
-      </w:r>
-      <w:proofErr w:type="spellStart"/>
+        <w:t xml:space="preserve"> in old Krino</w:t>
+      </w:r>
+      <w:bookmarkEnd w:id="0"/>
+      <w:bookmarkEnd w:id="1"/>
+      <w:bookmarkEnd w:id="2"/>
+    </w:p>
+    <w:p>
+      <w:pPr>
+        <w:pStyle w:val="berschrift1"/>
+        <w:rPr>
+          <w:lang w:val="fr-BE"/>
+        </w:rPr>
+      </w:pPr>
+      <w:r>
+        <w:rPr>
+          <w:lang w:val="fr-BE"/>
+        </w:rPr>
+        <w:lastRenderedPageBreak/>
+        <w:t>Equipe</w:t>
+      </w:r>
+    </w:p>
+    <w:p>
+      <w:pPr>
+        <w:rPr>
+          <w:lang w:val="fr-BE"/>
+        </w:rPr>
+      </w:pPr>
+    </w:p>
+    <w:p>
+      <w:pPr>
+        <w:pStyle w:val="Listenabsatz"/>
+        <w:numPr>
+          <w:ilvl w:val="0"/>
+          <w:numId w:val="4"/>
+        </w:numPr>
+        <w:rPr>
+          <w:lang w:val="fr-BE"/>
+        </w:rPr>
+      </w:pPr>
+      <w:r>
+        <w:rPr>
+          <w:lang w:val="fr-BE"/>
+        </w:rPr>
+        <w:t xml:space="preserve">Le </w:t>
+      </w:r>
+      <w:r>
+        <w:rPr>
+          <w:i/>
+          <w:lang w:val="fr-BE"/>
+        </w:rPr>
+        <w:t xml:space="preserve">budget </w:t>
+      </w:r>
+      <w:r>
+        <w:rPr>
+          <w:i/>
+          <w:lang w:val="fr-BE"/>
+        </w:rPr>
+        <w:t xml:space="preserve">total </w:t>
+      </w:r>
+      <w:r>
+        <w:rPr>
+          <w:i/>
+          <w:lang w:val="fr-BE"/>
+        </w:rPr>
+        <w:t>résiduel</w:t>
+      </w:r>
+      <w:r>
+        <w:rPr>
+          <w:lang w:val="fr-BE"/>
+        </w:rPr>
+        <w:t xml:space="preserve"> </w:t>
+      </w:r>
+      <w:r>
+        <w:rPr>
+          <w:lang w:val="fr-BE"/>
+        </w:rPr>
+        <w:t>d’</w:t>
+      </w:r>
+      <w:r>
+        <w:rPr>
+          <w:lang w:val="fr-BE"/>
+        </w:rPr>
+        <w:t xml:space="preserve">une </w:t>
+      </w:r>
+      <w:r>
+        <w:rPr>
+          <w:lang w:val="fr-BE"/>
+        </w:rPr>
+        <w:t xml:space="preserve">équipe </w:t>
+      </w:r>
+      <w:r>
+        <w:rPr>
+          <w:lang w:val="fr-BE"/>
+        </w:rPr>
+        <w:t xml:space="preserve">à un moment t </w:t>
+      </w:r>
+      <w:r>
+        <w:rPr>
+          <w:lang w:val="fr-BE"/>
+        </w:rPr>
+        <w:t>se calcule de la manière suivante</w:t>
+      </w:r>
+      <w:r>
+        <w:rPr>
+          <w:lang w:val="fr-BE"/>
+        </w:rPr>
+        <w:t> :</w:t>
+      </w:r>
+    </w:p>
+    <w:p>
+      <w:pPr>
+        <w:pStyle w:val="Listenabsatz"/>
+        <w:numPr>
+          <w:ilvl w:val="1"/>
+          <w:numId w:val="4"/>
+        </w:numPr>
+        <w:rPr>
+          <w:lang w:val="fr-BE"/>
+        </w:rPr>
+      </w:pPr>
+      <w:r>
+        <w:rPr>
+          <w:lang w:val="fr-BE"/>
+        </w:rPr>
+        <w:t>La somme des montants initiaux des OTP appartenant à l’équipe,</w:t>
+      </w:r>
+    </w:p>
+    <w:p>
+      <w:pPr>
+        <w:pStyle w:val="Listenabsatz"/>
+        <w:numPr>
+          <w:ilvl w:val="1"/>
+          <w:numId w:val="4"/>
+        </w:numPr>
+        <w:rPr>
+          <w:lang w:val="fr-BE"/>
+        </w:rPr>
+      </w:pPr>
+      <w:r>
+        <w:rPr>
+          <w:lang w:val="fr-BE"/>
+        </w:rPr>
+        <w:t>majorée par la somme des entrées qui se font sur les OTP de l’équipe,</w:t>
+      </w:r>
+    </w:p>
+    <w:p>
+      <w:pPr>
+        <w:pStyle w:val="Listenabsatz"/>
+        <w:numPr>
+          <w:ilvl w:val="1"/>
+          <w:numId w:val="4"/>
+        </w:numPr>
+        <w:rPr>
+          <w:lang w:val="fr-BE"/>
+        </w:rPr>
+      </w:pPr>
+      <w:r>
+        <w:rPr>
+          <w:lang w:val="fr-BE"/>
+        </w:rPr>
+        <w:t xml:space="preserve">minoré par les montants d’achats </w:t>
+      </w:r>
+      <w:r>
+        <w:rPr>
+          <w:lang w:val="fr-BE"/>
+        </w:rPr>
+        <w:t xml:space="preserve">des </w:t>
+      </w:r>
+      <w:r>
+        <w:rPr>
+          <w:lang w:val="fr-BE"/>
+        </w:rPr>
+        <w:t>commandes faites par l’équipe</w:t>
+      </w:r>
+      <w:r>
+        <w:rPr>
+          <w:lang w:val="fr-BE"/>
+        </w:rPr>
+        <w:t xml:space="preserve"> : </w:t>
+      </w:r>
+    </w:p>
+    <w:p>
+      <w:pPr>
+        <w:pStyle w:val="Listenabsatz"/>
+        <w:numPr>
+          <w:ilvl w:val="2"/>
+          <w:numId w:val="4"/>
+        </w:numPr>
+        <w:rPr>
+          <w:lang w:val="fr-BE"/>
+        </w:rPr>
+      </w:pPr>
+      <w:r>
+        <w:rPr>
+          <w:lang w:val="fr-BE"/>
+        </w:rPr>
+        <w:t>même si les OTP utilisés pour les achats n’appartiennent pas à l’équipe ;</w:t>
+      </w:r>
+    </w:p>
+    <w:p>
+      <w:pPr>
+        <w:pStyle w:val="Listenabsatz"/>
+        <w:numPr>
+          <w:ilvl w:val="2"/>
+          <w:numId w:val="4"/>
+        </w:numPr>
+        <w:rPr>
+          <w:lang w:val="fr-BE"/>
+        </w:rPr>
+      </w:pPr>
+      <w:r>
+        <w:rPr>
+          <w:lang w:val="fr-BE"/>
+        </w:rPr>
+        <w:t>ces montants d’achats peuvent être des prorata d’achats, dans le cas de commandes faites au nom de groupes d’équipes ;</w:t>
+      </w:r>
+    </w:p>
+    <w:p>
+      <w:pPr>
+        <w:pStyle w:val="Listenabsatz"/>
+        <w:numPr>
+          <w:ilvl w:val="2"/>
+          <w:numId w:val="4"/>
+        </w:numPr>
+        <w:rPr>
+          <w:lang w:val="fr-BE"/>
+        </w:rPr>
+      </w:pPr>
+      <w:r>
+        <w:rPr>
+          <w:lang w:val="fr-BE"/>
+        </w:rPr>
+        <w:t>ces montants peuvent être issus d’opérations issues de SAP hors du système Krino (pièces sans engagements</w:t>
+      </w:r>
+      <w:r>
+        <w:rPr>
+          <w:lang w:val="fr-BE"/>
+        </w:rPr>
+        <w:t>, …</w:t>
+      </w:r>
+      <w:bookmarkStart w:id="3" w:name="_GoBack"/>
+      <w:bookmarkEnd w:id="3"/>
+      <w:r>
+        <w:rPr>
+          <w:lang w:val="fr-BE"/>
+        </w:rPr>
+        <w:t>)</w:t>
+      </w:r>
+    </w:p>
+    <w:p>
+      <w:pPr>
+        <w:pStyle w:val="Listenabsatz"/>
+        <w:numPr>
+          <w:ilvl w:val="1"/>
+          <w:numId w:val="4"/>
+        </w:numPr>
+        <w:rPr>
+          <w:lang w:val="fr-BE"/>
+        </w:rPr>
+      </w:pPr>
+      <w:r>
+        <w:rPr>
+          <w:lang w:val="fr-BE"/>
+        </w:rPr>
+        <w:t>majoré par les reventes au stock de produits achetés au nom de l’équipe,</w:t>
+      </w:r>
+    </w:p>
+    <w:p>
+      <w:pPr>
+        <w:pStyle w:val="Listenabsatz"/>
+        <w:numPr>
+          <w:ilvl w:val="1"/>
+          <w:numId w:val="4"/>
+        </w:numPr>
+        <w:rPr>
+          <w:lang w:val="fr-BE"/>
+        </w:rPr>
+      </w:pPr>
+      <w:r>
+        <w:rPr>
+          <w:lang w:val="fr-BE"/>
+        </w:rPr>
+        <w:t>minoré par les achats au stock fait au nom de l’équipe,</w:t>
+      </w:r>
+    </w:p>
+    <w:p>
+      <w:pPr>
+        <w:pStyle w:val="Listenabsatz"/>
+        <w:numPr>
+          <w:ilvl w:val="1"/>
+          <w:numId w:val="4"/>
+        </w:numPr>
+        <w:rPr>
+          <w:lang w:val="fr-BE"/>
+        </w:rPr>
+      </w:pPr>
+      <w:r>
+        <w:rPr>
+          <w:lang w:val="fr-BE"/>
+        </w:rPr>
+        <w:t xml:space="preserve">majoré par les </w:t>
+      </w:r>
+      <w:r>
+        <w:rPr>
+          <w:i/>
+          <w:lang w:val="fr-BE"/>
+        </w:rPr>
+        <w:t>cadeaux</w:t>
+      </w:r>
+      <w:r>
+        <w:rPr>
+          <w:lang w:val="fr-BE"/>
+        </w:rPr>
+        <w:t xml:space="preserve"> reçus par l’équipe (en provenance d’autres équipes),</w:t>
+      </w:r>
+    </w:p>
+    <w:p>
+      <w:pPr>
+        <w:pStyle w:val="Listenabsatz"/>
+        <w:numPr>
+          <w:ilvl w:val="1"/>
+          <w:numId w:val="4"/>
+        </w:numPr>
+        <w:rPr>
+          <w:lang w:val="fr-BE"/>
+        </w:rPr>
+      </w:pPr>
+      <w:r>
+        <w:rPr>
+          <w:lang w:val="fr-BE"/>
+        </w:rPr>
+        <w:t>minoré par les c</w:t>
+      </w:r>
+      <w:r>
+        <w:rPr>
+          <w:lang w:val="fr-BE"/>
+        </w:rPr>
+        <w:t>adeaux faits à d’autres équipes,</w:t>
+      </w:r>
+    </w:p>
+    <w:p>
+      <w:pPr>
+        <w:pStyle w:val="Listenabsatz"/>
+        <w:numPr>
+          <w:ilvl w:val="1"/>
+          <w:numId w:val="4"/>
+        </w:numPr>
+        <w:rPr>
+          <w:lang w:val="fr-BE"/>
+        </w:rPr>
+      </w:pPr>
+      <w:r>
+        <w:rPr>
+          <w:lang w:val="fr-BE"/>
+        </w:rPr>
+        <w:t>minoré par les montant engagés pour des commandes différées (cas des commandes groupées)</w:t>
+      </w:r>
+    </w:p>
+    <w:p>
+      <w:pPr>
+        <w:pStyle w:val="Listenabsatz"/>
+        <w:numPr>
+          <w:ilvl w:val="1"/>
+          <w:numId w:val="4"/>
+        </w:numPr>
+        <w:rPr>
+          <w:lang w:val="en-US"/>
+        </w:rPr>
+      </w:pPr>
+      <w:bookmarkStart w:id="4" w:name="OLE_LINK4"/>
+      <w:bookmarkStart w:id="5" w:name="OLE_LINK5"/>
+      <w:bookmarkStart w:id="6" w:name="OLE_LINK6"/>
+      <w:r>
+        <w:rPr>
+          <w:lang w:val="en-US"/>
+        </w:rPr>
+        <w:t xml:space="preserve">Technical note : search for </w:t>
+      </w:r>
+      <w:r>
+        <w:rPr>
+          <w:lang w:val="en-US"/>
+        </w:rPr>
+        <w:t xml:space="preserve">GetMaxDepenseTotaleMaxForEquipe </w:t>
+      </w:r>
+      <w:r>
+        <w:rPr>
+          <w:lang w:val="en-US"/>
+        </w:rPr>
+        <w:t xml:space="preserve"> </w:t>
+      </w:r>
       <w:r>
         <w:rPr>
           <w:rFonts w:ascii="Consolas" w:hAnsi="Consolas" w:cs="Consolas"/>
@@ -1975,34 +2252,11 @@
           <w:szCs w:val="19"/>
           <w:lang w:val="en-US"/>
         </w:rPr>
-        <w:t>Krino</w:t>
-      </w:r>
-      <w:bookmarkEnd w:id="0"/>
-      <w:bookmarkEnd w:id="1"/>
-      <w:bookmarkEnd w:id="2"/>
-      <w:proofErr w:type="spellEnd"/>
-    </w:p>
-    <w:p>
-      <w:pPr>
-        <w:pStyle w:val="berschrift1"/>
-        <w:rPr>
-          <w:lang w:val="fr-BE"/>
-        </w:rPr>
-      </w:pPr>
-      <w:r>
-        <w:rPr>
-          <w:lang w:val="fr-BE"/>
-        </w:rPr>
-        <w:lastRenderedPageBreak/>
-        <w:t>Equipe</w:t>
-      </w:r>
-    </w:p>
-    <w:p>
-      <w:pPr>
-        <w:rPr>
-          <w:lang w:val="fr-BE"/>
-        </w:rPr>
-      </w:pPr>
+        <w:t>in old Krino</w:t>
+      </w:r>
+      <w:bookmarkEnd w:id="4"/>
+      <w:bookmarkEnd w:id="5"/>
+      <w:bookmarkEnd w:id="6"/>
     </w:p>
     <w:p>
       <w:pPr>
@@ -2015,6 +2269,8 @@
           <w:lang w:val="fr-BE"/>
         </w:rPr>
       </w:pPr>
+      <w:bookmarkStart w:id="7" w:name="OLE_LINK7"/>
+      <w:bookmarkStart w:id="8" w:name="OLE_LINK8"/>
       <w:r>
         <w:rPr>
           <w:lang w:val="fr-BE"/>
@@ -2026,63 +2282,40 @@
           <w:i/>
           <w:lang w:val="fr-BE"/>
         </w:rPr>
-        <w:t xml:space="preserve">budget </w:t>
-      </w:r>
-      <w:r>
-        <w:rPr>
-          <w:i/>
-          <w:lang w:val="fr-BE"/>
-        </w:rPr>
-        <w:t xml:space="preserve">total </w:t>
-      </w:r>
-      <w:r>
-        <w:rPr>
-          <w:i/>
-          <w:lang w:val="fr-BE"/>
-        </w:rPr>
-        <w:t>résiduel</w:t>
-      </w:r>
-      <w:r>
-        <w:rPr>
-          <w:lang w:val="fr-BE"/>
-        </w:rPr>
-        <w:t xml:space="preserve"> </w:t>
-      </w:r>
-      <w:r>
-        <w:rPr>
-          <w:lang w:val="fr-BE"/>
-        </w:rPr>
-        <w:t>d’</w:t>
-      </w:r>
-      <w:r>
-        <w:rPr>
-          <w:lang w:val="fr-BE"/>
-        </w:rPr>
-        <w:t xml:space="preserve">une </w:t>
-      </w:r>
-      <w:r>
-        <w:rPr>
-          <w:lang w:val="fr-BE"/>
-        </w:rPr>
-        <w:t xml:space="preserve">équipe </w:t>
-      </w:r>
-      <w:r>
-        <w:rPr>
-          <w:lang w:val="fr-BE"/>
-        </w:rPr>
-        <w:t xml:space="preserve">à un moment t </w:t>
-      </w:r>
-      <w:r>
-        <w:rPr>
-          <w:lang w:val="fr-BE"/>
-        </w:rPr>
-        <w:t>se calcule de la manière suivante</w:t>
-      </w:r>
-      <w:r>
-        <w:rPr>
-          <w:lang w:val="fr-BE"/>
-        </w:rPr>
-        <w:t> :</w:t>
+        <w:t>budget actuellement disponible</w:t>
+      </w:r>
+      <w:bookmarkEnd w:id="7"/>
+      <w:bookmarkEnd w:id="8"/>
+      <w:r>
+        <w:rPr>
+          <w:lang w:val="fr-BE"/>
+        </w:rPr>
+        <w:t xml:space="preserve"> d’une équipe à un moment t correspond à ce que l’équipe peut dépenser immédiatement. Il diffère du budget total résiduel, car on veut imposer une attitude responsable aux équipes et éviter par exemple qu’elles ne dépensent en un mois l’entièreté du budget prévu pour deux ans.  </w:t>
+      </w:r>
+      <w:r>
+        <w:rPr>
+          <w:u w:val="single"/>
+          <w:lang w:val="fr-BE"/>
+        </w:rPr>
+        <w:t>Il faut rediscuter</w:t>
+      </w:r>
+      <w:r>
+        <w:rPr>
+          <w:lang w:val="fr-BE"/>
+        </w:rPr>
+        <w:t xml:space="preserve"> de la formule pour calculer ce </w:t>
+      </w:r>
+      <w:r>
+        <w:rPr>
+          <w:lang w:val="fr-BE"/>
+        </w:rPr>
+        <w:t>budget actuellement disponible</w:t>
+      </w:r>
+      <w:r>
+        <w:rPr>
+          <w:lang w:val="fr-BE"/>
+        </w:rPr>
+        <w:t>, mais voici quelques principes de base sous-jacents à ce qu’on a fait dans l’ancien Krino :</w:t>
       </w:r>
     </w:p>
     <w:p>
@@ -2100,7 +2333,52 @@
         <w:rPr>
           <w:lang w:val="fr-BE"/>
         </w:rPr>
-        <w:t>La somme des montants initiaux des OTP appartenant à l’équipe,</w:t>
+        <w:t> </w:t>
+      </w:r>
+      <w:r>
+        <w:rPr>
+          <w:lang w:val="fr-BE"/>
+        </w:rPr>
+        <w:t xml:space="preserve">On établit un </w:t>
+      </w:r>
+      <w:r>
+        <w:rPr>
+          <w:i/>
+          <w:lang w:val="fr-BE"/>
+        </w:rPr>
+        <w:t>profil</w:t>
+      </w:r>
+      <w:r>
+        <w:rPr>
+          <w:lang w:val="fr-BE"/>
+        </w:rPr>
+        <w:t xml:space="preserve"> (une courbe) </w:t>
+      </w:r>
+      <w:r>
+        <w:rPr>
+          <w:i/>
+          <w:lang w:val="fr-BE"/>
+        </w:rPr>
+        <w:t>temporel idéal</w:t>
+      </w:r>
+      <w:r>
+        <w:rPr>
+          <w:lang w:val="fr-BE"/>
+        </w:rPr>
+        <w:t xml:space="preserve"> des dépenses  avec une </w:t>
+      </w:r>
+      <w:r>
+        <w:rPr>
+          <w:b/>
+          <w:lang w:val="fr-BE"/>
+        </w:rPr>
+        <w:t>granularité mensuelle</w:t>
+      </w:r>
+      <w:r>
+        <w:rPr>
+          <w:lang w:val="fr-BE"/>
+        </w:rPr>
+        <w:t xml:space="preserve"> qui correspond au comportement de l’équipe si elle dépensait proportionnellement son budget.</w:t>
       </w:r>
     </w:p>
     <w:p>
@@ -2118,8 +2396,97 @@
         <w:rPr>
           <w:lang w:val="fr-BE"/>
         </w:rPr>
-        <w:t>majorée par la somme des entrées qui se font sur les OTP de l’équipe,</w:t>
-      </w:r>
+        <w:t xml:space="preserve">Le </w:t>
+      </w:r>
+      <w:bookmarkStart w:id="9" w:name="OLE_LINK9"/>
+      <w:bookmarkStart w:id="10" w:name="OLE_LINK10"/>
+      <w:bookmarkStart w:id="11" w:name="OLE_LINK11"/>
+      <w:r>
+        <w:rPr>
+          <w:lang w:val="fr-BE"/>
+        </w:rPr>
+        <w:t>budget actuellement disponible</w:t>
+      </w:r>
+      <w:bookmarkEnd w:id="9"/>
+      <w:bookmarkEnd w:id="10"/>
+      <w:bookmarkEnd w:id="11"/>
+      <w:r>
+        <w:rPr>
+          <w:lang w:val="fr-BE"/>
+        </w:rPr>
+        <w:t xml:space="preserve"> est calculé de la manière suivante :</w:t>
+      </w:r>
+    </w:p>
+    <w:p>
+      <w:pPr>
+        <w:pStyle w:val="Listenabsatz"/>
+        <w:numPr>
+          <w:ilvl w:val="2"/>
+          <w:numId w:val="4"/>
+        </w:numPr>
+        <w:rPr>
+          <w:lang w:val="fr-BE"/>
+        </w:rPr>
+      </w:pPr>
+      <w:bookmarkStart w:id="12" w:name="OLE_LINK12"/>
+      <w:bookmarkStart w:id="13" w:name="OLE_LINK13"/>
+      <w:r>
+        <w:rPr>
+          <w:lang w:val="fr-BE"/>
+        </w:rPr>
+        <w:t xml:space="preserve">Le montant total cumulé que l’équipe aurait dépensé fin du mois en cours </w:t>
+      </w:r>
+      <w:r>
+        <w:rPr>
+          <w:lang w:val="fr-BE"/>
+        </w:rPr>
+        <w:t>(</w:t>
+      </w:r>
+      <w:r>
+        <w:rPr>
+          <w:lang w:val="fr-BE"/>
+        </w:rPr>
+        <w:t xml:space="preserve">depuis le </w:t>
+      </w:r>
+      <w:r>
+        <w:rPr>
+          <w:i/>
+          <w:lang w:val="fr-BE"/>
+        </w:rPr>
+        <w:t>temps zéro de Krino</w:t>
+      </w:r>
+      <w:r>
+        <w:rPr>
+          <w:lang w:val="fr-BE"/>
+        </w:rPr>
+        <w:t>)</w:t>
+      </w:r>
+      <w:r>
+        <w:rPr>
+          <w:lang w:val="fr-BE"/>
+        </w:rPr>
+        <w:t>, s’il avait dépensé selon le profil temporel idéal</w:t>
+      </w:r>
+    </w:p>
+    <w:p>
+      <w:pPr>
+        <w:pStyle w:val="Listenabsatz"/>
+        <w:numPr>
+          <w:ilvl w:val="2"/>
+          <w:numId w:val="4"/>
+        </w:numPr>
+        <w:rPr>
+          <w:lang w:val="fr-BE"/>
+        </w:rPr>
+      </w:pPr>
+      <w:r>
+        <w:rPr>
+          <w:lang w:val="fr-BE"/>
+        </w:rPr>
+        <w:t>minoré de ce que l’équipe a effectivement dépensé depuis le temps zéro</w:t>
+      </w:r>
+      <w:bookmarkEnd w:id="12"/>
+      <w:bookmarkEnd w:id="13"/>
     </w:p>
     <w:p>
       <w:pPr>
@@ -2136,25 +2503,31 @@
         <w:rPr>
           <w:lang w:val="fr-BE"/>
         </w:rPr>
-        <w:t xml:space="preserve">minoré par les montants d’achats </w:t>
-      </w:r>
-      <w:r>
-        <w:rPr>
-          <w:lang w:val="fr-BE"/>
-        </w:rPr>
-        <w:t xml:space="preserve">des </w:t>
-      </w:r>
-      <w:r>
-        <w:rPr>
-          <w:lang w:val="fr-BE"/>
-        </w:rPr>
-        <w:t>commandes faites par l’équipe</w:t>
-      </w:r>
-      <w:r>
-        <w:rPr>
-          <w:lang w:val="fr-BE"/>
-        </w:rPr>
-        <w:t xml:space="preserve"> : </w:t>
+        <w:t xml:space="preserve">On </w:t>
+      </w:r>
+      <w:r>
+        <w:rPr>
+          <w:lang w:val="fr-BE"/>
+        </w:rPr>
+        <w:t xml:space="preserve">définit une tolérance (en nombre de mois) paramétrable par l’administrateur : on permet par défaut à l’équipe d’être en avance de deux mois sur le </w:t>
+      </w:r>
+      <w:r>
+        <w:rPr>
+          <w:lang w:val="fr-BE"/>
+        </w:rPr>
+        <w:t xml:space="preserve">profil idéal de dépense. Donc la règle exacte pour calculer le </w:t>
+      </w:r>
+      <w:r>
+        <w:rPr>
+          <w:lang w:val="fr-BE"/>
+        </w:rPr>
+        <w:t>budget actuellement disponible</w:t>
+      </w:r>
+      <w:r>
+        <w:rPr>
+          <w:lang w:val="fr-BE"/>
+        </w:rPr>
+        <w:t xml:space="preserve"> est la suivant e:</w:t>
       </w:r>
     </w:p>
     <w:p>
@@ -2172,7 +2545,7 @@
         <w:rPr>
           <w:lang w:val="fr-BE"/>
         </w:rPr>
-        <w:t>même si les OTP utilisés pour les achats n’appartiennent pas à l’équipe ;</w:t>
+        <w:t>Le montant total cumulé que l’équipe aurait dépensé fin du mois qui sera en cours dans deux mois, s’il avait dépensé selon le profil temporel idéal</w:t>
       </w:r>
     </w:p>
     <w:p>
@@ -2190,7 +2563,25 @@
         <w:rPr>
           <w:lang w:val="fr-BE"/>
         </w:rPr>
-        <w:t>ces montants d’achats peuvent être des prorata d’achats, dans le cas de commandes faites au nom de groupes d’équipes ;</w:t>
+        <w:t>minoré de ce que l’équipe a effectivement dépensé depuis le temps zéro</w:t>
+      </w:r>
+    </w:p>
+    <w:p>
+      <w:pPr>
+        <w:pStyle w:val="Listenabsatz"/>
+        <w:numPr>
+          <w:ilvl w:val="1"/>
+          <w:numId w:val="4"/>
+        </w:numPr>
+        <w:rPr>
+          <w:lang w:val="fr-BE"/>
+        </w:rPr>
+      </w:pPr>
+      <w:r>
+        <w:rPr>
+          <w:lang w:val="fr-BE"/>
+        </w:rPr>
+        <w:t>Pour définir le profil temporel idéal on procède de la manière suivante :</w:t>
       </w:r>
     </w:p>
     <w:p>
@@ -2208,7 +2599,116 @@
         <w:rPr>
           <w:lang w:val="fr-BE"/>
         </w:rPr>
-        <w:t>ces montants peuvent être issus d’opérations issues de SAP hors du système Krino (pièces sans engagements)</w:t>
+        <w:t>Chaque mois calendrier est définit comme un pot séparé : on a un pot pour tous les mois depuis le temps zéro de Krino jusque la date d’expiration de l’OTP qui va le plus loin dans le futur.</w:t>
+      </w:r>
+    </w:p>
+    <w:p>
+      <w:pPr>
+        <w:pStyle w:val="Listenabsatz"/>
+        <w:numPr>
+          <w:ilvl w:val="2"/>
+          <w:numId w:val="4"/>
+        </w:numPr>
+        <w:rPr>
+          <w:lang w:val="fr-BE"/>
+        </w:rPr>
+      </w:pPr>
+      <w:r>
+        <w:rPr>
+          <w:lang w:val="fr-BE"/>
+        </w:rPr>
+        <w:lastRenderedPageBreak/>
+        <w:t>Le budget total de chaque OTP est divisé de manière égale durant les mois de sa validité et va dans les pots correspondants.</w:t>
+      </w:r>
+    </w:p>
+    <w:p>
+      <w:pPr>
+        <w:pStyle w:val="Listenabsatz"/>
+        <w:numPr>
+          <w:ilvl w:val="2"/>
+          <w:numId w:val="4"/>
+        </w:numPr>
+        <w:rPr>
+          <w:lang w:val="fr-BE"/>
+        </w:rPr>
+      </w:pPr>
+      <w:bookmarkStart w:id="14" w:name="OLE_LINK14"/>
+      <w:bookmarkStart w:id="15" w:name="OLE_LINK15"/>
+      <w:r>
+        <w:rPr>
+          <w:lang w:val="fr-BE"/>
+        </w:rPr>
+        <w:t xml:space="preserve">Les cadeaux reçus </w:t>
+      </w:r>
+      <w:r>
+        <w:rPr>
+          <w:lang w:val="fr-BE"/>
+        </w:rPr>
+        <w:t>par une équipe vont dans le pot correspondant au mois du moment où le cadeau respectif est réalisé.</w:t>
+      </w:r>
+    </w:p>
+    <w:p>
+      <w:pPr>
+        <w:pStyle w:val="Listenabsatz"/>
+        <w:numPr>
+          <w:ilvl w:val="2"/>
+          <w:numId w:val="4"/>
+        </w:numPr>
+        <w:rPr>
+          <w:u w:val="single"/>
+          <w:lang w:val="fr-BE"/>
+        </w:rPr>
+      </w:pPr>
+      <w:r>
+        <w:rPr>
+          <w:lang w:val="fr-BE"/>
+        </w:rPr>
+        <w:t xml:space="preserve">Les montants ‘confisqués’ à une équipe pour un cadeau sont pris dans le pot correspondant au mois du moment où </w:t>
+      </w:r>
+      <w:r>
+        <w:rPr>
+          <w:lang w:val="fr-BE"/>
+        </w:rPr>
+        <w:t>le cadeau est réalisé</w:t>
+      </w:r>
+    </w:p>
+    <w:bookmarkEnd w:id="14"/>
+    <w:bookmarkEnd w:id="15"/>
+    <w:p>
+      <w:pPr>
+        <w:pStyle w:val="Listenabsatz"/>
+        <w:numPr>
+          <w:ilvl w:val="2"/>
+          <w:numId w:val="4"/>
+        </w:numPr>
+        <w:rPr>
+          <w:lang w:val="fr-BE"/>
+        </w:rPr>
+      </w:pPr>
+      <w:r>
+        <w:rPr>
+          <w:u w:val="single"/>
+          <w:lang w:val="fr-BE"/>
+        </w:rPr>
+        <w:t>Il nous faudra réfléchir</w:t>
+      </w:r>
+      <w:r>
+        <w:rPr>
+          <w:lang w:val="fr-BE"/>
+        </w:rPr>
+        <w:t xml:space="preserve"> sur la manière d’intégrer les entrées dans les </w:t>
+      </w:r>
+      <w:r>
+        <w:rPr>
+          <w:lang w:val="fr-BE"/>
+        </w:rPr>
+        <w:t>OTP dans ce profil temporel idé</w:t>
+      </w:r>
+      <w:r>
+        <w:rPr>
+          <w:lang w:val="fr-BE"/>
+        </w:rPr>
+        <w:t>al</w:t>
       </w:r>
     </w:p>
     <w:p>
@@ -2219,160 +2719,14 @@
           <w:numId w:val="4"/>
         </w:numPr>
         <w:rPr>
-          <w:lang w:val="fr-BE"/>
-        </w:rPr>
-      </w:pPr>
-      <w:r>
-        <w:rPr>
-          <w:lang w:val="fr-BE"/>
-        </w:rPr>
-        <w:t>majoré par les reventes au stock de produits achetés au nom de l’équipe,</w:t>
-      </w:r>
-    </w:p>
-    <w:p>
-      <w:pPr>
-        <w:pStyle w:val="Listenabsatz"/>
-        <w:numPr>
-          <w:ilvl w:val="1"/>
-          <w:numId w:val="4"/>
-        </w:numPr>
-        <w:rPr>
-          <w:lang w:val="fr-BE"/>
-        </w:rPr>
-      </w:pPr>
-      <w:r>
-        <w:rPr>
-          <w:lang w:val="fr-BE"/>
-        </w:rPr>
-        <w:t>minoré par les achats au stock fait au nom de l’équipe,</w:t>
-      </w:r>
-    </w:p>
-    <w:p>
-      <w:pPr>
-        <w:pStyle w:val="Listenabsatz"/>
-        <w:numPr>
-          <w:ilvl w:val="1"/>
-          <w:numId w:val="4"/>
-        </w:numPr>
-        <w:rPr>
-          <w:lang w:val="fr-BE"/>
-        </w:rPr>
-      </w:pPr>
-      <w:r>
-        <w:rPr>
-          <w:lang w:val="fr-BE"/>
-        </w:rPr>
-        <w:t xml:space="preserve">majoré par les </w:t>
-      </w:r>
-      <w:r>
-        <w:rPr>
-          <w:i/>
-          <w:lang w:val="fr-BE"/>
-        </w:rPr>
-        <w:t>cadeaux</w:t>
-      </w:r>
-      <w:r>
-        <w:rPr>
-          <w:lang w:val="fr-BE"/>
-        </w:rPr>
-        <w:t xml:space="preserve"> reçus par l’équipe (en provenance d’autres équipes),</w:t>
-      </w:r>
-    </w:p>
-    <w:p>
-      <w:pPr>
-        <w:pStyle w:val="Listenabsatz"/>
-        <w:numPr>
-          <w:ilvl w:val="1"/>
-          <w:numId w:val="4"/>
-        </w:numPr>
-        <w:rPr>
-          <w:lang w:val="fr-BE"/>
-        </w:rPr>
-      </w:pPr>
-      <w:r>
-        <w:rPr>
-          <w:lang w:val="fr-BE"/>
-        </w:rPr>
-        <w:t>minoré par les c</w:t>
-      </w:r>
-      <w:r>
-        <w:rPr>
-          <w:lang w:val="fr-BE"/>
-        </w:rPr>
-        <w:t>adeaux faits à d’autres équipes,</w:t>
-      </w:r>
-    </w:p>
-    <w:p>
-      <w:pPr>
-        <w:pStyle w:val="Listenabsatz"/>
-        <w:numPr>
-          <w:ilvl w:val="1"/>
-          <w:numId w:val="4"/>
-        </w:numPr>
-        <w:rPr>
-          <w:lang w:val="fr-BE"/>
-        </w:rPr>
-      </w:pPr>
-      <w:r>
-        <w:rPr>
-          <w:lang w:val="fr-BE"/>
-        </w:rPr>
-        <w:t xml:space="preserve">minoré par </w:t>
-      </w:r>
-      <w:proofErr w:type="gramStart"/>
-      <w:r>
-        <w:rPr>
-          <w:lang w:val="fr-BE"/>
-        </w:rPr>
-        <w:t>les montant engagés</w:t>
-      </w:r>
-      <w:proofErr w:type="gramEnd"/>
-      <w:r>
-        <w:rPr>
-          <w:lang w:val="fr-BE"/>
-        </w:rPr>
-        <w:t xml:space="preserve"> pour des commandes différées (cas des commandes groupées)</w:t>
-      </w:r>
-    </w:p>
-    <w:p>
-      <w:pPr>
-        <w:pStyle w:val="Listenabsatz"/>
-        <w:numPr>
-          <w:ilvl w:val="1"/>
-          <w:numId w:val="4"/>
-        </w:numPr>
-        <w:rPr>
           <w:lang w:val="en-US"/>
         </w:rPr>
       </w:pPr>
-      <w:bookmarkStart w:id="3" w:name="OLE_LINK4"/>
-      <w:bookmarkStart w:id="4" w:name="OLE_LINK5"/>
-      <w:bookmarkStart w:id="5" w:name="OLE_LINK6"/>
       <w:r>
         <w:rPr>
           <w:lang w:val="en-US"/>
         </w:rPr>
         <w:t xml:space="preserve">Technical note : search for </w:t>
-      </w:r>
-      <w:proofErr w:type="spellStart"/>
-      <w:r>
-        <w:rPr>
-          <w:lang w:val="en-US"/>
-        </w:rPr>
-        <w:t>GetMaxDepenseTotaleMaxForEquipe</w:t>
-      </w:r>
-      <w:proofErr w:type="spellEnd"/>
-      <w:r>
-        <w:rPr>
-          <w:lang w:val="en-US"/>
-        </w:rPr>
-        <w:t xml:space="preserve"> </w:t>
-      </w:r>
-      <w:r>
-        <w:rPr>
-          <w:lang w:val="en-US"/>
-        </w:rPr>
-        <w:t xml:space="preserve"> </w:t>
       </w:r>
       <w:r>
         <w:rPr>
@@ -2382,9 +2736,8 @@
           <w:szCs w:val="19"/>
           <w:lang w:val="en-US"/>
         </w:rPr>
-        <w:t xml:space="preserve">in old </w:t>
-      </w:r>
-      <w:proofErr w:type="spellStart"/>
+        <w:t>GetMaxDepenseTodayForEquipe</w:t>
+      </w:r>
       <w:r>
         <w:rPr>
           <w:rFonts w:ascii="Consolas" w:hAnsi="Consolas" w:cs="Consolas"/>
@@ -2393,484 +2746,8 @@
           <w:szCs w:val="19"/>
           <w:lang w:val="en-US"/>
         </w:rPr>
-        <w:t>Krino</w:t>
-      </w:r>
-      <w:bookmarkEnd w:id="3"/>
-      <w:bookmarkEnd w:id="4"/>
-      <w:bookmarkEnd w:id="5"/>
-      <w:proofErr w:type="spellEnd"/>
-    </w:p>
-    <w:p>
-      <w:pPr>
-        <w:pStyle w:val="Listenabsatz"/>
-        <w:numPr>
-          <w:ilvl w:val="0"/>
-          <w:numId w:val="4"/>
-        </w:numPr>
-        <w:rPr>
-          <w:lang w:val="fr-BE"/>
-        </w:rPr>
-      </w:pPr>
-      <w:bookmarkStart w:id="6" w:name="OLE_LINK7"/>
-      <w:bookmarkStart w:id="7" w:name="OLE_LINK8"/>
-      <w:r>
-        <w:rPr>
-          <w:lang w:val="fr-BE"/>
-        </w:rPr>
-        <w:t xml:space="preserve">Le </w:t>
-      </w:r>
-      <w:r>
-        <w:rPr>
-          <w:i/>
-          <w:lang w:val="fr-BE"/>
-        </w:rPr>
-        <w:t>budget actuellement disponible</w:t>
-      </w:r>
-      <w:bookmarkEnd w:id="6"/>
-      <w:bookmarkEnd w:id="7"/>
-      <w:r>
-        <w:rPr>
-          <w:lang w:val="fr-BE"/>
-        </w:rPr>
-        <w:t xml:space="preserve"> d’une équipe à un moment t correspond à ce que l’équipe peut dépenser immédiatement. Il diffère du budget total résiduel, car on veut imposer une attitude responsable aux équipes et éviter par exemple qu’elles ne dépensent en un mois l’entièreté du budget prévu pour deux ans.  </w:t>
-      </w:r>
-      <w:r>
-        <w:rPr>
-          <w:u w:val="single"/>
-          <w:lang w:val="fr-BE"/>
-        </w:rPr>
-        <w:t>Il faut rediscuter</w:t>
-      </w:r>
-      <w:r>
-        <w:rPr>
-          <w:lang w:val="fr-BE"/>
-        </w:rPr>
-        <w:t xml:space="preserve"> de la formule pour calculer ce </w:t>
-      </w:r>
-      <w:r>
-        <w:rPr>
-          <w:lang w:val="fr-BE"/>
-        </w:rPr>
-        <w:t>budget actuellement disponible</w:t>
-      </w:r>
-      <w:r>
-        <w:rPr>
-          <w:lang w:val="fr-BE"/>
-        </w:rPr>
-        <w:t>, mais voici quelques principes de base sous-jacents à ce qu’on a fait dans l’ancien Krino :</w:t>
-      </w:r>
-    </w:p>
-    <w:p>
-      <w:pPr>
-        <w:pStyle w:val="Listenabsatz"/>
-        <w:numPr>
-          <w:ilvl w:val="1"/>
-          <w:numId w:val="4"/>
-        </w:numPr>
-        <w:rPr>
-          <w:lang w:val="fr-BE"/>
-        </w:rPr>
-      </w:pPr>
-      <w:r>
-        <w:rPr>
-          <w:lang w:val="fr-BE"/>
-        </w:rPr>
-        <w:t> </w:t>
-      </w:r>
-      <w:r>
-        <w:rPr>
-          <w:lang w:val="fr-BE"/>
-        </w:rPr>
-        <w:t xml:space="preserve">On établit un </w:t>
-      </w:r>
-      <w:r>
-        <w:rPr>
-          <w:i/>
-          <w:lang w:val="fr-BE"/>
-        </w:rPr>
-        <w:t>profil</w:t>
-      </w:r>
-      <w:r>
-        <w:rPr>
-          <w:lang w:val="fr-BE"/>
-        </w:rPr>
-        <w:t xml:space="preserve"> (une courbe) </w:t>
-      </w:r>
-      <w:r>
-        <w:rPr>
-          <w:i/>
-          <w:lang w:val="fr-BE"/>
-        </w:rPr>
-        <w:t>temporel idéal</w:t>
-      </w:r>
-      <w:r>
-        <w:rPr>
-          <w:lang w:val="fr-BE"/>
-        </w:rPr>
-        <w:t xml:space="preserve"> des dépenses  avec une </w:t>
-      </w:r>
-      <w:r>
-        <w:rPr>
-          <w:b/>
-          <w:lang w:val="fr-BE"/>
-        </w:rPr>
-        <w:t>granularité mensuelle</w:t>
-      </w:r>
-      <w:r>
-        <w:rPr>
-          <w:lang w:val="fr-BE"/>
-        </w:rPr>
-        <w:t xml:space="preserve"> qui correspond au comportement de l’équipe si elle dépensait proportionnellement son budget.</w:t>
-      </w:r>
-    </w:p>
-    <w:p>
-      <w:pPr>
-        <w:pStyle w:val="Listenabsatz"/>
-        <w:numPr>
-          <w:ilvl w:val="1"/>
-          <w:numId w:val="4"/>
-        </w:numPr>
-        <w:rPr>
-          <w:lang w:val="fr-BE"/>
-        </w:rPr>
-      </w:pPr>
-      <w:r>
-        <w:rPr>
-          <w:lang w:val="fr-BE"/>
-        </w:rPr>
-        <w:t xml:space="preserve">Le </w:t>
-      </w:r>
-      <w:bookmarkStart w:id="8" w:name="OLE_LINK9"/>
-      <w:bookmarkStart w:id="9" w:name="OLE_LINK10"/>
-      <w:bookmarkStart w:id="10" w:name="OLE_LINK11"/>
-      <w:r>
-        <w:rPr>
-          <w:lang w:val="fr-BE"/>
-        </w:rPr>
-        <w:t>budget actuellement disponible</w:t>
-      </w:r>
-      <w:bookmarkEnd w:id="8"/>
-      <w:bookmarkEnd w:id="9"/>
-      <w:bookmarkEnd w:id="10"/>
-      <w:r>
-        <w:rPr>
-          <w:lang w:val="fr-BE"/>
-        </w:rPr>
-        <w:t xml:space="preserve"> est calculé de la manière suivante :</w:t>
-      </w:r>
-    </w:p>
-    <w:p>
-      <w:pPr>
-        <w:pStyle w:val="Listenabsatz"/>
-        <w:numPr>
-          <w:ilvl w:val="2"/>
-          <w:numId w:val="4"/>
-        </w:numPr>
-        <w:rPr>
-          <w:lang w:val="fr-BE"/>
-        </w:rPr>
-      </w:pPr>
-      <w:bookmarkStart w:id="11" w:name="OLE_LINK12"/>
-      <w:bookmarkStart w:id="12" w:name="OLE_LINK13"/>
-      <w:r>
-        <w:rPr>
-          <w:lang w:val="fr-BE"/>
-        </w:rPr>
-        <w:t xml:space="preserve">Le montant total cumulé que l’équipe aurait dépensé fin du mois en cours </w:t>
-      </w:r>
-      <w:r>
-        <w:rPr>
-          <w:lang w:val="fr-BE"/>
-        </w:rPr>
-        <w:t>(</w:t>
-      </w:r>
-      <w:r>
-        <w:rPr>
-          <w:lang w:val="fr-BE"/>
-        </w:rPr>
-        <w:t xml:space="preserve">depuis le </w:t>
-      </w:r>
-      <w:r>
-        <w:rPr>
-          <w:i/>
-          <w:lang w:val="fr-BE"/>
-        </w:rPr>
-        <w:t>temps zéro de Krino</w:t>
-      </w:r>
-      <w:r>
-        <w:rPr>
-          <w:lang w:val="fr-BE"/>
-        </w:rPr>
-        <w:t>)</w:t>
-      </w:r>
-      <w:r>
-        <w:rPr>
-          <w:lang w:val="fr-BE"/>
-        </w:rPr>
-        <w:t>, s’il avait dépensé selon le profil temporel idéal</w:t>
-      </w:r>
-    </w:p>
-    <w:p>
-      <w:pPr>
-        <w:pStyle w:val="Listenabsatz"/>
-        <w:numPr>
-          <w:ilvl w:val="2"/>
-          <w:numId w:val="4"/>
-        </w:numPr>
-        <w:rPr>
-          <w:lang w:val="fr-BE"/>
-        </w:rPr>
-      </w:pPr>
-      <w:r>
-        <w:rPr>
-          <w:lang w:val="fr-BE"/>
-        </w:rPr>
-        <w:t>minoré de ce que l’équipe a effectivement dépensé depuis le temps zéro</w:t>
-      </w:r>
-      <w:bookmarkEnd w:id="11"/>
-      <w:bookmarkEnd w:id="12"/>
-    </w:p>
-    <w:p>
-      <w:pPr>
-        <w:pStyle w:val="Listenabsatz"/>
-        <w:numPr>
-          <w:ilvl w:val="1"/>
-          <w:numId w:val="4"/>
-        </w:numPr>
-        <w:rPr>
-          <w:lang w:val="fr-BE"/>
-        </w:rPr>
-      </w:pPr>
-      <w:r>
-        <w:rPr>
-          <w:lang w:val="fr-BE"/>
-        </w:rPr>
-        <w:t xml:space="preserve">On </w:t>
-      </w:r>
-      <w:r>
-        <w:rPr>
-          <w:lang w:val="fr-BE"/>
-        </w:rPr>
-        <w:t xml:space="preserve">définit une tolérance (en nombre de mois) paramétrable par l’administrateur : on permet par défaut à l’équipe d’être en avance de deux mois sur le </w:t>
-      </w:r>
-      <w:r>
-        <w:rPr>
-          <w:lang w:val="fr-BE"/>
-        </w:rPr>
-        <w:t xml:space="preserve">profil idéal de dépense. Donc la règle exacte pour calculer le </w:t>
-      </w:r>
-      <w:r>
-        <w:rPr>
-          <w:lang w:val="fr-BE"/>
-        </w:rPr>
-        <w:t>budget actuellement disponible</w:t>
-      </w:r>
-      <w:r>
-        <w:rPr>
-          <w:lang w:val="fr-BE"/>
-        </w:rPr>
-        <w:t xml:space="preserve"> est la suivant e:</w:t>
-      </w:r>
-    </w:p>
-    <w:p>
-      <w:pPr>
-        <w:pStyle w:val="Listenabsatz"/>
-        <w:numPr>
-          <w:ilvl w:val="2"/>
-          <w:numId w:val="4"/>
-        </w:numPr>
-        <w:rPr>
-          <w:lang w:val="fr-BE"/>
-        </w:rPr>
-      </w:pPr>
-      <w:r>
-        <w:rPr>
-          <w:lang w:val="fr-BE"/>
-        </w:rPr>
-        <w:t>Le montant total cumulé que l’équipe aurait dépensé fin du mois qui sera en cours dans deux mois, s’il avait dépensé selon le profil temporel idéal</w:t>
-      </w:r>
-    </w:p>
-    <w:p>
-      <w:pPr>
-        <w:pStyle w:val="Listenabsatz"/>
-        <w:numPr>
-          <w:ilvl w:val="2"/>
-          <w:numId w:val="4"/>
-        </w:numPr>
-        <w:rPr>
-          <w:lang w:val="fr-BE"/>
-        </w:rPr>
-      </w:pPr>
-      <w:r>
-        <w:rPr>
-          <w:lang w:val="fr-BE"/>
-        </w:rPr>
-        <w:t>minoré de ce que l’équipe a effectivement dépensé depuis le temps zéro</w:t>
-      </w:r>
-    </w:p>
-    <w:p>
-      <w:pPr>
-        <w:pStyle w:val="Listenabsatz"/>
-        <w:numPr>
-          <w:ilvl w:val="1"/>
-          <w:numId w:val="4"/>
-        </w:numPr>
-        <w:rPr>
-          <w:lang w:val="fr-BE"/>
-        </w:rPr>
-      </w:pPr>
-      <w:r>
-        <w:rPr>
-          <w:lang w:val="fr-BE"/>
-        </w:rPr>
-        <w:t>Pour définir le profil temporel idéal on procède de la manière suivante :</w:t>
-      </w:r>
-    </w:p>
-    <w:p>
-      <w:pPr>
-        <w:pStyle w:val="Listenabsatz"/>
-        <w:numPr>
-          <w:ilvl w:val="2"/>
-          <w:numId w:val="4"/>
-        </w:numPr>
-        <w:rPr>
-          <w:lang w:val="fr-BE"/>
-        </w:rPr>
-      </w:pPr>
-      <w:r>
-        <w:rPr>
-          <w:lang w:val="fr-BE"/>
-        </w:rPr>
-        <w:t>Chaque mois calendrier est définit comme un pot séparé : on a un pot pour tous les mois depuis le temps zéro de Krino jusque la date d’expiration de l’OTP qui va le plus loin dans le futur.</w:t>
-      </w:r>
-    </w:p>
-    <w:p>
-      <w:pPr>
-        <w:pStyle w:val="Listenabsatz"/>
-        <w:numPr>
-          <w:ilvl w:val="2"/>
-          <w:numId w:val="4"/>
-        </w:numPr>
-        <w:rPr>
-          <w:lang w:val="fr-BE"/>
-        </w:rPr>
-      </w:pPr>
-      <w:r>
-        <w:rPr>
-          <w:lang w:val="fr-BE"/>
-        </w:rPr>
-        <w:lastRenderedPageBreak/>
-        <w:t>Le budget total de chaque OTP est divisé de manière égale durant les mois de sa validité et va dans les pots correspondants.</w:t>
-      </w:r>
-    </w:p>
-    <w:p>
-      <w:pPr>
-        <w:pStyle w:val="Listenabsatz"/>
-        <w:numPr>
-          <w:ilvl w:val="2"/>
-          <w:numId w:val="4"/>
-        </w:numPr>
-        <w:rPr>
-          <w:lang w:val="fr-BE"/>
-        </w:rPr>
-      </w:pPr>
-      <w:bookmarkStart w:id="13" w:name="OLE_LINK14"/>
-      <w:bookmarkStart w:id="14" w:name="OLE_LINK15"/>
-      <w:r>
-        <w:rPr>
-          <w:lang w:val="fr-BE"/>
-        </w:rPr>
-        <w:t xml:space="preserve">Les cadeaux reçus </w:t>
-      </w:r>
-      <w:r>
-        <w:rPr>
-          <w:lang w:val="fr-BE"/>
-        </w:rPr>
-        <w:t>par une équipe vont dans le pot correspondant au mois du moment où le cadeau respectif est réalisé.</w:t>
-      </w:r>
-    </w:p>
-    <w:p>
-      <w:pPr>
-        <w:pStyle w:val="Listenabsatz"/>
-        <w:numPr>
-          <w:ilvl w:val="2"/>
-          <w:numId w:val="4"/>
-        </w:numPr>
-        <w:rPr>
-          <w:u w:val="single"/>
-          <w:lang w:val="fr-BE"/>
-        </w:rPr>
-      </w:pPr>
-      <w:r>
-        <w:rPr>
-          <w:lang w:val="fr-BE"/>
-        </w:rPr>
-        <w:t xml:space="preserve">Les montants ‘confisqués’ à une équipe pour un cadeau sont pris dans le pot correspondant au mois du moment où </w:t>
-      </w:r>
-      <w:r>
-        <w:rPr>
-          <w:lang w:val="fr-BE"/>
-        </w:rPr>
-        <w:t>le cadeau est réalisé</w:t>
-      </w:r>
-    </w:p>
-    <w:bookmarkEnd w:id="13"/>
-    <w:bookmarkEnd w:id="14"/>
-    <w:p>
-      <w:pPr>
-        <w:pStyle w:val="Listenabsatz"/>
-        <w:numPr>
-          <w:ilvl w:val="2"/>
-          <w:numId w:val="4"/>
-        </w:numPr>
-        <w:rPr>
-          <w:lang w:val="fr-BE"/>
-        </w:rPr>
-      </w:pPr>
-      <w:r>
-        <w:rPr>
-          <w:u w:val="single"/>
-          <w:lang w:val="fr-BE"/>
-        </w:rPr>
-        <w:t>Il nous faudra réfléchir</w:t>
-      </w:r>
-      <w:r>
-        <w:rPr>
-          <w:lang w:val="fr-BE"/>
-        </w:rPr>
-        <w:t xml:space="preserve"> sur la manière d’intégrer les entrées dans les </w:t>
-      </w:r>
-      <w:r>
-        <w:rPr>
-          <w:lang w:val="fr-BE"/>
-        </w:rPr>
-        <w:t>OTP dans ce profil temporel idé</w:t>
-      </w:r>
-      <w:r>
-        <w:rPr>
-          <w:lang w:val="fr-BE"/>
-        </w:rPr>
-        <w:t>al</w:t>
-      </w:r>
-    </w:p>
-    <w:p>
-      <w:pPr>
-        <w:pStyle w:val="Listenabsatz"/>
-        <w:numPr>
-          <w:ilvl w:val="1"/>
-          <w:numId w:val="4"/>
-        </w:numPr>
-        <w:rPr>
-          <w:lang w:val="en-US"/>
-        </w:rPr>
-      </w:pPr>
-      <w:r>
-        <w:rPr>
-          <w:lang w:val="en-US"/>
-        </w:rPr>
-        <w:t xml:space="preserve">Technical note : search for </w:t>
-      </w:r>
-      <w:proofErr w:type="spellStart"/>
+        <w:t xml:space="preserve"> in old Krino</w:t>
+      </w:r>
       <w:r>
         <w:rPr>
           <w:rFonts w:ascii="Consolas" w:hAnsi="Consolas" w:cs="Consolas"/>
@@ -2879,9 +2756,8 @@
           <w:szCs w:val="19"/>
           <w:lang w:val="en-US"/>
         </w:rPr>
-        <w:t>GetMaxDepenseTodayForEquipe</w:t>
-      </w:r>
-      <w:proofErr w:type="spellEnd"/>
+        <w:t xml:space="preserve"> and </w:t>
+      </w:r>
       <w:r>
         <w:rPr>
           <w:rFonts w:ascii="Consolas" w:hAnsi="Consolas" w:cs="Consolas"/>
@@ -2890,9 +2766,8 @@
           <w:szCs w:val="19"/>
           <w:lang w:val="en-US"/>
         </w:rPr>
-        <w:t xml:space="preserve"> in old </w:t>
-      </w:r>
-      <w:proofErr w:type="spellStart"/>
+        <w:t>GetMonthlyTheorExpenseForEquipe</w:t>
+      </w:r>
       <w:r>
         <w:rPr>
           <w:rFonts w:ascii="Consolas" w:hAnsi="Consolas" w:cs="Consolas"/>
@@ -2901,9 +2776,8 @@
           <w:szCs w:val="19"/>
           <w:lang w:val="en-US"/>
         </w:rPr>
-        <w:t>Krino</w:t>
-      </w:r>
-      <w:proofErr w:type="spellEnd"/>
+        <w:t xml:space="preserve"> (for graph)</w:t>
+      </w:r>
       <w:r>
         <w:rPr>
           <w:rFonts w:ascii="Consolas" w:hAnsi="Consolas" w:cs="Consolas"/>
@@ -2912,38 +2786,6 @@
           <w:szCs w:val="19"/>
           <w:lang w:val="en-US"/>
         </w:rPr>
-        <w:t xml:space="preserve"> and </w:t>
-      </w:r>
-      <w:proofErr w:type="spellStart"/>
-      <w:r>
-        <w:rPr>
-          <w:rFonts w:ascii="Consolas" w:hAnsi="Consolas" w:cs="Consolas"/>
-          <w:color w:val="000000"/>
-          <w:sz w:val="19"/>
-          <w:szCs w:val="19"/>
-          <w:lang w:val="en-US"/>
-        </w:rPr>
-        <w:t>GetMonthlyTheorExpenseForEquipe</w:t>
-      </w:r>
-      <w:proofErr w:type="spellEnd"/>
-      <w:r>
-        <w:rPr>
-          <w:rFonts w:ascii="Consolas" w:hAnsi="Consolas" w:cs="Consolas"/>
-          <w:color w:val="000000"/>
-          <w:sz w:val="19"/>
-          <w:szCs w:val="19"/>
-          <w:lang w:val="en-US"/>
-        </w:rPr>
-        <w:t xml:space="preserve"> (for graph)</w:t>
-      </w:r>
-      <w:r>
-        <w:rPr>
-          <w:rFonts w:ascii="Consolas" w:hAnsi="Consolas" w:cs="Consolas"/>
-          <w:color w:val="000000"/>
-          <w:sz w:val="19"/>
-          <w:szCs w:val="19"/>
-          <w:lang w:val="en-US"/>
-        </w:rPr>
         <w:tab/>
       </w:r>
     </w:p>
@@ -3053,21 +2895,7 @@
         <w:rPr>
           <w:lang w:val="fr-BE"/>
         </w:rPr>
-        <w:t xml:space="preserve"> (</w:t>
-      </w:r>
-      <w:proofErr w:type="spellStart"/>
-      <w:r>
-        <w:rPr>
-          <w:lang w:val="fr-BE"/>
-        </w:rPr>
-        <w:t>krinoId</w:t>
-      </w:r>
-      <w:proofErr w:type="spellEnd"/>
-      <w:r>
-        <w:rPr>
-          <w:lang w:val="fr-BE"/>
-        </w:rPr>
-        <w:t>)</w:t>
+        <w:t xml:space="preserve"> (krinoId)</w:t>
       </w:r>
     </w:p>
     <w:p>
@@ -3085,21 +2913,7 @@
         <w:rPr>
           <w:lang w:val="fr-BE"/>
         </w:rPr>
-        <w:t>la commande est créée avec le statut ‘</w:t>
-      </w:r>
-      <w:proofErr w:type="spellStart"/>
-      <w:r>
-        <w:rPr>
-          <w:lang w:val="fr-BE"/>
-        </w:rPr>
-        <w:t>created</w:t>
-      </w:r>
-      <w:proofErr w:type="spellEnd"/>
-      <w:r>
-        <w:rPr>
-          <w:lang w:val="fr-BE"/>
-        </w:rPr>
-        <w:t>’</w:t>
+        <w:t>la commande est créée avec le statut ‘created’</w:t>
       </w:r>
     </w:p>
     <w:p>
@@ -3153,35 +2967,7 @@
         <w:rPr>
           <w:lang w:val="fr-BE"/>
         </w:rPr>
-        <w:t>SAP crée un numéro de bon de commande (</w:t>
-      </w:r>
-      <w:proofErr w:type="spellStart"/>
-      <w:r>
-        <w:rPr>
-          <w:lang w:val="fr-BE"/>
-        </w:rPr>
-        <w:t>SAPId</w:t>
-      </w:r>
-      <w:proofErr w:type="spellEnd"/>
-      <w:r>
-        <w:rPr>
-          <w:lang w:val="fr-BE"/>
-        </w:rPr>
-        <w:t xml:space="preserve">) et prend note du </w:t>
-      </w:r>
-      <w:proofErr w:type="spellStart"/>
-      <w:r>
-        <w:rPr>
-          <w:lang w:val="fr-BE"/>
-        </w:rPr>
-        <w:t>krinoId</w:t>
-      </w:r>
-      <w:proofErr w:type="spellEnd"/>
-      <w:r>
-        <w:rPr>
-          <w:lang w:val="fr-BE"/>
-        </w:rPr>
-        <w:t xml:space="preserve"> dans un champ spécifique</w:t>
+        <w:t>SAP crée un numéro de bon de commande (SAPId) et prend note du krinoId dans un champ spécifique</w:t>
       </w:r>
     </w:p>
     <w:p>
@@ -3217,21 +3003,7 @@
         <w:rPr>
           <w:lang w:val="fr-BE"/>
         </w:rPr>
-        <w:t xml:space="preserve">Parallèlement à toutes ces étapes et en continu (deux fois par jours) SAP envoie à Krino via l’outil </w:t>
-      </w:r>
-      <w:proofErr w:type="spellStart"/>
-      <w:r>
-        <w:rPr>
-          <w:lang w:val="fr-BE"/>
-        </w:rPr>
-        <w:t>SAPSynchro</w:t>
-      </w:r>
-      <w:proofErr w:type="spellEnd"/>
-      <w:r>
-        <w:rPr>
-          <w:lang w:val="fr-BE"/>
-        </w:rPr>
-        <w:t xml:space="preserve"> une image </w:t>
+        <w:t xml:space="preserve">Parallèlement à toutes ces étapes et en continu (deux fois par jours) SAP envoie à Krino via l’outil SAPSynchro une image </w:t>
       </w:r>
     </w:p>
     <w:p>
@@ -3324,17 +3096,8 @@
           <w:u w:val="single"/>
           <w:lang w:val="fr-BE"/>
         </w:rPr>
-        <w:t xml:space="preserve">madame </w:t>
-      </w:r>
-      <w:proofErr w:type="spellStart"/>
-      <w:r>
-        <w:rPr>
-          <w:u w:val="single"/>
-          <w:lang w:val="fr-BE"/>
-        </w:rPr>
-        <w:t>Girin</w:t>
-      </w:r>
-      <w:proofErr w:type="spellEnd"/>
+        <w:t>madame Girin</w:t>
+      </w:r>
       <w:r>
         <w:rPr>
           <w:lang w:val="fr-BE"/>
@@ -3573,21 +3336,7 @@
         <w:rPr>
           <w:lang w:val="fr-BE"/>
         </w:rPr>
-        <w:t>Il s’agit d’une commande qui se fait directement sur le site web d’un fournisseur et qui risque donc d’échapper au contrôle de Krino. Ce qui réduit ce danger est que l’utilisateur nécessite un numéro de bon commande SAP (</w:t>
-      </w:r>
-      <w:proofErr w:type="spellStart"/>
-      <w:r>
-        <w:rPr>
-          <w:lang w:val="fr-BE"/>
-        </w:rPr>
-        <w:t>SAPId</w:t>
-      </w:r>
-      <w:proofErr w:type="spellEnd"/>
-      <w:r>
-        <w:rPr>
-          <w:lang w:val="fr-BE"/>
-        </w:rPr>
-        <w:t xml:space="preserve">) pour encoder </w:t>
+        <w:t xml:space="preserve">Il s’agit d’une commande qui se fait directement sur le site web d’un fournisseur et qui risque donc d’échapper au contrôle de Krino. Ce qui réduit ce danger est que l’utilisateur nécessite un numéro de bon commande SAP (SAPId) pour encoder </w:t>
       </w:r>
       <w:r>
         <w:rPr>
@@ -3612,21 +3361,7 @@
         <w:rPr>
           <w:lang w:val="fr-BE"/>
         </w:rPr>
-        <w:t xml:space="preserve">Ce </w:t>
-      </w:r>
-      <w:proofErr w:type="spellStart"/>
-      <w:r>
-        <w:rPr>
-          <w:lang w:val="fr-BE"/>
-        </w:rPr>
-        <w:t>SAPId</w:t>
-      </w:r>
-      <w:proofErr w:type="spellEnd"/>
-      <w:r>
-        <w:rPr>
-          <w:lang w:val="fr-BE"/>
-        </w:rPr>
-        <w:t xml:space="preserve"> l’utilisateur pourrait </w:t>
+        <w:t xml:space="preserve">Ce SAPId l’utilisateur pourrait </w:t>
       </w:r>
       <w:r>
         <w:rPr>
@@ -3713,35 +3448,7 @@
         <w:rPr>
           <w:lang w:val="fr-BE"/>
         </w:rPr>
-        <w:t xml:space="preserve">) que l’utilisateur peut commander à l’avance. Par exemple l’utilisateur peut demander 5 coupons pour des </w:t>
-      </w:r>
-      <w:proofErr w:type="spellStart"/>
-      <w:r>
-        <w:rPr>
-          <w:lang w:val="fr-BE"/>
-        </w:rPr>
-        <w:t>oligos</w:t>
-      </w:r>
-      <w:proofErr w:type="spellEnd"/>
-      <w:r>
-        <w:rPr>
-          <w:lang w:val="fr-BE"/>
-        </w:rPr>
-        <w:t xml:space="preserve"> chez </w:t>
-      </w:r>
-      <w:proofErr w:type="spellStart"/>
-      <w:r>
-        <w:rPr>
-          <w:lang w:val="fr-BE"/>
-        </w:rPr>
-        <w:t>Promega</w:t>
-      </w:r>
-      <w:proofErr w:type="spellEnd"/>
-      <w:r>
-        <w:rPr>
-          <w:lang w:val="fr-BE"/>
-        </w:rPr>
-        <w:t>. Le cycle est le suivant :</w:t>
+        <w:t>) que l’utilisateur peut commander à l’avance. Par exemple l’utilisateur peut demander 5 coupons pour des oligos chez Promega. Le cycle est le suivant :</w:t>
       </w:r>
     </w:p>
     <w:p>
@@ -3904,17 +3611,8 @@
           <w:u w:val="single"/>
           <w:lang w:val="fr-BE"/>
         </w:rPr>
-        <w:t xml:space="preserve">contacter Madame </w:t>
-      </w:r>
-      <w:proofErr w:type="spellStart"/>
-      <w:r>
-        <w:rPr>
-          <w:u w:val="single"/>
-          <w:lang w:val="fr-BE"/>
-        </w:rPr>
-        <w:t>Girin</w:t>
-      </w:r>
-      <w:proofErr w:type="spellEnd"/>
+        <w:t>contacter Madame Girin</w:t>
+      </w:r>
       <w:r>
         <w:rPr>
           <w:u w:val="single"/>
@@ -3980,21 +3678,7 @@
         <w:rPr>
           <w:lang w:val="fr-BE"/>
         </w:rPr>
-        <w:t xml:space="preserve">, mais le </w:t>
-      </w:r>
-      <w:proofErr w:type="spellStart"/>
-      <w:r>
-        <w:rPr>
-          <w:lang w:val="fr-BE"/>
-        </w:rPr>
-        <w:t>SAPid</w:t>
-      </w:r>
-      <w:proofErr w:type="spellEnd"/>
-      <w:r>
-        <w:rPr>
-          <w:lang w:val="fr-BE"/>
-        </w:rPr>
-        <w:t xml:space="preserve"> n’est pas visible à l’utilisateur à l’avance. Ce point est important ; voir plus loin.</w:t>
+        <w:t>, mais le SAPid n’est pas visible à l’utilisateur à l’avance. Ce point est important ; voir plus loin.</w:t>
       </w:r>
     </w:p>
     <w:p>
@@ -4012,42 +3696,14 @@
         <w:rPr>
           <w:lang w:val="fr-BE"/>
         </w:rPr>
-        <w:t xml:space="preserve">L’utilisateur prépare sa commande sur le site web du fournisseur et détermine le montant nécessaire à l’achat du produit. Il ne connait pas encore le </w:t>
-      </w:r>
-      <w:proofErr w:type="spellStart"/>
-      <w:r>
-        <w:rPr>
-          <w:lang w:val="fr-BE"/>
-        </w:rPr>
-        <w:t>SAPid</w:t>
-      </w:r>
-      <w:proofErr w:type="spellEnd"/>
-      <w:r>
-        <w:rPr>
-          <w:lang w:val="fr-BE"/>
-        </w:rPr>
-        <w:t xml:space="preserve"> qui se cache derrière le </w:t>
+        <w:t xml:space="preserve">L’utilisateur prépare sa commande sur le site web du fournisseur et détermine le montant nécessaire à l’achat du produit. Il ne connait pas encore le SAPid qui se cache derrière le </w:t>
       </w:r>
       <w:r>
         <w:rPr>
           <w:lang w:val="fr-BE"/>
         </w:rPr>
         <w:lastRenderedPageBreak/>
-        <w:t xml:space="preserve">coupon. Ce </w:t>
-      </w:r>
-      <w:proofErr w:type="spellStart"/>
-      <w:r>
-        <w:rPr>
-          <w:lang w:val="fr-BE"/>
-        </w:rPr>
-        <w:t>SAPid</w:t>
-      </w:r>
-      <w:proofErr w:type="spellEnd"/>
-      <w:r>
-        <w:rPr>
-          <w:lang w:val="fr-BE"/>
-        </w:rPr>
-        <w:t xml:space="preserve"> constitue en quelque sorte la ‘clé’ pour pouvoir terminer sa commande sur le site web du fournisseur.</w:t>
+        <w:t>coupon. Ce SAPid constitue en quelque sorte la ‘clé’ pour pouvoir terminer sa commande sur le site web du fournisseur.</w:t>
       </w:r>
     </w:p>
     <w:p>
@@ -4065,21 +3721,7 @@
         <w:rPr>
           <w:lang w:val="fr-BE"/>
         </w:rPr>
-        <w:t xml:space="preserve">Pour obtenir cette clé, l’utilisateur retourne dans Krino et indique le montant qu’il va dépenser (et peut-être réintroduit son mot de passe). Cet acte constitue en quelque sorte une ‘signature’ engageant la responsabilité de l’utilisateur sur cet achat. Après vérification que le montant est compatible avec le budget de l’équipe, Krino révèle le </w:t>
-      </w:r>
-      <w:proofErr w:type="spellStart"/>
-      <w:r>
-        <w:rPr>
-          <w:lang w:val="fr-BE"/>
-        </w:rPr>
-        <w:t>SAPId</w:t>
-      </w:r>
-      <w:proofErr w:type="spellEnd"/>
-      <w:r>
-        <w:rPr>
-          <w:lang w:val="fr-BE"/>
-        </w:rPr>
-        <w:t xml:space="preserve"> qui constitue la ‘clé’ pour terminer l’achat sur le site web. Cette façon de procéder permet donc le contrôle du budget de l’équipe avant de libérer l’achat. Certes il n’empêche pas l’utilisateur de mentir </w:t>
+        <w:t xml:space="preserve">Pour obtenir cette clé, l’utilisateur retourne dans Krino et indique le montant qu’il va dépenser (et peut-être réintroduit son mot de passe). Cet acte constitue en quelque sorte une ‘signature’ engageant la responsabilité de l’utilisateur sur cet achat. Après vérification que le montant est compatible avec le budget de l’équipe, Krino révèle le SAPId qui constitue la ‘clé’ pour terminer l’achat sur le site web. Cette façon de procéder permet donc le contrôle du budget de l’équipe avant de libérer l’achat. Certes il n’empêche pas l’utilisateur de mentir </w:t>
       </w:r>
       <w:r>
         <w:rPr>
@@ -4115,38 +3757,15 @@
         <w:rPr>
           <w:lang w:val="fr-BE"/>
         </w:rPr>
-        <w:t xml:space="preserve">L’acte de signature crée aussi une commande krino (avec un krino Id). L’engagement de 1 euro peut alors être mis à jour dans SAP avec le montant réel et le </w:t>
-      </w:r>
-      <w:proofErr w:type="spellStart"/>
-      <w:r>
-        <w:rPr>
-          <w:lang w:val="fr-BE"/>
-        </w:rPr>
-        <w:t>krinoId</w:t>
-      </w:r>
-      <w:proofErr w:type="spellEnd"/>
-      <w:r>
-        <w:rPr>
-          <w:lang w:val="fr-BE"/>
-        </w:rPr>
-        <w:t xml:space="preserve">. Cet acte est pour l’instant encore manuel (cet acte pourrait être automatisé : </w:t>
+        <w:t xml:space="preserve">L’acte de signature crée aussi une commande krino (avec un krino Id). L’engagement de 1 euro peut alors être mis à jour dans SAP avec le montant réel et le krinoId. Cet acte est pour l’instant encore manuel (cet acte pourrait être automatisé : </w:t>
       </w:r>
       <w:r>
         <w:rPr>
           <w:u w:val="single"/>
           <w:lang w:val="fr-BE"/>
         </w:rPr>
-        <w:t xml:space="preserve">contacter Madame </w:t>
-      </w:r>
-      <w:proofErr w:type="spellStart"/>
-      <w:r>
-        <w:rPr>
-          <w:u w:val="single"/>
-          <w:lang w:val="fr-BE"/>
-        </w:rPr>
-        <w:t>Girin</w:t>
-      </w:r>
-      <w:proofErr w:type="spellEnd"/>
+        <w:t>contacter Madame Girin</w:t>
+      </w:r>
       <w:r>
         <w:rPr>
           <w:u w:val="single"/>
@@ -4310,21 +3929,7 @@
         <w:rPr>
           <w:lang w:val="fr-BE"/>
         </w:rPr>
-        <w:t xml:space="preserve"> manager peut se servir à tout moment dans le frigo et le fournisseur </w:t>
-      </w:r>
-      <w:proofErr w:type="gramStart"/>
-      <w:r>
-        <w:rPr>
-          <w:lang w:val="fr-BE"/>
-        </w:rPr>
-        <w:t>dispose</w:t>
-      </w:r>
-      <w:proofErr w:type="gramEnd"/>
-      <w:r>
-        <w:rPr>
-          <w:lang w:val="fr-BE"/>
-        </w:rPr>
-        <w:t xml:space="preserve"> d’un moyen pour monitorer  ce qui a été effectivement pris dans le frigo</w:t>
+        <w:t xml:space="preserve"> manager peut se servir à tout moment dans le frigo et le fournisseur dispose d’un moyen pour monitorer  ce qui a été effectivement pris dans le frigo</w:t>
       </w:r>
       <w:r>
         <w:rPr>
@@ -4375,21 +3980,7 @@
         <w:rPr>
           <w:lang w:val="fr-BE"/>
         </w:rPr>
-        <w:t xml:space="preserve"> à Nathalie et </w:t>
-      </w:r>
-      <w:proofErr w:type="spellStart"/>
-      <w:r>
-        <w:rPr>
-          <w:lang w:val="fr-BE"/>
-        </w:rPr>
-        <w:t>Sandrina</w:t>
-      </w:r>
-      <w:proofErr w:type="spellEnd"/>
-      <w:r>
-        <w:rPr>
-          <w:lang w:val="fr-BE"/>
-        </w:rPr>
-        <w:t>) que les commandes ouvertes ne sont plus acceptées et qu’on fait désormais tous les mois un nouveau bon de commande qui servira à la facturation unique mensuelle du fournisseur.</w:t>
+        <w:t xml:space="preserve"> à Nathalie et Sandrina) que les commandes ouvertes ne sont plus acceptées et qu’on fait désormais tous les mois un nouveau bon de commande qui servira à la facturation unique mensuelle du fournisseur.</w:t>
       </w:r>
     </w:p>
     <w:p>
@@ -4415,21 +4006,7 @@
         <w:rPr>
           <w:lang w:val="fr-BE"/>
         </w:rPr>
-        <w:t xml:space="preserve"> à Nathalie) est que  l’utilisateur en besoin d’un produit frigo contacte le </w:t>
-      </w:r>
-      <w:proofErr w:type="spellStart"/>
-      <w:r>
-        <w:rPr>
-          <w:lang w:val="fr-BE"/>
-        </w:rPr>
-        <w:t>labmanager</w:t>
-      </w:r>
-      <w:proofErr w:type="spellEnd"/>
-      <w:r>
-        <w:rPr>
-          <w:lang w:val="fr-BE"/>
-        </w:rPr>
-        <w:t>. Celui-ci procède alors de la manière suivante :</w:t>
+        <w:t xml:space="preserve"> à Nathalie) est que  l’utilisateur en besoin d’un produit frigo contacte le labmanager. Celui-ci procède alors de la manière suivante :</w:t>
       </w:r>
     </w:p>
     <w:p>
@@ -4597,21 +4174,7 @@
         <w:rPr>
           <w:lang w:val="fr-BE"/>
         </w:rPr>
-        <w:t xml:space="preserve"> avec </w:t>
-      </w:r>
-      <w:proofErr w:type="spellStart"/>
-      <w:r>
-        <w:rPr>
-          <w:lang w:val="fr-BE"/>
-        </w:rPr>
-        <w:t>Sandrina</w:t>
-      </w:r>
-      <w:proofErr w:type="spellEnd"/>
-      <w:r>
-        <w:rPr>
-          <w:lang w:val="fr-BE"/>
-        </w:rPr>
-        <w:t xml:space="preserve">… Mais d’après Nathalie cela n’existe plus.  </w:t>
+        <w:t xml:space="preserve"> avec Sandrina… Mais d’après Nathalie cela n’existe plus.  </w:t>
       </w:r>
     </w:p>
     <w:p>
@@ -4816,8 +4379,6 @@
         </w:rPr>
         <w:t xml:space="preserve">cela améliorerait la situation. </w:t>
       </w:r>
-      <w:bookmarkStart w:id="15" w:name="_GoBack"/>
-      <w:bookmarkEnd w:id="15"/>
     </w:p>
     <w:p>
       <w:pPr>
@@ -4848,75 +4409,66 @@
           <w:u w:val="single"/>
           <w:lang w:val="fr-BE"/>
         </w:rPr>
-        <w:t xml:space="preserve">Voir avec Madame </w:t>
-      </w:r>
-      <w:proofErr w:type="spellStart"/>
+        <w:t>Voir avec Madame Girin</w:t>
+      </w:r>
+      <w:r>
+        <w:rPr>
+          <w:lang w:val="fr-BE"/>
+        </w:rPr>
+        <w:t xml:space="preserve"> si on peut augmenter la fréquence.</w:t>
+      </w:r>
+    </w:p>
+    <w:p>
+      <w:pPr>
+        <w:rPr>
+          <w:lang w:val="fr-BE"/>
+        </w:rPr>
+      </w:pPr>
+    </w:p>
+    <w:p>
+      <w:pPr>
+        <w:pStyle w:val="berschrift3"/>
+        <w:rPr>
+          <w:lang w:val="fr-BE"/>
+        </w:rPr>
+      </w:pPr>
+      <w:r>
+        <w:rPr>
+          <w:lang w:val="fr-BE"/>
+        </w:rPr>
+        <w:t>Les achats groupés</w:t>
+      </w:r>
+      <w:r>
+        <w:rPr>
+          <w:lang w:val="fr-BE"/>
+        </w:rPr>
+        <w:t>, commandes différées</w:t>
+      </w:r>
+    </w:p>
+    <w:p>
+      <w:pPr>
+        <w:rPr>
+          <w:lang w:val="fr-BE"/>
+        </w:rPr>
+      </w:pPr>
+    </w:p>
+    <w:p>
+      <w:pPr>
+        <w:rPr>
+          <w:lang w:val="fr-BE"/>
+        </w:rPr>
+      </w:pPr>
+      <w:r>
+        <w:rPr>
+          <w:lang w:val="fr-BE"/>
+        </w:rPr>
+        <w:t xml:space="preserve">C’est un sujet </w:t>
+      </w:r>
       <w:r>
         <w:rPr>
           <w:u w:val="single"/>
           <w:lang w:val="fr-BE"/>
         </w:rPr>
-        <w:t>Girin</w:t>
-      </w:r>
-      <w:proofErr w:type="spellEnd"/>
-      <w:r>
-        <w:rPr>
-          <w:lang w:val="fr-BE"/>
-        </w:rPr>
-        <w:t xml:space="preserve"> si on peut augmenter la fréquence.</w:t>
-      </w:r>
-    </w:p>
-    <w:p>
-      <w:pPr>
-        <w:rPr>
-          <w:lang w:val="fr-BE"/>
-        </w:rPr>
-      </w:pPr>
-    </w:p>
-    <w:p>
-      <w:pPr>
-        <w:pStyle w:val="berschrift3"/>
-        <w:rPr>
-          <w:lang w:val="fr-BE"/>
-        </w:rPr>
-      </w:pPr>
-      <w:r>
-        <w:rPr>
-          <w:lang w:val="fr-BE"/>
-        </w:rPr>
-        <w:t>Les achats groupés</w:t>
-      </w:r>
-      <w:r>
-        <w:rPr>
-          <w:lang w:val="fr-BE"/>
-        </w:rPr>
-        <w:t>, commandes différées</w:t>
-      </w:r>
-    </w:p>
-    <w:p>
-      <w:pPr>
-        <w:rPr>
-          <w:lang w:val="fr-BE"/>
-        </w:rPr>
-      </w:pPr>
-    </w:p>
-    <w:p>
-      <w:pPr>
-        <w:rPr>
-          <w:lang w:val="fr-BE"/>
-        </w:rPr>
-      </w:pPr>
-      <w:r>
-        <w:rPr>
-          <w:lang w:val="fr-BE"/>
-        </w:rPr>
-        <w:t xml:space="preserve">C’est un sujet </w:t>
-      </w:r>
-      <w:r>
-        <w:rPr>
-          <w:u w:val="single"/>
-          <w:lang w:val="fr-BE"/>
-        </w:rPr>
         <w:t>à explorer</w:t>
       </w:r>
       <w:r>
@@ -4985,35 +4537,7 @@
         <w:rPr>
           <w:lang w:val="fr-BE"/>
         </w:rPr>
-        <w:t xml:space="preserve">Cela impliquerait une </w:t>
-      </w:r>
-      <w:proofErr w:type="spellStart"/>
-      <w:r>
-        <w:rPr>
-          <w:lang w:val="fr-BE"/>
-        </w:rPr>
-        <w:t>database</w:t>
-      </w:r>
-      <w:proofErr w:type="spellEnd"/>
-      <w:r>
-        <w:rPr>
-          <w:lang w:val="fr-BE"/>
-        </w:rPr>
-        <w:t xml:space="preserve"> commune pour les </w:t>
-      </w:r>
-      <w:proofErr w:type="spellStart"/>
-      <w:r>
-        <w:rPr>
-          <w:lang w:val="fr-BE"/>
-        </w:rPr>
-        <w:t>Krinos</w:t>
-      </w:r>
-      <w:proofErr w:type="spellEnd"/>
-      <w:r>
-        <w:rPr>
-          <w:lang w:val="fr-BE"/>
-        </w:rPr>
-        <w:t xml:space="preserve"> de différents laboratoires. Est-ce réaliste ?</w:t>
+        <w:t>Cela impliquerait une database commune pour les Krinos de différents laboratoires. Est-ce réaliste ?</w:t>
       </w:r>
     </w:p>
     <w:p>
@@ -5126,38 +4650,8 @@
       <w:rPr>
         <w:rFonts w:asciiTheme="majorHAnsi" w:eastAsiaTheme="majorEastAsia" w:hAnsiTheme="majorHAnsi" w:cstheme="majorBidi"/>
       </w:rPr>
-      <w:t xml:space="preserve">Budgets des équipes dans </w:t>
+      <w:t>Budgets des équipes dans Krino (Alexander Kvasz)</w:t>
     </w:r>
-    <w:proofErr w:type="spellStart"/>
-    <w:r>
-      <w:rPr>
-        <w:rFonts w:asciiTheme="majorHAnsi" w:eastAsiaTheme="majorEastAsia" w:hAnsiTheme="majorHAnsi" w:cstheme="majorBidi"/>
-      </w:rPr>
-      <w:t>Krino</w:t>
-    </w:r>
-    <w:proofErr w:type="spellEnd"/>
-    <w:r>
-      <w:rPr>
-        <w:rFonts w:asciiTheme="majorHAnsi" w:eastAsiaTheme="majorEastAsia" w:hAnsiTheme="majorHAnsi" w:cstheme="majorBidi"/>
-      </w:rPr>
-      <w:t xml:space="preserve"> (Alexander </w:t>
-    </w:r>
-    <w:proofErr w:type="spellStart"/>
-    <w:r>
-      <w:rPr>
-        <w:rFonts w:asciiTheme="majorHAnsi" w:eastAsiaTheme="majorEastAsia" w:hAnsiTheme="majorHAnsi" w:cstheme="majorBidi"/>
-      </w:rPr>
-      <w:t>Kvasz</w:t>
-    </w:r>
-    <w:proofErr w:type="spellEnd"/>
-    <w:proofErr w:type="gramStart"/>
-    <w:r>
-      <w:rPr>
-        <w:rFonts w:asciiTheme="majorHAnsi" w:eastAsiaTheme="majorEastAsia" w:hAnsiTheme="majorHAnsi" w:cstheme="majorBidi"/>
-      </w:rPr>
-      <w:t>)</w:t>
-    </w:r>
-    <w:proofErr w:type="gramEnd"/>
     <w:r>
       <w:rPr>
         <w:rFonts w:asciiTheme="majorHAnsi" w:eastAsiaTheme="majorEastAsia" w:hAnsiTheme="majorHAnsi" w:cstheme="majorBidi"/>
@@ -5196,7 +4690,7 @@
         <w:rFonts w:asciiTheme="majorHAnsi" w:eastAsiaTheme="majorEastAsia" w:hAnsiTheme="majorHAnsi" w:cstheme="majorBidi"/>
         <w:noProof/>
       </w:rPr>
-      <w:t>8</w:t>
+      <w:t>4</w:t>
     </w:r>
     <w:r>
       <w:rPr>
@@ -8025,7 +7519,7 @@
 </file>
 
 <file path=customXml/itemProps1.xml><?xml version="1.0" encoding="utf-8"?>
-<ds:datastoreItem xmlns:ds="http://schemas.openxmlformats.org/officeDocument/2006/customXml" ds:itemID="{946ACA72-2E03-4563-9573-96F2623BCFE9}">
+<ds:datastoreItem xmlns:ds="http://schemas.openxmlformats.org/officeDocument/2006/customXml" ds:itemID="{9E1F0FA4-C72E-481A-B769-58C8F69D6457}">
   <ds:schemaRefs>
     <ds:schemaRef ds:uri="http://schemas.openxmlformats.org/officeDocument/2006/bibliography"/>
   </ds:schemaRefs>

</xml_diff>

<commit_message>
service for communication + home page
</commit_message>
<xml_diff>
--- a/Krino concepts.docx
+++ b/Krino concepts.docx
@@ -185,7 +185,21 @@
         <w:rPr>
           <w:lang w:val="fr-BE"/>
         </w:rPr>
-        <w:t xml:space="preserve"> tenait une position centrale et tentait d’insérer les informations de SAP dans sa structure. On avait une forme de Krinocentrisme qui générait pas mal d’effets néfastes tant sur la programmation que sur l’exactitude des informations présentées par Krino.</w:t>
+        <w:t xml:space="preserve"> tenait une position centrale et tentait d’insérer les informations de SAP dans sa structure. On avait une forme de </w:t>
+      </w:r>
+      <w:proofErr w:type="spellStart"/>
+      <w:r>
+        <w:rPr>
+          <w:lang w:val="fr-BE"/>
+        </w:rPr>
+        <w:t>Krinocentrisme</w:t>
+      </w:r>
+      <w:proofErr w:type="spellEnd"/>
+      <w:r>
+        <w:rPr>
+          <w:lang w:val="fr-BE"/>
+        </w:rPr>
+        <w:t xml:space="preserve"> qui générait pas mal d’effets néfastes tant sur la programmation que sur l’exactitude des informations présentées par Krino.</w:t>
       </w:r>
     </w:p>
     <w:p>
@@ -459,7 +473,21 @@
         <w:rPr>
           <w:lang w:val="fr-BE"/>
         </w:rPr>
-        <w:t>Krino offre des outils de reporting qui exploitent toutes  ces informations</w:t>
+        <w:t xml:space="preserve">Krino offre des outils de </w:t>
+      </w:r>
+      <w:proofErr w:type="spellStart"/>
+      <w:r>
+        <w:rPr>
+          <w:lang w:val="fr-BE"/>
+        </w:rPr>
+        <w:t>reporting</w:t>
+      </w:r>
+      <w:proofErr w:type="spellEnd"/>
+      <w:r>
+        <w:rPr>
+          <w:lang w:val="fr-BE"/>
+        </w:rPr>
+        <w:t xml:space="preserve"> qui exploitent toutes  ces informations</w:t>
       </w:r>
     </w:p>
     <w:p>
@@ -725,7 +753,14 @@
         <w:rPr>
           <w:lang w:val="fr-BE"/>
         </w:rPr>
-        <w:t xml:space="preserve"> (par exemple : ‘Equipes Labo</w:t>
+        <w:t xml:space="preserve"> (par exemple : ‘Equipes </w:t>
+      </w:r>
+      <w:proofErr w:type="spellStart"/>
+      <w:r>
+        <w:rPr>
+          <w:lang w:val="fr-BE"/>
+        </w:rPr>
+        <w:t>Labo</w:t>
       </w:r>
       <w:r>
         <w:rPr>
@@ -733,6 +768,7 @@
         </w:rPr>
         <w:t>X</w:t>
       </w:r>
+      <w:proofErr w:type="spellEnd"/>
       <w:r>
         <w:rPr>
           <w:lang w:val="fr-BE"/>
@@ -779,7 +815,21 @@
         <w:rPr>
           <w:lang w:val="fr-BE"/>
         </w:rPr>
-        <w:t xml:space="preserve"> (par exemple : Crohn et IPSEQ).</w:t>
+        <w:t xml:space="preserve"> (par exemple : </w:t>
+      </w:r>
+      <w:proofErr w:type="spellStart"/>
+      <w:r>
+        <w:rPr>
+          <w:lang w:val="fr-BE"/>
+        </w:rPr>
+        <w:t>Crohn</w:t>
+      </w:r>
+      <w:proofErr w:type="spellEnd"/>
+      <w:r>
+        <w:rPr>
+          <w:lang w:val="fr-BE"/>
+        </w:rPr>
+        <w:t xml:space="preserve"> et IPSEQ).</w:t>
       </w:r>
     </w:p>
     <w:p>
@@ -833,7 +883,21 @@
         <w:rPr>
           <w:lang w:val="fr-BE"/>
         </w:rPr>
-        <w:t xml:space="preserve">mple : Crohn 80% et IPSEQ 20 </w:t>
+        <w:t xml:space="preserve">mple : </w:t>
+      </w:r>
+      <w:proofErr w:type="spellStart"/>
+      <w:r>
+        <w:rPr>
+          <w:lang w:val="fr-BE"/>
+        </w:rPr>
+        <w:t>Crohn</w:t>
+      </w:r>
+      <w:proofErr w:type="spellEnd"/>
+      <w:r>
+        <w:rPr>
+          <w:lang w:val="fr-BE"/>
+        </w:rPr>
+        <w:t xml:space="preserve"> 80% et IPSEQ 20 </w:t>
       </w:r>
       <w:r>
         <w:rPr>
@@ -883,7 +947,19 @@
         <w:rPr>
           <w:lang w:val="fr-BE"/>
         </w:rPr>
-        <w:t xml:space="preserve"> fait que certains achats (les gants, par exemple) peuvent se faire au nom d’un groupe d’équipes, plutôt qu’au nom d’une seule équipe</w:t>
+        <w:t xml:space="preserve"> fait que certains achats (les gants, par exemple</w:t>
+      </w:r>
+      <w:r>
+        <w:rPr>
+          <w:lang w:val="fr-BE"/>
+        </w:rPr>
+        <w:t>, mais aussi le financement de certains voyages de Michel, ..</w:t>
+      </w:r>
+      <w:r>
+        <w:rPr>
+          <w:lang w:val="fr-BE"/>
+        </w:rPr>
+        <w:t>) peuvent se faire au nom d’un groupe d’équipes, plutôt qu’au nom d’une seule équipe</w:t>
       </w:r>
       <w:r>
         <w:rPr>
@@ -940,7 +1016,19 @@
         <w:rPr>
           <w:lang w:val="fr-BE"/>
         </w:rPr>
-        <w:t xml:space="preserve"> initial (qui peut éventuellement corrigé dans le temps en cas d’erreur, …)</w:t>
+        <w:t xml:space="preserve"> initial (qui peut éventuellement </w:t>
+      </w:r>
+      <w:r>
+        <w:rPr>
+          <w:lang w:val="fr-BE"/>
+        </w:rPr>
+        <w:t xml:space="preserve">être </w:t>
+      </w:r>
+      <w:r>
+        <w:rPr>
+          <w:lang w:val="fr-BE"/>
+        </w:rPr>
+        <w:t>corrigé dans le temps en cas d’erreur, …)</w:t>
       </w:r>
     </w:p>
     <w:p>
@@ -1016,12 +1104,14 @@
           <w:lang w:val="fr-BE"/>
         </w:rPr>
       </w:pPr>
+      <w:proofErr w:type="spellStart"/>
       <w:r>
         <w:rPr>
           <w:lang w:val="fr-BE"/>
         </w:rPr>
         <w:t>Gesval</w:t>
       </w:r>
+      <w:proofErr w:type="spellEnd"/>
       <w:r>
         <w:rPr>
           <w:lang w:val="fr-BE"/>
@@ -1113,6 +1203,12 @@
         </w:rPr>
         <w:t>mais aussi des entrées (vente de services, …)</w:t>
       </w:r>
+      <w:r>
+        <w:rPr>
+          <w:lang w:val="fr-BE"/>
+        </w:rPr>
+        <w:t xml:space="preserve">  (à faire encore : pas encore disponible)</w:t>
+      </w:r>
     </w:p>
     <w:p>
       <w:pPr>
@@ -1129,7 +1225,31 @@
         <w:rPr>
           <w:lang w:val="fr-BE"/>
         </w:rPr>
-        <w:t xml:space="preserve">Dans certains labos les achats sur l’OTP peuvent se faire pour le bénéfice d’autres équipes que l’équipe propriétaire de l’OTP. Ce qui crée des </w:t>
+        <w:t xml:space="preserve">Dans certains labos </w:t>
+      </w:r>
+      <w:r>
+        <w:rPr>
+          <w:lang w:val="fr-BE"/>
+        </w:rPr>
+        <w:t xml:space="preserve">(en tout cas dans celui de Michel) </w:t>
+      </w:r>
+      <w:r>
+        <w:rPr>
+          <w:lang w:val="fr-BE"/>
+        </w:rPr>
+        <w:t xml:space="preserve">les achats sur </w:t>
+      </w:r>
+      <w:r>
+        <w:rPr>
+          <w:lang w:val="fr-BE"/>
+        </w:rPr>
+        <w:t xml:space="preserve">un </w:t>
+      </w:r>
+      <w:r>
+        <w:rPr>
+          <w:lang w:val="fr-BE"/>
+        </w:rPr>
+        <w:t xml:space="preserve">OTP peuvent se faire pour le bénéfice d’autres équipes que l’équipe propriétaire de l’OTP. Ce qui crée des </w:t>
       </w:r>
       <w:r>
         <w:rPr>
@@ -1174,14 +1294,8 @@
         <w:rPr>
           <w:lang w:val="fr-BE"/>
         </w:rPr>
-        <w:t xml:space="preserve">Un des rôles de Krino est de choisir judicieusement l’OTP pour les commandes réalisées. Pour ce faire, Krino doit connaitre le solde exact disponible dans chaque OTP. En théorie il s’agit </w:t>
-      </w:r>
-      <w:r>
-        <w:rPr>
-          <w:lang w:val="fr-BE"/>
-        </w:rPr>
         <w:lastRenderedPageBreak/>
-        <w:t xml:space="preserve">d’un problème facile : SAP connait à tout moment l’état exact des OTP. </w:t>
+        <w:t xml:space="preserve">Un des rôles de Krino est de choisir judicieusement l’OTP pour les commandes réalisées. Pour ce faire, Krino doit connaitre le solde exact disponible dans chaque OTP. En théorie il s’agit d’un problème facile : SAP connait à tout moment l’état exact des OTP. </w:t>
       </w:r>
       <w:r>
         <w:rPr>
@@ -1193,7 +1307,67 @@
         <w:rPr>
           <w:lang w:val="fr-BE"/>
         </w:rPr>
-        <w:t xml:space="preserve">problème pour Krino est qu’il ne reçoit la synchronisation avec SAP que toutes les 12 heures. Si quelqu’un a effectué des opérations directement dans SAP (hors de la filière Krino), il peut en résulter des écarts entre le solde exact de l’OTP à un moment t et celui connu par Krino suite à la synchronisation avec SAP réalisé à un instant t-x. Le cas échéant un OTP sans budget peut-être attribué à une commande, ce qui demandera une intervention manuelle. </w:t>
+        <w:t>problème pour Krino est qu’il ne reçoit la synchronisation avec SAP que toutes les 12 heures. Si quelqu’un a effectué des opérations directement dans SAP (hors de la filière Krino), il peut en résulter des écarts entre le solde exact de l’OTP à un moment t</w:t>
+      </w:r>
+      <w:r>
+        <w:rPr>
+          <w:lang w:val="fr-BE"/>
+        </w:rPr>
+        <w:t xml:space="preserve"> (connu par SAP)</w:t>
+      </w:r>
+      <w:r>
+        <w:rPr>
+          <w:lang w:val="fr-BE"/>
+        </w:rPr>
+        <w:t xml:space="preserve"> et celui connu par Krino suite à la synchronisation avec SAP réalisé à un instant </w:t>
+      </w:r>
+      <w:r>
+        <w:rPr>
+          <w:lang w:val="fr-BE"/>
+        </w:rPr>
+        <w:t>antérieur</w:t>
+      </w:r>
+      <w:r>
+        <w:rPr>
+          <w:lang w:val="fr-BE"/>
+        </w:rPr>
+        <w:t xml:space="preserve">. </w:t>
+      </w:r>
+      <w:r>
+        <w:rPr>
+          <w:lang w:val="fr-BE"/>
+        </w:rPr>
+        <w:t xml:space="preserve">Dans le pire des cas </w:t>
+      </w:r>
+      <w:r>
+        <w:rPr>
+          <w:lang w:val="fr-BE"/>
+        </w:rPr>
+        <w:t xml:space="preserve">un OTP sans budget peut-être attribué à une commande, ce qui demandera une </w:t>
+      </w:r>
+      <w:r>
+        <w:rPr>
+          <w:lang w:val="fr-BE"/>
+        </w:rPr>
+        <w:t xml:space="preserve">correction </w:t>
+      </w:r>
+      <w:r>
+        <w:rPr>
+          <w:lang w:val="fr-BE"/>
+        </w:rPr>
+        <w:t>manuelle</w:t>
+      </w:r>
+      <w:r>
+        <w:rPr>
+          <w:lang w:val="fr-BE"/>
+        </w:rPr>
+        <w:t xml:space="preserve"> ultérieure</w:t>
+      </w:r>
+      <w:r>
+        <w:rPr>
+          <w:lang w:val="fr-BE"/>
+        </w:rPr>
+        <w:t xml:space="preserve">. </w:t>
       </w:r>
       <w:r>
         <w:rPr>
@@ -1225,7 +1399,21 @@
         <w:rPr>
           <w:lang w:val="fr-BE"/>
         </w:rPr>
-        <w:t xml:space="preserve"> à l’équipe de Madame Girin un outil donnant à une fréquence plus élevée le solde des OTP.</w:t>
+        <w:t xml:space="preserve"> à l’équipe de Madame </w:t>
+      </w:r>
+      <w:proofErr w:type="spellStart"/>
+      <w:r>
+        <w:rPr>
+          <w:lang w:val="fr-BE"/>
+        </w:rPr>
+        <w:t>Girin</w:t>
+      </w:r>
+      <w:proofErr w:type="spellEnd"/>
+      <w:r>
+        <w:rPr>
+          <w:lang w:val="fr-BE"/>
+        </w:rPr>
+        <w:t xml:space="preserve"> un outil donnant à une fréquence plus élevée le solde des OTP.</w:t>
       </w:r>
     </w:p>
     <w:p>
@@ -1469,7 +1657,19 @@
         <w:rPr>
           <w:lang w:val="fr-BE"/>
         </w:rPr>
-        <w:t xml:space="preserve"> aux diverses équipes membres du groupe. </w:t>
+        <w:t xml:space="preserve"> aux diverses équipes membres du groupe</w:t>
+      </w:r>
+      <w:r>
+        <w:rPr>
+          <w:lang w:val="fr-BE"/>
+        </w:rPr>
+        <w:t xml:space="preserve"> (clés de répartition)</w:t>
+      </w:r>
+      <w:r>
+        <w:rPr>
+          <w:lang w:val="fr-BE"/>
+        </w:rPr>
+        <w:t xml:space="preserve">. </w:t>
       </w:r>
     </w:p>
     <w:p>
@@ -1710,7 +1910,35 @@
         <w:rPr>
           <w:lang w:val="fr-BE"/>
         </w:rPr>
-        <w:t>on ne peut pas mélanger dans une même commandes des postes Gesval avec des postes Ulg ;</w:t>
+        <w:t xml:space="preserve">on ne peut pas mélanger dans une même commandes des postes </w:t>
+      </w:r>
+      <w:proofErr w:type="spellStart"/>
+      <w:r>
+        <w:rPr>
+          <w:lang w:val="fr-BE"/>
+        </w:rPr>
+        <w:t>Gesval</w:t>
+      </w:r>
+      <w:proofErr w:type="spellEnd"/>
+      <w:r>
+        <w:rPr>
+          <w:lang w:val="fr-BE"/>
+        </w:rPr>
+        <w:t xml:space="preserve"> avec des postes </w:t>
+      </w:r>
+      <w:proofErr w:type="spellStart"/>
+      <w:r>
+        <w:rPr>
+          <w:lang w:val="fr-BE"/>
+        </w:rPr>
+        <w:t>Ulg</w:t>
+      </w:r>
+      <w:proofErr w:type="spellEnd"/>
+      <w:r>
+        <w:rPr>
+          <w:lang w:val="fr-BE"/>
+        </w:rPr>
+        <w:t> ;</w:t>
       </w:r>
     </w:p>
     <w:p>
@@ -1730,6 +1958,19 @@
         </w:rPr>
         <w:t>… ?</w:t>
       </w:r>
+      <w:r>
+        <w:rPr>
+          <w:lang w:val="fr-BE"/>
+        </w:rPr>
+        <w:t xml:space="preserve"> </w:t>
+      </w:r>
+      <w:r>
+        <w:rPr>
+          <w:u w:val="single"/>
+          <w:lang w:val="fr-BE"/>
+        </w:rPr>
+        <w:t>à discuter</w:t>
+      </w:r>
     </w:p>
     <w:p>
       <w:pPr>
@@ -1812,6 +2053,7 @@
         <w:rPr>
           <w:lang w:val="fr-BE"/>
         </w:rPr>
+        <w:lastRenderedPageBreak/>
         <w:t>… ?</w:t>
       </w:r>
     </w:p>
@@ -1835,6 +2077,7 @@
         </w:rPr>
         <w:t xml:space="preserve">Technical note : search for </w:t>
       </w:r>
+      <w:proofErr w:type="spellStart"/>
       <w:r>
         <w:rPr>
           <w:rFonts w:ascii="Consolas" w:hAnsi="Consolas" w:cs="Consolas"/>
@@ -1846,6 +2089,7 @@
         </w:rPr>
         <w:t>FindBestOTP</w:t>
       </w:r>
+      <w:proofErr w:type="spellEnd"/>
       <w:r>
         <w:rPr>
           <w:rFonts w:ascii="Consolas" w:hAnsi="Consolas" w:cs="Consolas"/>
@@ -1854,396 +2098,9 @@
           <w:szCs w:val="19"/>
           <w:lang w:val="en-US"/>
         </w:rPr>
-        <w:t xml:space="preserve"> in old Krino</w:t>
-      </w:r>
-      <w:bookmarkEnd w:id="0"/>
-      <w:bookmarkEnd w:id="1"/>
-      <w:bookmarkEnd w:id="2"/>
-    </w:p>
-    <w:p>
-      <w:pPr>
-        <w:pStyle w:val="berschrift1"/>
-        <w:rPr>
-          <w:lang w:val="fr-BE"/>
-        </w:rPr>
-      </w:pPr>
-      <w:r>
-        <w:rPr>
-          <w:lang w:val="fr-BE"/>
-        </w:rPr>
-        <w:lastRenderedPageBreak/>
-        <w:t>Equipe</w:t>
-      </w:r>
-    </w:p>
-    <w:p>
-      <w:pPr>
-        <w:rPr>
-          <w:lang w:val="fr-BE"/>
-        </w:rPr>
-      </w:pPr>
-    </w:p>
-    <w:p>
-      <w:pPr>
-        <w:pStyle w:val="Listenabsatz"/>
-        <w:numPr>
-          <w:ilvl w:val="0"/>
-          <w:numId w:val="4"/>
-        </w:numPr>
-        <w:rPr>
-          <w:lang w:val="fr-BE"/>
-        </w:rPr>
-      </w:pPr>
-      <w:r>
-        <w:rPr>
-          <w:lang w:val="fr-BE"/>
-        </w:rPr>
-        <w:t xml:space="preserve">Le </w:t>
-      </w:r>
-      <w:r>
-        <w:rPr>
-          <w:i/>
-          <w:lang w:val="fr-BE"/>
-        </w:rPr>
-        <w:t xml:space="preserve">budget </w:t>
-      </w:r>
-      <w:r>
-        <w:rPr>
-          <w:i/>
-          <w:lang w:val="fr-BE"/>
-        </w:rPr>
-        <w:t xml:space="preserve">total </w:t>
-      </w:r>
-      <w:r>
-        <w:rPr>
-          <w:i/>
-          <w:lang w:val="fr-BE"/>
-        </w:rPr>
-        <w:t>résiduel</w:t>
-      </w:r>
-      <w:r>
-        <w:rPr>
-          <w:lang w:val="fr-BE"/>
-        </w:rPr>
-        <w:t xml:space="preserve"> </w:t>
-      </w:r>
-      <w:r>
-        <w:rPr>
-          <w:lang w:val="fr-BE"/>
-        </w:rPr>
-        <w:t>d’</w:t>
-      </w:r>
-      <w:r>
-        <w:rPr>
-          <w:lang w:val="fr-BE"/>
-        </w:rPr>
-        <w:t xml:space="preserve">une </w:t>
-      </w:r>
-      <w:r>
-        <w:rPr>
-          <w:lang w:val="fr-BE"/>
-        </w:rPr>
-        <w:t xml:space="preserve">équipe </w:t>
-      </w:r>
-      <w:r>
-        <w:rPr>
-          <w:lang w:val="fr-BE"/>
-        </w:rPr>
-        <w:t xml:space="preserve">à un moment t </w:t>
-      </w:r>
-      <w:r>
-        <w:rPr>
-          <w:lang w:val="fr-BE"/>
-        </w:rPr>
-        <w:t>se calcule de la manière suivante</w:t>
-      </w:r>
-      <w:r>
-        <w:rPr>
-          <w:lang w:val="fr-BE"/>
-        </w:rPr>
-        <w:t> :</w:t>
-      </w:r>
-    </w:p>
-    <w:p>
-      <w:pPr>
-        <w:pStyle w:val="Listenabsatz"/>
-        <w:numPr>
-          <w:ilvl w:val="1"/>
-          <w:numId w:val="4"/>
-        </w:numPr>
-        <w:rPr>
-          <w:lang w:val="fr-BE"/>
-        </w:rPr>
-      </w:pPr>
-      <w:r>
-        <w:rPr>
-          <w:lang w:val="fr-BE"/>
-        </w:rPr>
-        <w:t>La somme des montants initiaux des OTP appartenant à l’équipe,</w:t>
-      </w:r>
-    </w:p>
-    <w:p>
-      <w:pPr>
-        <w:pStyle w:val="Listenabsatz"/>
-        <w:numPr>
-          <w:ilvl w:val="1"/>
-          <w:numId w:val="4"/>
-        </w:numPr>
-        <w:rPr>
-          <w:lang w:val="fr-BE"/>
-        </w:rPr>
-      </w:pPr>
-      <w:r>
-        <w:rPr>
-          <w:lang w:val="fr-BE"/>
-        </w:rPr>
-        <w:t>majorée par la somme des entrées qui se font sur les OTP de l’équipe,</w:t>
-      </w:r>
-    </w:p>
-    <w:p>
-      <w:pPr>
-        <w:pStyle w:val="Listenabsatz"/>
-        <w:numPr>
-          <w:ilvl w:val="1"/>
-          <w:numId w:val="4"/>
-        </w:numPr>
-        <w:rPr>
-          <w:lang w:val="fr-BE"/>
-        </w:rPr>
-      </w:pPr>
-      <w:r>
-        <w:rPr>
-          <w:lang w:val="fr-BE"/>
-        </w:rPr>
-        <w:t xml:space="preserve">minoré par les montants d’achats </w:t>
-      </w:r>
-      <w:r>
-        <w:rPr>
-          <w:lang w:val="fr-BE"/>
-        </w:rPr>
-        <w:t xml:space="preserve">des </w:t>
-      </w:r>
-      <w:r>
-        <w:rPr>
-          <w:lang w:val="fr-BE"/>
-        </w:rPr>
-        <w:t>commandes faites par l’équipe</w:t>
-      </w:r>
-      <w:r>
-        <w:rPr>
-          <w:lang w:val="fr-BE"/>
-        </w:rPr>
-        <w:t xml:space="preserve"> : </w:t>
-      </w:r>
-    </w:p>
-    <w:p>
-      <w:pPr>
-        <w:pStyle w:val="Listenabsatz"/>
-        <w:numPr>
-          <w:ilvl w:val="2"/>
-          <w:numId w:val="4"/>
-        </w:numPr>
-        <w:rPr>
-          <w:lang w:val="fr-BE"/>
-        </w:rPr>
-      </w:pPr>
-      <w:r>
-        <w:rPr>
-          <w:lang w:val="fr-BE"/>
-        </w:rPr>
-        <w:t>même si les OTP utilisés pour les achats n’appartiennent pas à l’équipe ;</w:t>
-      </w:r>
-    </w:p>
-    <w:p>
-      <w:pPr>
-        <w:pStyle w:val="Listenabsatz"/>
-        <w:numPr>
-          <w:ilvl w:val="2"/>
-          <w:numId w:val="4"/>
-        </w:numPr>
-        <w:rPr>
-          <w:lang w:val="fr-BE"/>
-        </w:rPr>
-      </w:pPr>
-      <w:r>
-        <w:rPr>
-          <w:lang w:val="fr-BE"/>
-        </w:rPr>
-        <w:t>ces montants d’achats peuvent être des prorata d’achats, dans le cas de commandes faites au nom de groupes d’équipes ;</w:t>
-      </w:r>
-    </w:p>
-    <w:p>
-      <w:pPr>
-        <w:pStyle w:val="Listenabsatz"/>
-        <w:numPr>
-          <w:ilvl w:val="2"/>
-          <w:numId w:val="4"/>
-        </w:numPr>
-        <w:rPr>
-          <w:lang w:val="fr-BE"/>
-        </w:rPr>
-      </w:pPr>
-      <w:r>
-        <w:rPr>
-          <w:lang w:val="fr-BE"/>
-        </w:rPr>
-        <w:t>ces montants peuvent être issus d’opérations issues de SAP hors du système Krino (pièces sans engagements</w:t>
-      </w:r>
-      <w:r>
-        <w:rPr>
-          <w:lang w:val="fr-BE"/>
-        </w:rPr>
-        <w:t>, …</w:t>
-      </w:r>
-      <w:bookmarkStart w:id="3" w:name="_GoBack"/>
-      <w:bookmarkEnd w:id="3"/>
-      <w:r>
-        <w:rPr>
-          <w:lang w:val="fr-BE"/>
-        </w:rPr>
-        <w:t>)</w:t>
-      </w:r>
-    </w:p>
-    <w:p>
-      <w:pPr>
-        <w:pStyle w:val="Listenabsatz"/>
-        <w:numPr>
-          <w:ilvl w:val="1"/>
-          <w:numId w:val="4"/>
-        </w:numPr>
-        <w:rPr>
-          <w:lang w:val="fr-BE"/>
-        </w:rPr>
-      </w:pPr>
-      <w:r>
-        <w:rPr>
-          <w:lang w:val="fr-BE"/>
-        </w:rPr>
-        <w:t>majoré par les reventes au stock de produits achetés au nom de l’équipe,</w:t>
-      </w:r>
-    </w:p>
-    <w:p>
-      <w:pPr>
-        <w:pStyle w:val="Listenabsatz"/>
-        <w:numPr>
-          <w:ilvl w:val="1"/>
-          <w:numId w:val="4"/>
-        </w:numPr>
-        <w:rPr>
-          <w:lang w:val="fr-BE"/>
-        </w:rPr>
-      </w:pPr>
-      <w:r>
-        <w:rPr>
-          <w:lang w:val="fr-BE"/>
-        </w:rPr>
-        <w:t>minoré par les achats au stock fait au nom de l’équipe,</w:t>
-      </w:r>
-    </w:p>
-    <w:p>
-      <w:pPr>
-        <w:pStyle w:val="Listenabsatz"/>
-        <w:numPr>
-          <w:ilvl w:val="1"/>
-          <w:numId w:val="4"/>
-        </w:numPr>
-        <w:rPr>
-          <w:lang w:val="fr-BE"/>
-        </w:rPr>
-      </w:pPr>
-      <w:r>
-        <w:rPr>
-          <w:lang w:val="fr-BE"/>
-        </w:rPr>
-        <w:t xml:space="preserve">majoré par les </w:t>
-      </w:r>
-      <w:r>
-        <w:rPr>
-          <w:i/>
-          <w:lang w:val="fr-BE"/>
-        </w:rPr>
-        <w:t>cadeaux</w:t>
-      </w:r>
-      <w:r>
-        <w:rPr>
-          <w:lang w:val="fr-BE"/>
-        </w:rPr>
-        <w:t xml:space="preserve"> reçus par l’équipe (en provenance d’autres équipes),</w:t>
-      </w:r>
-    </w:p>
-    <w:p>
-      <w:pPr>
-        <w:pStyle w:val="Listenabsatz"/>
-        <w:numPr>
-          <w:ilvl w:val="1"/>
-          <w:numId w:val="4"/>
-        </w:numPr>
-        <w:rPr>
-          <w:lang w:val="fr-BE"/>
-        </w:rPr>
-      </w:pPr>
-      <w:r>
-        <w:rPr>
-          <w:lang w:val="fr-BE"/>
-        </w:rPr>
-        <w:t>minoré par les c</w:t>
-      </w:r>
-      <w:r>
-        <w:rPr>
-          <w:lang w:val="fr-BE"/>
-        </w:rPr>
-        <w:t>adeaux faits à d’autres équipes,</w:t>
-      </w:r>
-    </w:p>
-    <w:p>
-      <w:pPr>
-        <w:pStyle w:val="Listenabsatz"/>
-        <w:numPr>
-          <w:ilvl w:val="1"/>
-          <w:numId w:val="4"/>
-        </w:numPr>
-        <w:rPr>
-          <w:lang w:val="fr-BE"/>
-        </w:rPr>
-      </w:pPr>
-      <w:r>
-        <w:rPr>
-          <w:lang w:val="fr-BE"/>
-        </w:rPr>
-        <w:t>minoré par les montant engagés pour des commandes différées (cas des commandes groupées)</w:t>
-      </w:r>
-    </w:p>
-    <w:p>
-      <w:pPr>
-        <w:pStyle w:val="Listenabsatz"/>
-        <w:numPr>
-          <w:ilvl w:val="1"/>
-          <w:numId w:val="4"/>
-        </w:numPr>
-        <w:rPr>
-          <w:lang w:val="en-US"/>
-        </w:rPr>
-      </w:pPr>
-      <w:bookmarkStart w:id="4" w:name="OLE_LINK4"/>
-      <w:bookmarkStart w:id="5" w:name="OLE_LINK5"/>
-      <w:bookmarkStart w:id="6" w:name="OLE_LINK6"/>
-      <w:r>
-        <w:rPr>
-          <w:lang w:val="en-US"/>
-        </w:rPr>
-        <w:t xml:space="preserve">Technical note : search for </w:t>
-      </w:r>
-      <w:r>
-        <w:rPr>
-          <w:lang w:val="en-US"/>
-        </w:rPr>
-        <w:t xml:space="preserve">GetMaxDepenseTotaleMaxForEquipe </w:t>
-      </w:r>
-      <w:r>
-        <w:rPr>
-          <w:lang w:val="en-US"/>
-        </w:rPr>
-        <w:t xml:space="preserve"> </w:t>
-      </w:r>
+        <w:t xml:space="preserve"> in old </w:t>
+      </w:r>
+      <w:proofErr w:type="spellStart"/>
       <w:r>
         <w:rPr>
           <w:rFonts w:ascii="Consolas" w:hAnsi="Consolas" w:cs="Consolas"/>
@@ -2252,11 +2109,33 @@
           <w:szCs w:val="19"/>
           <w:lang w:val="en-US"/>
         </w:rPr>
-        <w:t>in old Krino</w:t>
-      </w:r>
-      <w:bookmarkEnd w:id="4"/>
-      <w:bookmarkEnd w:id="5"/>
-      <w:bookmarkEnd w:id="6"/>
+        <w:t>Krino</w:t>
+      </w:r>
+      <w:bookmarkEnd w:id="0"/>
+      <w:bookmarkEnd w:id="1"/>
+      <w:bookmarkEnd w:id="2"/>
+      <w:proofErr w:type="spellEnd"/>
+    </w:p>
+    <w:p>
+      <w:pPr>
+        <w:pStyle w:val="berschrift1"/>
+        <w:rPr>
+          <w:lang w:val="fr-BE"/>
+        </w:rPr>
+      </w:pPr>
+      <w:r>
+        <w:rPr>
+          <w:lang w:val="fr-BE"/>
+        </w:rPr>
+        <w:t>Equipe</w:t>
+      </w:r>
+    </w:p>
+    <w:p>
+      <w:pPr>
+        <w:rPr>
+          <w:lang w:val="fr-BE"/>
+        </w:rPr>
+      </w:pPr>
     </w:p>
     <w:p>
       <w:pPr>
@@ -2269,8 +2148,6 @@
           <w:lang w:val="fr-BE"/>
         </w:rPr>
       </w:pPr>
-      <w:bookmarkStart w:id="7" w:name="OLE_LINK7"/>
-      <w:bookmarkStart w:id="8" w:name="OLE_LINK8"/>
       <w:r>
         <w:rPr>
           <w:lang w:val="fr-BE"/>
@@ -2282,40 +2159,63 @@
           <w:i/>
           <w:lang w:val="fr-BE"/>
         </w:rPr>
-        <w:t>budget actuellement disponible</w:t>
-      </w:r>
-      <w:bookmarkEnd w:id="7"/>
-      <w:bookmarkEnd w:id="8"/>
-      <w:r>
-        <w:rPr>
-          <w:lang w:val="fr-BE"/>
-        </w:rPr>
-        <w:t xml:space="preserve"> d’une équipe à un moment t correspond à ce que l’équipe peut dépenser immédiatement. Il diffère du budget total résiduel, car on veut imposer une attitude responsable aux équipes et éviter par exemple qu’elles ne dépensent en un mois l’entièreté du budget prévu pour deux ans.  </w:t>
-      </w:r>
-      <w:r>
-        <w:rPr>
-          <w:u w:val="single"/>
-          <w:lang w:val="fr-BE"/>
-        </w:rPr>
-        <w:t>Il faut rediscuter</w:t>
-      </w:r>
-      <w:r>
-        <w:rPr>
-          <w:lang w:val="fr-BE"/>
-        </w:rPr>
-        <w:t xml:space="preserve"> de la formule pour calculer ce </w:t>
-      </w:r>
-      <w:r>
-        <w:rPr>
-          <w:lang w:val="fr-BE"/>
-        </w:rPr>
-        <w:t>budget actuellement disponible</w:t>
-      </w:r>
-      <w:r>
-        <w:rPr>
-          <w:lang w:val="fr-BE"/>
-        </w:rPr>
-        <w:t>, mais voici quelques principes de base sous-jacents à ce qu’on a fait dans l’ancien Krino :</w:t>
+        <w:t xml:space="preserve">budget </w:t>
+      </w:r>
+      <w:r>
+        <w:rPr>
+          <w:i/>
+          <w:lang w:val="fr-BE"/>
+        </w:rPr>
+        <w:t xml:space="preserve">total </w:t>
+      </w:r>
+      <w:r>
+        <w:rPr>
+          <w:i/>
+          <w:lang w:val="fr-BE"/>
+        </w:rPr>
+        <w:t>résiduel</w:t>
+      </w:r>
+      <w:r>
+        <w:rPr>
+          <w:lang w:val="fr-BE"/>
+        </w:rPr>
+        <w:t xml:space="preserve"> </w:t>
+      </w:r>
+      <w:r>
+        <w:rPr>
+          <w:lang w:val="fr-BE"/>
+        </w:rPr>
+        <w:t>d’</w:t>
+      </w:r>
+      <w:r>
+        <w:rPr>
+          <w:lang w:val="fr-BE"/>
+        </w:rPr>
+        <w:t xml:space="preserve">une </w:t>
+      </w:r>
+      <w:r>
+        <w:rPr>
+          <w:lang w:val="fr-BE"/>
+        </w:rPr>
+        <w:t xml:space="preserve">équipe </w:t>
+      </w:r>
+      <w:r>
+        <w:rPr>
+          <w:lang w:val="fr-BE"/>
+        </w:rPr>
+        <w:t xml:space="preserve">à un moment t </w:t>
+      </w:r>
+      <w:r>
+        <w:rPr>
+          <w:lang w:val="fr-BE"/>
+        </w:rPr>
+        <w:t>se calcule de la manière suivante</w:t>
+      </w:r>
+      <w:r>
+        <w:rPr>
+          <w:lang w:val="fr-BE"/>
+        </w:rPr>
+        <w:t> :</w:t>
       </w:r>
     </w:p>
     <w:p>
@@ -2333,52 +2233,7 @@
         <w:rPr>
           <w:lang w:val="fr-BE"/>
         </w:rPr>
-        <w:t> </w:t>
-      </w:r>
-      <w:r>
-        <w:rPr>
-          <w:lang w:val="fr-BE"/>
-        </w:rPr>
-        <w:t xml:space="preserve">On établit un </w:t>
-      </w:r>
-      <w:r>
-        <w:rPr>
-          <w:i/>
-          <w:lang w:val="fr-BE"/>
-        </w:rPr>
-        <w:t>profil</w:t>
-      </w:r>
-      <w:r>
-        <w:rPr>
-          <w:lang w:val="fr-BE"/>
-        </w:rPr>
-        <w:t xml:space="preserve"> (une courbe) </w:t>
-      </w:r>
-      <w:r>
-        <w:rPr>
-          <w:i/>
-          <w:lang w:val="fr-BE"/>
-        </w:rPr>
-        <w:t>temporel idéal</w:t>
-      </w:r>
-      <w:r>
-        <w:rPr>
-          <w:lang w:val="fr-BE"/>
-        </w:rPr>
-        <w:t xml:space="preserve"> des dépenses  avec une </w:t>
-      </w:r>
-      <w:r>
-        <w:rPr>
-          <w:b/>
-          <w:lang w:val="fr-BE"/>
-        </w:rPr>
-        <w:t>granularité mensuelle</w:t>
-      </w:r>
-      <w:r>
-        <w:rPr>
-          <w:lang w:val="fr-BE"/>
-        </w:rPr>
-        <w:t xml:space="preserve"> qui correspond au comportement de l’équipe si elle dépensait proportionnellement son budget.</w:t>
+        <w:t>La somme des montants initiaux des OTP appartenant à l’équipe,</w:t>
       </w:r>
     </w:p>
     <w:p>
@@ -2396,25 +2251,61 @@
         <w:rPr>
           <w:lang w:val="fr-BE"/>
         </w:rPr>
-        <w:t xml:space="preserve">Le </w:t>
-      </w:r>
-      <w:bookmarkStart w:id="9" w:name="OLE_LINK9"/>
-      <w:bookmarkStart w:id="10" w:name="OLE_LINK10"/>
-      <w:bookmarkStart w:id="11" w:name="OLE_LINK11"/>
-      <w:r>
-        <w:rPr>
-          <w:lang w:val="fr-BE"/>
-        </w:rPr>
-        <w:t>budget actuellement disponible</w:t>
-      </w:r>
-      <w:bookmarkEnd w:id="9"/>
-      <w:bookmarkEnd w:id="10"/>
-      <w:bookmarkEnd w:id="11"/>
-      <w:r>
-        <w:rPr>
-          <w:lang w:val="fr-BE"/>
-        </w:rPr>
-        <w:t xml:space="preserve"> est calculé de la manière suivante :</w:t>
+        <w:t>M</w:t>
+      </w:r>
+      <w:r>
+        <w:rPr>
+          <w:lang w:val="fr-BE"/>
+        </w:rPr>
+        <w:t>ajorée</w:t>
+      </w:r>
+      <w:r>
+        <w:rPr>
+          <w:lang w:val="fr-BE"/>
+        </w:rPr>
+        <w:t xml:space="preserve"> (bientôt)</w:t>
+      </w:r>
+      <w:r>
+        <w:rPr>
+          <w:lang w:val="fr-BE"/>
+        </w:rPr>
+        <w:t xml:space="preserve"> par la somme des entrées qui se font sur les OTP de l’équipe,</w:t>
+      </w:r>
+    </w:p>
+    <w:p>
+      <w:pPr>
+        <w:pStyle w:val="Listenabsatz"/>
+        <w:numPr>
+          <w:ilvl w:val="1"/>
+          <w:numId w:val="4"/>
+        </w:numPr>
+        <w:rPr>
+          <w:lang w:val="fr-BE"/>
+        </w:rPr>
+      </w:pPr>
+      <w:r>
+        <w:rPr>
+          <w:lang w:val="fr-BE"/>
+        </w:rPr>
+        <w:t xml:space="preserve">minoré par les montants d’achats </w:t>
+      </w:r>
+      <w:r>
+        <w:rPr>
+          <w:lang w:val="fr-BE"/>
+        </w:rPr>
+        <w:t xml:space="preserve">des </w:t>
+      </w:r>
+      <w:r>
+        <w:rPr>
+          <w:lang w:val="fr-BE"/>
+        </w:rPr>
+        <w:t>commandes faites par l’équipe</w:t>
+      </w:r>
+      <w:r>
+        <w:rPr>
+          <w:lang w:val="fr-BE"/>
+        </w:rPr>
+        <w:t xml:space="preserve"> : </w:t>
       </w:r>
     </w:p>
     <w:p>
@@ -2428,44 +2319,11 @@
           <w:lang w:val="fr-BE"/>
         </w:rPr>
       </w:pPr>
-      <w:bookmarkStart w:id="12" w:name="OLE_LINK12"/>
-      <w:bookmarkStart w:id="13" w:name="OLE_LINK13"/>
-      <w:r>
-        <w:rPr>
-          <w:lang w:val="fr-BE"/>
-        </w:rPr>
-        <w:t xml:space="preserve">Le montant total cumulé que l’équipe aurait dépensé fin du mois en cours </w:t>
-      </w:r>
-      <w:r>
-        <w:rPr>
-          <w:lang w:val="fr-BE"/>
-        </w:rPr>
-        <w:t>(</w:t>
-      </w:r>
-      <w:r>
-        <w:rPr>
-          <w:lang w:val="fr-BE"/>
-        </w:rPr>
-        <w:t xml:space="preserve">depuis le </w:t>
-      </w:r>
-      <w:r>
-        <w:rPr>
-          <w:i/>
-          <w:lang w:val="fr-BE"/>
-        </w:rPr>
-        <w:t>temps zéro de Krino</w:t>
-      </w:r>
-      <w:r>
-        <w:rPr>
-          <w:lang w:val="fr-BE"/>
-        </w:rPr>
-        <w:t>)</w:t>
-      </w:r>
-      <w:r>
-        <w:rPr>
-          <w:lang w:val="fr-BE"/>
-        </w:rPr>
-        <w:t>, s’il avait dépensé selon le profil temporel idéal</w:t>
+      <w:r>
+        <w:rPr>
+          <w:lang w:val="fr-BE"/>
+        </w:rPr>
+        <w:t>même si les OTP utilisés pour les achats n’appartiennent pas à l’équipe ;</w:t>
       </w:r>
     </w:p>
     <w:p>
@@ -2483,10 +2341,38 @@
         <w:rPr>
           <w:lang w:val="fr-BE"/>
         </w:rPr>
-        <w:t>minoré de ce que l’équipe a effectivement dépensé depuis le temps zéro</w:t>
-      </w:r>
-      <w:bookmarkEnd w:id="12"/>
-      <w:bookmarkEnd w:id="13"/>
+        <w:t>ces montants d’achats peuvent être des prorata d’achats, dans le cas de commandes faites au nom de groupes d’équipes ;</w:t>
+      </w:r>
+    </w:p>
+    <w:p>
+      <w:pPr>
+        <w:pStyle w:val="Listenabsatz"/>
+        <w:numPr>
+          <w:ilvl w:val="2"/>
+          <w:numId w:val="4"/>
+        </w:numPr>
+        <w:rPr>
+          <w:lang w:val="fr-BE"/>
+        </w:rPr>
+      </w:pPr>
+      <w:r>
+        <w:rPr>
+          <w:lang w:val="fr-BE"/>
+        </w:rPr>
+        <w:t>ces montants peuvent être issus d’opérations issues de SAP hors du système Krino (pièces sans engagements</w:t>
+      </w:r>
+      <w:r>
+        <w:rPr>
+          <w:lang w:val="fr-BE"/>
+        </w:rPr>
+        <w:t>, …</w:t>
+      </w:r>
+      <w:r>
+        <w:rPr>
+          <w:lang w:val="fr-BE"/>
+        </w:rPr>
+        <w:t>)</w:t>
+      </w:r>
     </w:p>
     <w:p>
       <w:pPr>
@@ -2503,67 +2389,7 @@
         <w:rPr>
           <w:lang w:val="fr-BE"/>
         </w:rPr>
-        <w:t xml:space="preserve">On </w:t>
-      </w:r>
-      <w:r>
-        <w:rPr>
-          <w:lang w:val="fr-BE"/>
-        </w:rPr>
-        <w:t xml:space="preserve">définit une tolérance (en nombre de mois) paramétrable par l’administrateur : on permet par défaut à l’équipe d’être en avance de deux mois sur le </w:t>
-      </w:r>
-      <w:r>
-        <w:rPr>
-          <w:lang w:val="fr-BE"/>
-        </w:rPr>
-        <w:t xml:space="preserve">profil idéal de dépense. Donc la règle exacte pour calculer le </w:t>
-      </w:r>
-      <w:r>
-        <w:rPr>
-          <w:lang w:val="fr-BE"/>
-        </w:rPr>
-        <w:t>budget actuellement disponible</w:t>
-      </w:r>
-      <w:r>
-        <w:rPr>
-          <w:lang w:val="fr-BE"/>
-        </w:rPr>
-        <w:t xml:space="preserve"> est la suivant e:</w:t>
-      </w:r>
-    </w:p>
-    <w:p>
-      <w:pPr>
-        <w:pStyle w:val="Listenabsatz"/>
-        <w:numPr>
-          <w:ilvl w:val="2"/>
-          <w:numId w:val="4"/>
-        </w:numPr>
-        <w:rPr>
-          <w:lang w:val="fr-BE"/>
-        </w:rPr>
-      </w:pPr>
-      <w:r>
-        <w:rPr>
-          <w:lang w:val="fr-BE"/>
-        </w:rPr>
-        <w:t>Le montant total cumulé que l’équipe aurait dépensé fin du mois qui sera en cours dans deux mois, s’il avait dépensé selon le profil temporel idéal</w:t>
-      </w:r>
-    </w:p>
-    <w:p>
-      <w:pPr>
-        <w:pStyle w:val="Listenabsatz"/>
-        <w:numPr>
-          <w:ilvl w:val="2"/>
-          <w:numId w:val="4"/>
-        </w:numPr>
-        <w:rPr>
-          <w:lang w:val="fr-BE"/>
-        </w:rPr>
-      </w:pPr>
-      <w:r>
-        <w:rPr>
-          <w:lang w:val="fr-BE"/>
-        </w:rPr>
-        <w:t>minoré de ce que l’équipe a effectivement dépensé depuis le temps zéro</w:t>
+        <w:t>majoré par les reventes au stock de produits achetés au nom de l’équipe,</w:t>
       </w:r>
     </w:p>
     <w:p>
@@ -2581,134 +2407,7 @@
         <w:rPr>
           <w:lang w:val="fr-BE"/>
         </w:rPr>
-        <w:t>Pour définir le profil temporel idéal on procède de la manière suivante :</w:t>
-      </w:r>
-    </w:p>
-    <w:p>
-      <w:pPr>
-        <w:pStyle w:val="Listenabsatz"/>
-        <w:numPr>
-          <w:ilvl w:val="2"/>
-          <w:numId w:val="4"/>
-        </w:numPr>
-        <w:rPr>
-          <w:lang w:val="fr-BE"/>
-        </w:rPr>
-      </w:pPr>
-      <w:r>
-        <w:rPr>
-          <w:lang w:val="fr-BE"/>
-        </w:rPr>
-        <w:t>Chaque mois calendrier est définit comme un pot séparé : on a un pot pour tous les mois depuis le temps zéro de Krino jusque la date d’expiration de l’OTP qui va le plus loin dans le futur.</w:t>
-      </w:r>
-    </w:p>
-    <w:p>
-      <w:pPr>
-        <w:pStyle w:val="Listenabsatz"/>
-        <w:numPr>
-          <w:ilvl w:val="2"/>
-          <w:numId w:val="4"/>
-        </w:numPr>
-        <w:rPr>
-          <w:lang w:val="fr-BE"/>
-        </w:rPr>
-      </w:pPr>
-      <w:r>
-        <w:rPr>
-          <w:lang w:val="fr-BE"/>
-        </w:rPr>
-        <w:lastRenderedPageBreak/>
-        <w:t>Le budget total de chaque OTP est divisé de manière égale durant les mois de sa validité et va dans les pots correspondants.</w:t>
-      </w:r>
-    </w:p>
-    <w:p>
-      <w:pPr>
-        <w:pStyle w:val="Listenabsatz"/>
-        <w:numPr>
-          <w:ilvl w:val="2"/>
-          <w:numId w:val="4"/>
-        </w:numPr>
-        <w:rPr>
-          <w:lang w:val="fr-BE"/>
-        </w:rPr>
-      </w:pPr>
-      <w:bookmarkStart w:id="14" w:name="OLE_LINK14"/>
-      <w:bookmarkStart w:id="15" w:name="OLE_LINK15"/>
-      <w:r>
-        <w:rPr>
-          <w:lang w:val="fr-BE"/>
-        </w:rPr>
-        <w:t xml:space="preserve">Les cadeaux reçus </w:t>
-      </w:r>
-      <w:r>
-        <w:rPr>
-          <w:lang w:val="fr-BE"/>
-        </w:rPr>
-        <w:t>par une équipe vont dans le pot correspondant au mois du moment où le cadeau respectif est réalisé.</w:t>
-      </w:r>
-    </w:p>
-    <w:p>
-      <w:pPr>
-        <w:pStyle w:val="Listenabsatz"/>
-        <w:numPr>
-          <w:ilvl w:val="2"/>
-          <w:numId w:val="4"/>
-        </w:numPr>
-        <w:rPr>
-          <w:u w:val="single"/>
-          <w:lang w:val="fr-BE"/>
-        </w:rPr>
-      </w:pPr>
-      <w:r>
-        <w:rPr>
-          <w:lang w:val="fr-BE"/>
-        </w:rPr>
-        <w:t xml:space="preserve">Les montants ‘confisqués’ à une équipe pour un cadeau sont pris dans le pot correspondant au mois du moment où </w:t>
-      </w:r>
-      <w:r>
-        <w:rPr>
-          <w:lang w:val="fr-BE"/>
-        </w:rPr>
-        <w:t>le cadeau est réalisé</w:t>
-      </w:r>
-    </w:p>
-    <w:bookmarkEnd w:id="14"/>
-    <w:bookmarkEnd w:id="15"/>
-    <w:p>
-      <w:pPr>
-        <w:pStyle w:val="Listenabsatz"/>
-        <w:numPr>
-          <w:ilvl w:val="2"/>
-          <w:numId w:val="4"/>
-        </w:numPr>
-        <w:rPr>
-          <w:lang w:val="fr-BE"/>
-        </w:rPr>
-      </w:pPr>
-      <w:r>
-        <w:rPr>
-          <w:u w:val="single"/>
-          <w:lang w:val="fr-BE"/>
-        </w:rPr>
-        <w:t>Il nous faudra réfléchir</w:t>
-      </w:r>
-      <w:r>
-        <w:rPr>
-          <w:lang w:val="fr-BE"/>
-        </w:rPr>
-        <w:t xml:space="preserve"> sur la manière d’intégrer les entrées dans les </w:t>
-      </w:r>
-      <w:r>
-        <w:rPr>
-          <w:lang w:val="fr-BE"/>
-        </w:rPr>
-        <w:t>OTP dans ce profil temporel idé</w:t>
-      </w:r>
-      <w:r>
-        <w:rPr>
-          <w:lang w:val="fr-BE"/>
-        </w:rPr>
-        <w:t>al</w:t>
+        <w:t>minoré par les achats au stock fait au nom de l’équipe,</w:t>
       </w:r>
     </w:p>
     <w:p>
@@ -2719,14 +2418,136 @@
           <w:numId w:val="4"/>
         </w:numPr>
         <w:rPr>
+          <w:lang w:val="fr-BE"/>
+        </w:rPr>
+      </w:pPr>
+      <w:r>
+        <w:rPr>
+          <w:lang w:val="fr-BE"/>
+        </w:rPr>
+        <w:t xml:space="preserve">majoré par les </w:t>
+      </w:r>
+      <w:r>
+        <w:rPr>
+          <w:i/>
+          <w:lang w:val="fr-BE"/>
+        </w:rPr>
+        <w:t>cadeaux</w:t>
+      </w:r>
+      <w:r>
+        <w:rPr>
+          <w:lang w:val="fr-BE"/>
+        </w:rPr>
+        <w:t xml:space="preserve"> reçus par l’équipe (en provenance d’autres équipes),</w:t>
+      </w:r>
+    </w:p>
+    <w:p>
+      <w:pPr>
+        <w:pStyle w:val="Listenabsatz"/>
+        <w:numPr>
+          <w:ilvl w:val="1"/>
+          <w:numId w:val="4"/>
+        </w:numPr>
+        <w:rPr>
+          <w:lang w:val="fr-BE"/>
+        </w:rPr>
+      </w:pPr>
+      <w:r>
+        <w:rPr>
+          <w:lang w:val="fr-BE"/>
+        </w:rPr>
+        <w:t>minoré par les c</w:t>
+      </w:r>
+      <w:r>
+        <w:rPr>
+          <w:lang w:val="fr-BE"/>
+        </w:rPr>
+        <w:t>adeaux faits à d’autres équipes,</w:t>
+      </w:r>
+    </w:p>
+    <w:p>
+      <w:pPr>
+        <w:pStyle w:val="Listenabsatz"/>
+        <w:numPr>
+          <w:ilvl w:val="1"/>
+          <w:numId w:val="4"/>
+        </w:numPr>
+        <w:rPr>
+          <w:lang w:val="fr-BE"/>
+        </w:rPr>
+      </w:pPr>
+      <w:r>
+        <w:rPr>
+          <w:lang w:val="fr-BE"/>
+        </w:rPr>
+        <w:t xml:space="preserve">minoré par </w:t>
+      </w:r>
+      <w:proofErr w:type="gramStart"/>
+      <w:r>
+        <w:rPr>
+          <w:lang w:val="fr-BE"/>
+        </w:rPr>
+        <w:t>les montant engagés</w:t>
+      </w:r>
+      <w:proofErr w:type="gramEnd"/>
+      <w:r>
+        <w:rPr>
+          <w:lang w:val="fr-BE"/>
+        </w:rPr>
+        <w:t xml:space="preserve"> pour des commandes différées (cas des commandes groupées</w:t>
+      </w:r>
+      <w:r>
+        <w:rPr>
+          <w:lang w:val="fr-BE"/>
+        </w:rPr>
+        <w:t>, à l’avenir</w:t>
+      </w:r>
+      <w:r>
+        <w:rPr>
+          <w:lang w:val="fr-BE"/>
+        </w:rPr>
+        <w:t>)</w:t>
+      </w:r>
+    </w:p>
+    <w:p>
+      <w:pPr>
+        <w:pStyle w:val="Listenabsatz"/>
+        <w:numPr>
+          <w:ilvl w:val="1"/>
+          <w:numId w:val="4"/>
+        </w:numPr>
+        <w:rPr>
           <w:lang w:val="en-US"/>
         </w:rPr>
       </w:pPr>
+      <w:bookmarkStart w:id="3" w:name="OLE_LINK4"/>
+      <w:bookmarkStart w:id="4" w:name="OLE_LINK5"/>
+      <w:bookmarkStart w:id="5" w:name="OLE_LINK6"/>
       <w:r>
         <w:rPr>
           <w:lang w:val="en-US"/>
         </w:rPr>
         <w:t xml:space="preserve">Technical note : search for </w:t>
+      </w:r>
+      <w:proofErr w:type="spellStart"/>
+      <w:r>
+        <w:rPr>
+          <w:lang w:val="en-US"/>
+        </w:rPr>
+        <w:t>GetMaxDepenseTotaleMaxForEquipe</w:t>
+      </w:r>
+      <w:proofErr w:type="spellEnd"/>
+      <w:r>
+        <w:rPr>
+          <w:lang w:val="en-US"/>
+        </w:rPr>
+        <w:t xml:space="preserve"> </w:t>
+      </w:r>
+      <w:r>
+        <w:rPr>
+          <w:lang w:val="en-US"/>
+        </w:rPr>
+        <w:t xml:space="preserve"> </w:t>
       </w:r>
       <w:r>
         <w:rPr>
@@ -2736,8 +2557,9 @@
           <w:szCs w:val="19"/>
           <w:lang w:val="en-US"/>
         </w:rPr>
-        <w:t>GetMaxDepenseTodayForEquipe</w:t>
-      </w:r>
+        <w:t xml:space="preserve">in old </w:t>
+      </w:r>
+      <w:proofErr w:type="spellStart"/>
       <w:r>
         <w:rPr>
           <w:rFonts w:ascii="Consolas" w:hAnsi="Consolas" w:cs="Consolas"/>
@@ -2746,8 +2568,496 @@
           <w:szCs w:val="19"/>
           <w:lang w:val="en-US"/>
         </w:rPr>
-        <w:t xml:space="preserve"> in old Krino</w:t>
-      </w:r>
+        <w:t>Krino</w:t>
+      </w:r>
+      <w:bookmarkEnd w:id="3"/>
+      <w:bookmarkEnd w:id="4"/>
+      <w:bookmarkEnd w:id="5"/>
+      <w:proofErr w:type="spellEnd"/>
+    </w:p>
+    <w:p>
+      <w:pPr>
+        <w:pStyle w:val="Listenabsatz"/>
+        <w:numPr>
+          <w:ilvl w:val="0"/>
+          <w:numId w:val="4"/>
+        </w:numPr>
+        <w:rPr>
+          <w:lang w:val="fr-BE"/>
+        </w:rPr>
+      </w:pPr>
+      <w:bookmarkStart w:id="6" w:name="OLE_LINK7"/>
+      <w:bookmarkStart w:id="7" w:name="OLE_LINK8"/>
+      <w:r>
+        <w:rPr>
+          <w:lang w:val="fr-BE"/>
+        </w:rPr>
+        <w:t xml:space="preserve">Le </w:t>
+      </w:r>
+      <w:r>
+        <w:rPr>
+          <w:i/>
+          <w:lang w:val="fr-BE"/>
+        </w:rPr>
+        <w:t>budget actuellement disponible</w:t>
+      </w:r>
+      <w:bookmarkEnd w:id="6"/>
+      <w:bookmarkEnd w:id="7"/>
+      <w:r>
+        <w:rPr>
+          <w:lang w:val="fr-BE"/>
+        </w:rPr>
+        <w:t xml:space="preserve"> d’une équipe à un moment t correspond à ce que l’équipe peut dépenser immédiatement. Il diffère du budget total résiduel, car on veut imposer une attitude responsable aux équipes et éviter par exemple qu’elles ne dépensent en un mois l’entièreté du budget prévu pour deux ans.  </w:t>
+      </w:r>
+      <w:r>
+        <w:rPr>
+          <w:u w:val="single"/>
+          <w:lang w:val="fr-BE"/>
+        </w:rPr>
+        <w:t>Il faut rediscuter</w:t>
+      </w:r>
+      <w:r>
+        <w:rPr>
+          <w:lang w:val="fr-BE"/>
+        </w:rPr>
+        <w:t xml:space="preserve"> de la formule pour calculer ce </w:t>
+      </w:r>
+      <w:r>
+        <w:rPr>
+          <w:lang w:val="fr-BE"/>
+        </w:rPr>
+        <w:t>budget actuellement disponible</w:t>
+      </w:r>
+      <w:r>
+        <w:rPr>
+          <w:lang w:val="fr-BE"/>
+        </w:rPr>
+        <w:t>, mais voici quelques principes de base sous-jacents à ce qu’on a fait dans l’ancien Krino :</w:t>
+      </w:r>
+    </w:p>
+    <w:p>
+      <w:pPr>
+        <w:pStyle w:val="Listenabsatz"/>
+        <w:numPr>
+          <w:ilvl w:val="1"/>
+          <w:numId w:val="4"/>
+        </w:numPr>
+        <w:rPr>
+          <w:lang w:val="fr-BE"/>
+        </w:rPr>
+      </w:pPr>
+      <w:r>
+        <w:rPr>
+          <w:lang w:val="fr-BE"/>
+        </w:rPr>
+        <w:t> </w:t>
+      </w:r>
+      <w:r>
+        <w:rPr>
+          <w:lang w:val="fr-BE"/>
+        </w:rPr>
+        <w:t xml:space="preserve">On établit un </w:t>
+      </w:r>
+      <w:r>
+        <w:rPr>
+          <w:i/>
+          <w:lang w:val="fr-BE"/>
+        </w:rPr>
+        <w:t>profil</w:t>
+      </w:r>
+      <w:r>
+        <w:rPr>
+          <w:lang w:val="fr-BE"/>
+        </w:rPr>
+        <w:t xml:space="preserve"> (une courbe) </w:t>
+      </w:r>
+      <w:r>
+        <w:rPr>
+          <w:i/>
+          <w:lang w:val="fr-BE"/>
+        </w:rPr>
+        <w:t>temporel idéal</w:t>
+      </w:r>
+      <w:r>
+        <w:rPr>
+          <w:lang w:val="fr-BE"/>
+        </w:rPr>
+        <w:t xml:space="preserve"> des dépenses  avec une </w:t>
+      </w:r>
+      <w:r>
+        <w:rPr>
+          <w:b/>
+          <w:lang w:val="fr-BE"/>
+        </w:rPr>
+        <w:t>granularité mensuelle</w:t>
+      </w:r>
+      <w:r>
+        <w:rPr>
+          <w:lang w:val="fr-BE"/>
+        </w:rPr>
+        <w:t xml:space="preserve"> qui correspond au comportement de l’équipe si elle dépensait proportionnellement son budget.</w:t>
+      </w:r>
+    </w:p>
+    <w:p>
+      <w:pPr>
+        <w:pStyle w:val="Listenabsatz"/>
+        <w:numPr>
+          <w:ilvl w:val="1"/>
+          <w:numId w:val="4"/>
+        </w:numPr>
+        <w:rPr>
+          <w:lang w:val="fr-BE"/>
+        </w:rPr>
+      </w:pPr>
+      <w:r>
+        <w:rPr>
+          <w:lang w:val="fr-BE"/>
+        </w:rPr>
+        <w:t xml:space="preserve">Le </w:t>
+      </w:r>
+      <w:bookmarkStart w:id="8" w:name="OLE_LINK9"/>
+      <w:bookmarkStart w:id="9" w:name="OLE_LINK10"/>
+      <w:bookmarkStart w:id="10" w:name="OLE_LINK11"/>
+      <w:r>
+        <w:rPr>
+          <w:lang w:val="fr-BE"/>
+        </w:rPr>
+        <w:t>budget actuellement disponible</w:t>
+      </w:r>
+      <w:bookmarkEnd w:id="8"/>
+      <w:bookmarkEnd w:id="9"/>
+      <w:bookmarkEnd w:id="10"/>
+      <w:r>
+        <w:rPr>
+          <w:lang w:val="fr-BE"/>
+        </w:rPr>
+        <w:t xml:space="preserve"> est calculé de la manière suivante :</w:t>
+      </w:r>
+    </w:p>
+    <w:p>
+      <w:pPr>
+        <w:pStyle w:val="Listenabsatz"/>
+        <w:numPr>
+          <w:ilvl w:val="2"/>
+          <w:numId w:val="4"/>
+        </w:numPr>
+        <w:rPr>
+          <w:lang w:val="fr-BE"/>
+        </w:rPr>
+      </w:pPr>
+      <w:bookmarkStart w:id="11" w:name="OLE_LINK12"/>
+      <w:bookmarkStart w:id="12" w:name="OLE_LINK13"/>
+      <w:r>
+        <w:rPr>
+          <w:lang w:val="fr-BE"/>
+        </w:rPr>
+        <w:t xml:space="preserve">Le montant total cumulé que l’équipe aurait dépensé fin du mois en cours </w:t>
+      </w:r>
+      <w:r>
+        <w:rPr>
+          <w:lang w:val="fr-BE"/>
+        </w:rPr>
+        <w:t>(</w:t>
+      </w:r>
+      <w:r>
+        <w:rPr>
+          <w:lang w:val="fr-BE"/>
+        </w:rPr>
+        <w:t xml:space="preserve">depuis le </w:t>
+      </w:r>
+      <w:r>
+        <w:rPr>
+          <w:i/>
+          <w:lang w:val="fr-BE"/>
+        </w:rPr>
+        <w:t>temps zéro de Krino</w:t>
+      </w:r>
+      <w:r>
+        <w:rPr>
+          <w:lang w:val="fr-BE"/>
+        </w:rPr>
+        <w:t>)</w:t>
+      </w:r>
+      <w:r>
+        <w:rPr>
+          <w:lang w:val="fr-BE"/>
+        </w:rPr>
+        <w:t>, s’il avait dépensé selon le profil temporel idéal</w:t>
+      </w:r>
+    </w:p>
+    <w:p>
+      <w:pPr>
+        <w:pStyle w:val="Listenabsatz"/>
+        <w:numPr>
+          <w:ilvl w:val="2"/>
+          <w:numId w:val="4"/>
+        </w:numPr>
+        <w:rPr>
+          <w:lang w:val="fr-BE"/>
+        </w:rPr>
+      </w:pPr>
+      <w:r>
+        <w:rPr>
+          <w:lang w:val="fr-BE"/>
+        </w:rPr>
+        <w:t>minoré de ce que l’équipe a effectivement dépensé depuis le temps zéro</w:t>
+      </w:r>
+      <w:bookmarkEnd w:id="11"/>
+      <w:bookmarkEnd w:id="12"/>
+    </w:p>
+    <w:p>
+      <w:pPr>
+        <w:pStyle w:val="Listenabsatz"/>
+        <w:numPr>
+          <w:ilvl w:val="1"/>
+          <w:numId w:val="4"/>
+        </w:numPr>
+        <w:rPr>
+          <w:lang w:val="fr-BE"/>
+        </w:rPr>
+      </w:pPr>
+      <w:r>
+        <w:rPr>
+          <w:lang w:val="fr-BE"/>
+        </w:rPr>
+        <w:t xml:space="preserve">On </w:t>
+      </w:r>
+      <w:r>
+        <w:rPr>
+          <w:lang w:val="fr-BE"/>
+        </w:rPr>
+        <w:t xml:space="preserve">définit une tolérance (en nombre de mois) paramétrable par l’administrateur : on permet par défaut à l’équipe d’être en avance de deux mois sur le </w:t>
+      </w:r>
+      <w:r>
+        <w:rPr>
+          <w:lang w:val="fr-BE"/>
+        </w:rPr>
+        <w:t xml:space="preserve">profil idéal de dépense. Donc la règle exacte pour calculer le </w:t>
+      </w:r>
+      <w:r>
+        <w:rPr>
+          <w:lang w:val="fr-BE"/>
+        </w:rPr>
+        <w:t>budget actuellement disponible</w:t>
+      </w:r>
+      <w:r>
+        <w:rPr>
+          <w:lang w:val="fr-BE"/>
+        </w:rPr>
+        <w:t xml:space="preserve"> est la suivant e:</w:t>
+      </w:r>
+    </w:p>
+    <w:p>
+      <w:pPr>
+        <w:pStyle w:val="Listenabsatz"/>
+        <w:numPr>
+          <w:ilvl w:val="2"/>
+          <w:numId w:val="4"/>
+        </w:numPr>
+        <w:rPr>
+          <w:lang w:val="fr-BE"/>
+        </w:rPr>
+      </w:pPr>
+      <w:r>
+        <w:rPr>
+          <w:lang w:val="fr-BE"/>
+        </w:rPr>
+        <w:t>Le montant total cumulé que l’équipe aurait dépensé fin du mois qui sera en cours dans deux mois, s’il avait dépensé selon le profil temporel idéal</w:t>
+      </w:r>
+    </w:p>
+    <w:p>
+      <w:pPr>
+        <w:pStyle w:val="Listenabsatz"/>
+        <w:numPr>
+          <w:ilvl w:val="2"/>
+          <w:numId w:val="4"/>
+        </w:numPr>
+        <w:rPr>
+          <w:lang w:val="fr-BE"/>
+        </w:rPr>
+      </w:pPr>
+      <w:r>
+        <w:rPr>
+          <w:lang w:val="fr-BE"/>
+        </w:rPr>
+        <w:t>minoré de ce que l’équipe a effectivement dépensé depuis le temps zéro</w:t>
+      </w:r>
+    </w:p>
+    <w:p>
+      <w:pPr>
+        <w:pStyle w:val="Listenabsatz"/>
+        <w:numPr>
+          <w:ilvl w:val="1"/>
+          <w:numId w:val="4"/>
+        </w:numPr>
+        <w:rPr>
+          <w:lang w:val="fr-BE"/>
+        </w:rPr>
+      </w:pPr>
+      <w:r>
+        <w:rPr>
+          <w:lang w:val="fr-BE"/>
+        </w:rPr>
+        <w:t>Pour définir le profil temporel idéal on procède de la manière suivante :</w:t>
+      </w:r>
+    </w:p>
+    <w:p>
+      <w:pPr>
+        <w:pStyle w:val="Listenabsatz"/>
+        <w:numPr>
+          <w:ilvl w:val="2"/>
+          <w:numId w:val="4"/>
+        </w:numPr>
+        <w:rPr>
+          <w:lang w:val="fr-BE"/>
+        </w:rPr>
+      </w:pPr>
+      <w:r>
+        <w:rPr>
+          <w:lang w:val="fr-BE"/>
+        </w:rPr>
+        <w:lastRenderedPageBreak/>
+        <w:t>Chaque mois calendrier est définit comme un pot séparé : on a un pot pour tous les mois depuis le temps zéro de Krino jusque la date d’expiration de l’OTP qui va le plus loin dans le futur.</w:t>
+      </w:r>
+    </w:p>
+    <w:p>
+      <w:pPr>
+        <w:pStyle w:val="Listenabsatz"/>
+        <w:numPr>
+          <w:ilvl w:val="2"/>
+          <w:numId w:val="4"/>
+        </w:numPr>
+        <w:rPr>
+          <w:lang w:val="fr-BE"/>
+        </w:rPr>
+      </w:pPr>
+      <w:r>
+        <w:rPr>
+          <w:lang w:val="fr-BE"/>
+        </w:rPr>
+        <w:t xml:space="preserve">Le budget total de chaque OTP </w:t>
+      </w:r>
+      <w:r>
+        <w:rPr>
+          <w:lang w:val="fr-BE"/>
+        </w:rPr>
+        <w:t xml:space="preserve">de l’équipe </w:t>
+      </w:r>
+      <w:r>
+        <w:rPr>
+          <w:lang w:val="fr-BE"/>
+        </w:rPr>
+        <w:t>est divisé de manière égale durant les mois de sa validité et va dans les pots correspondants.</w:t>
+      </w:r>
+    </w:p>
+    <w:p>
+      <w:pPr>
+        <w:pStyle w:val="Listenabsatz"/>
+        <w:numPr>
+          <w:ilvl w:val="2"/>
+          <w:numId w:val="4"/>
+        </w:numPr>
+        <w:rPr>
+          <w:lang w:val="fr-BE"/>
+        </w:rPr>
+      </w:pPr>
+      <w:bookmarkStart w:id="13" w:name="OLE_LINK14"/>
+      <w:bookmarkStart w:id="14" w:name="OLE_LINK15"/>
+      <w:r>
+        <w:rPr>
+          <w:lang w:val="fr-BE"/>
+        </w:rPr>
+        <w:t xml:space="preserve">Les cadeaux reçus </w:t>
+      </w:r>
+      <w:r>
+        <w:rPr>
+          <w:lang w:val="fr-BE"/>
+        </w:rPr>
+        <w:t>par une équipe vont dans le pot correspondant au mois du moment où le cadeau respectif est réalisé.</w:t>
+      </w:r>
+    </w:p>
+    <w:p>
+      <w:pPr>
+        <w:pStyle w:val="Listenabsatz"/>
+        <w:numPr>
+          <w:ilvl w:val="2"/>
+          <w:numId w:val="4"/>
+        </w:numPr>
+        <w:rPr>
+          <w:u w:val="single"/>
+          <w:lang w:val="fr-BE"/>
+        </w:rPr>
+      </w:pPr>
+      <w:r>
+        <w:rPr>
+          <w:lang w:val="fr-BE"/>
+        </w:rPr>
+        <w:t xml:space="preserve">Les montants ‘confisqués’ à une équipe pour un cadeau sont pris dans le pot correspondant au mois du moment où </w:t>
+      </w:r>
+      <w:r>
+        <w:rPr>
+          <w:lang w:val="fr-BE"/>
+        </w:rPr>
+        <w:t>le cadeau est réalisé</w:t>
+      </w:r>
+    </w:p>
+    <w:bookmarkEnd w:id="13"/>
+    <w:bookmarkEnd w:id="14"/>
+    <w:p>
+      <w:pPr>
+        <w:pStyle w:val="Listenabsatz"/>
+        <w:numPr>
+          <w:ilvl w:val="2"/>
+          <w:numId w:val="4"/>
+        </w:numPr>
+        <w:rPr>
+          <w:lang w:val="fr-BE"/>
+        </w:rPr>
+      </w:pPr>
+      <w:r>
+        <w:rPr>
+          <w:u w:val="single"/>
+          <w:lang w:val="fr-BE"/>
+        </w:rPr>
+        <w:t>Il nous faudra réfléchir</w:t>
+      </w:r>
+      <w:r>
+        <w:rPr>
+          <w:lang w:val="fr-BE"/>
+        </w:rPr>
+        <w:t xml:space="preserve"> sur la manière d’intégrer les entrées dans les </w:t>
+      </w:r>
+      <w:r>
+        <w:rPr>
+          <w:lang w:val="fr-BE"/>
+        </w:rPr>
+        <w:t>OTP dans ce profil temporel idé</w:t>
+      </w:r>
+      <w:r>
+        <w:rPr>
+          <w:lang w:val="fr-BE"/>
+        </w:rPr>
+        <w:t>al</w:t>
+      </w:r>
+    </w:p>
+    <w:p>
+      <w:pPr>
+        <w:pStyle w:val="Listenabsatz"/>
+        <w:numPr>
+          <w:ilvl w:val="1"/>
+          <w:numId w:val="4"/>
+        </w:numPr>
+        <w:rPr>
+          <w:lang w:val="en-US"/>
+        </w:rPr>
+      </w:pPr>
+      <w:r>
+        <w:rPr>
+          <w:lang w:val="en-US"/>
+        </w:rPr>
+        <w:t xml:space="preserve">Technical note : search for </w:t>
+      </w:r>
+      <w:proofErr w:type="spellStart"/>
       <w:r>
         <w:rPr>
           <w:rFonts w:ascii="Consolas" w:hAnsi="Consolas" w:cs="Consolas"/>
@@ -2756,8 +3066,9 @@
           <w:szCs w:val="19"/>
           <w:lang w:val="en-US"/>
         </w:rPr>
-        <w:t xml:space="preserve"> and </w:t>
-      </w:r>
+        <w:t>GetMaxDepenseTodayForEquipe</w:t>
+      </w:r>
+      <w:proofErr w:type="spellEnd"/>
       <w:r>
         <w:rPr>
           <w:rFonts w:ascii="Consolas" w:hAnsi="Consolas" w:cs="Consolas"/>
@@ -2766,8 +3077,9 @@
           <w:szCs w:val="19"/>
           <w:lang w:val="en-US"/>
         </w:rPr>
-        <w:t>GetMonthlyTheorExpenseForEquipe</w:t>
-      </w:r>
+        <w:t xml:space="preserve"> in old </w:t>
+      </w:r>
+      <w:proofErr w:type="spellStart"/>
       <w:r>
         <w:rPr>
           <w:rFonts w:ascii="Consolas" w:hAnsi="Consolas" w:cs="Consolas"/>
@@ -2776,8 +3088,9 @@
           <w:szCs w:val="19"/>
           <w:lang w:val="en-US"/>
         </w:rPr>
-        <w:t xml:space="preserve"> (for graph)</w:t>
-      </w:r>
+        <w:t>Krino</w:t>
+      </w:r>
+      <w:proofErr w:type="spellEnd"/>
       <w:r>
         <w:rPr>
           <w:rFonts w:ascii="Consolas" w:hAnsi="Consolas" w:cs="Consolas"/>
@@ -2786,6 +3099,38 @@
           <w:szCs w:val="19"/>
           <w:lang w:val="en-US"/>
         </w:rPr>
+        <w:t xml:space="preserve"> and </w:t>
+      </w:r>
+      <w:proofErr w:type="spellStart"/>
+      <w:r>
+        <w:rPr>
+          <w:rFonts w:ascii="Consolas" w:hAnsi="Consolas" w:cs="Consolas"/>
+          <w:color w:val="000000"/>
+          <w:sz w:val="19"/>
+          <w:szCs w:val="19"/>
+          <w:lang w:val="en-US"/>
+        </w:rPr>
+        <w:t>GetMonthlyTheorExpenseForEquipe</w:t>
+      </w:r>
+      <w:proofErr w:type="spellEnd"/>
+      <w:r>
+        <w:rPr>
+          <w:rFonts w:ascii="Consolas" w:hAnsi="Consolas" w:cs="Consolas"/>
+          <w:color w:val="000000"/>
+          <w:sz w:val="19"/>
+          <w:szCs w:val="19"/>
+          <w:lang w:val="en-US"/>
+        </w:rPr>
+        <w:t xml:space="preserve"> (for graph)</w:t>
+      </w:r>
+      <w:r>
+        <w:rPr>
+          <w:rFonts w:ascii="Consolas" w:hAnsi="Consolas" w:cs="Consolas"/>
+          <w:color w:val="000000"/>
+          <w:sz w:val="19"/>
+          <w:szCs w:val="19"/>
+          <w:lang w:val="en-US"/>
+        </w:rPr>
         <w:tab/>
       </w:r>
     </w:p>
@@ -2895,7 +3240,21 @@
         <w:rPr>
           <w:lang w:val="fr-BE"/>
         </w:rPr>
-        <w:t xml:space="preserve"> (krinoId)</w:t>
+        <w:t xml:space="preserve"> (</w:t>
+      </w:r>
+      <w:proofErr w:type="spellStart"/>
+      <w:r>
+        <w:rPr>
+          <w:lang w:val="fr-BE"/>
+        </w:rPr>
+        <w:t>krinoId</w:t>
+      </w:r>
+      <w:proofErr w:type="spellEnd"/>
+      <w:r>
+        <w:rPr>
+          <w:lang w:val="fr-BE"/>
+        </w:rPr>
+        <w:t>)</w:t>
       </w:r>
     </w:p>
     <w:p>
@@ -2913,7 +3272,21 @@
         <w:rPr>
           <w:lang w:val="fr-BE"/>
         </w:rPr>
-        <w:t>la commande est créée avec le statut ‘created’</w:t>
+        <w:t>la commande est créée avec le statut ‘</w:t>
+      </w:r>
+      <w:proofErr w:type="spellStart"/>
+      <w:r>
+        <w:rPr>
+          <w:lang w:val="fr-BE"/>
+        </w:rPr>
+        <w:t>created</w:t>
+      </w:r>
+      <w:proofErr w:type="spellEnd"/>
+      <w:r>
+        <w:rPr>
+          <w:lang w:val="fr-BE"/>
+        </w:rPr>
+        <w:t>’</w:t>
       </w:r>
     </w:p>
     <w:p>
@@ -2967,7 +3340,35 @@
         <w:rPr>
           <w:lang w:val="fr-BE"/>
         </w:rPr>
-        <w:t>SAP crée un numéro de bon de commande (SAPId) et prend note du krinoId dans un champ spécifique</w:t>
+        <w:t>SAP crée un numéro de bon de commande (</w:t>
+      </w:r>
+      <w:proofErr w:type="spellStart"/>
+      <w:r>
+        <w:rPr>
+          <w:lang w:val="fr-BE"/>
+        </w:rPr>
+        <w:t>SAPId</w:t>
+      </w:r>
+      <w:proofErr w:type="spellEnd"/>
+      <w:r>
+        <w:rPr>
+          <w:lang w:val="fr-BE"/>
+        </w:rPr>
+        <w:t xml:space="preserve">) et prend note du </w:t>
+      </w:r>
+      <w:proofErr w:type="spellStart"/>
+      <w:r>
+        <w:rPr>
+          <w:lang w:val="fr-BE"/>
+        </w:rPr>
+        <w:t>krinoId</w:t>
+      </w:r>
+      <w:proofErr w:type="spellEnd"/>
+      <w:r>
+        <w:rPr>
+          <w:lang w:val="fr-BE"/>
+        </w:rPr>
+        <w:t xml:space="preserve"> dans un champ spécifique</w:t>
       </w:r>
     </w:p>
     <w:p>
@@ -3003,7 +3404,21 @@
         <w:rPr>
           <w:lang w:val="fr-BE"/>
         </w:rPr>
-        <w:t xml:space="preserve">Parallèlement à toutes ces étapes et en continu (deux fois par jours) SAP envoie à Krino via l’outil SAPSynchro une image </w:t>
+        <w:t xml:space="preserve">Parallèlement à toutes ces étapes et en continu (deux fois par jours) SAP envoie à Krino via l’outil </w:t>
+      </w:r>
+      <w:proofErr w:type="spellStart"/>
+      <w:r>
+        <w:rPr>
+          <w:lang w:val="fr-BE"/>
+        </w:rPr>
+        <w:t>SAPSynchro</w:t>
+      </w:r>
+      <w:proofErr w:type="spellEnd"/>
+      <w:r>
+        <w:rPr>
+          <w:lang w:val="fr-BE"/>
+        </w:rPr>
+        <w:t xml:space="preserve"> une image </w:t>
       </w:r>
     </w:p>
     <w:p>
@@ -3057,7 +3472,19 @@
         <w:rPr>
           <w:lang w:val="fr-BE"/>
         </w:rPr>
-        <w:t>La commande est faxée ou envoyé par mail par un administrateur</w:t>
+        <w:t>La commande est faxée ou envoyé</w:t>
+      </w:r>
+      <w:r>
+        <w:rPr>
+          <w:lang w:val="fr-BE"/>
+        </w:rPr>
+        <w:t>e</w:t>
+      </w:r>
+      <w:r>
+        <w:rPr>
+          <w:lang w:val="fr-BE"/>
+        </w:rPr>
+        <w:t xml:space="preserve"> par mail par un administrateur</w:t>
       </w:r>
     </w:p>
     <w:p>
@@ -3082,13 +3509,27 @@
           <w:u w:val="single"/>
           <w:lang w:val="fr-BE"/>
         </w:rPr>
-        <w:t>il faudrait contacter l’équipe de</w:t>
+        <w:t xml:space="preserve">il faudrait </w:t>
       </w:r>
       <w:r>
         <w:rPr>
           <w:u w:val="single"/>
           <w:lang w:val="fr-BE"/>
         </w:rPr>
+        <w:t xml:space="preserve">peut-être </w:t>
+      </w:r>
+      <w:r>
+        <w:rPr>
+          <w:u w:val="single"/>
+          <w:lang w:val="fr-BE"/>
+        </w:rPr>
+        <w:t>contacter l’équipe de</w:t>
+      </w:r>
+      <w:r>
+        <w:rPr>
+          <w:u w:val="single"/>
+          <w:lang w:val="fr-BE"/>
+        </w:rPr>
         <w:t xml:space="preserve"> </w:t>
       </w:r>
       <w:r>
@@ -3096,8 +3537,17 @@
           <w:u w:val="single"/>
           <w:lang w:val="fr-BE"/>
         </w:rPr>
-        <w:t>madame Girin</w:t>
-      </w:r>
+        <w:t xml:space="preserve">madame </w:t>
+      </w:r>
+      <w:proofErr w:type="spellStart"/>
+      <w:r>
+        <w:rPr>
+          <w:u w:val="single"/>
+          <w:lang w:val="fr-BE"/>
+        </w:rPr>
+        <w:t>Girin</w:t>
+      </w:r>
+      <w:proofErr w:type="spellEnd"/>
       <w:r>
         <w:rPr>
           <w:lang w:val="fr-BE"/>
@@ -3178,7 +3628,6 @@
         <w:rPr>
           <w:lang w:val="fr-BE"/>
         </w:rPr>
-        <w:lastRenderedPageBreak/>
         <w:t>Les achats de produits achetés pour le magasin interne, destinés à la revente</w:t>
       </w:r>
     </w:p>
@@ -3336,7 +3785,21 @@
         <w:rPr>
           <w:lang w:val="fr-BE"/>
         </w:rPr>
-        <w:t xml:space="preserve">Il s’agit d’une commande qui se fait directement sur le site web d’un fournisseur et qui risque donc d’échapper au contrôle de Krino. Ce qui réduit ce danger est que l’utilisateur nécessite un numéro de bon commande SAP (SAPId) pour encoder </w:t>
+        <w:t>Il s’agit d’une commande qui se fait directement sur le site web d’un fournisseur et qui risque donc d’échapper au contrôle de Krino. Ce qui réduit ce danger est que l’utilisateur nécessite un numéro de bon commande SAP (</w:t>
+      </w:r>
+      <w:proofErr w:type="spellStart"/>
+      <w:r>
+        <w:rPr>
+          <w:lang w:val="fr-BE"/>
+        </w:rPr>
+        <w:t>SAPId</w:t>
+      </w:r>
+      <w:proofErr w:type="spellEnd"/>
+      <w:r>
+        <w:rPr>
+          <w:lang w:val="fr-BE"/>
+        </w:rPr>
+        <w:t xml:space="preserve">) pour encoder </w:t>
       </w:r>
       <w:r>
         <w:rPr>
@@ -3361,7 +3824,21 @@
         <w:rPr>
           <w:lang w:val="fr-BE"/>
         </w:rPr>
-        <w:t xml:space="preserve">Ce SAPId l’utilisateur pourrait </w:t>
+        <w:t xml:space="preserve">Ce </w:t>
+      </w:r>
+      <w:proofErr w:type="spellStart"/>
+      <w:r>
+        <w:rPr>
+          <w:lang w:val="fr-BE"/>
+        </w:rPr>
+        <w:t>SAPId</w:t>
+      </w:r>
+      <w:proofErr w:type="spellEnd"/>
+      <w:r>
+        <w:rPr>
+          <w:lang w:val="fr-BE"/>
+        </w:rPr>
+        <w:t xml:space="preserve"> l’utilisateur pourrait </w:t>
       </w:r>
       <w:r>
         <w:rPr>
@@ -3448,7 +3925,35 @@
         <w:rPr>
           <w:lang w:val="fr-BE"/>
         </w:rPr>
-        <w:t>) que l’utilisateur peut commander à l’avance. Par exemple l’utilisateur peut demander 5 coupons pour des oligos chez Promega. Le cycle est le suivant :</w:t>
+        <w:t xml:space="preserve">) que l’utilisateur peut commander à l’avance. Par exemple l’utilisateur peut demander 5 coupons pour des </w:t>
+      </w:r>
+      <w:proofErr w:type="spellStart"/>
+      <w:r>
+        <w:rPr>
+          <w:lang w:val="fr-BE"/>
+        </w:rPr>
+        <w:t>oligos</w:t>
+      </w:r>
+      <w:proofErr w:type="spellEnd"/>
+      <w:r>
+        <w:rPr>
+          <w:lang w:val="fr-BE"/>
+        </w:rPr>
+        <w:t xml:space="preserve"> chez </w:t>
+      </w:r>
+      <w:proofErr w:type="spellStart"/>
+      <w:r>
+        <w:rPr>
+          <w:lang w:val="fr-BE"/>
+        </w:rPr>
+        <w:t>Promega</w:t>
+      </w:r>
+      <w:proofErr w:type="spellEnd"/>
+      <w:r>
+        <w:rPr>
+          <w:lang w:val="fr-BE"/>
+        </w:rPr>
+        <w:t>. Le cycle est le suivant :</w:t>
       </w:r>
     </w:p>
     <w:p>
@@ -3580,6 +4085,26 @@
         <w:rPr>
           <w:lang w:val="fr-BE"/>
         </w:rPr>
+        <w:t xml:space="preserve"> (actuellement seulement des </w:t>
+      </w:r>
+      <w:proofErr w:type="spellStart"/>
+      <w:r>
+        <w:rPr>
+          <w:lang w:val="fr-BE"/>
+        </w:rPr>
+        <w:t>oligos</w:t>
+      </w:r>
+      <w:proofErr w:type="spellEnd"/>
+      <w:r>
+        <w:rPr>
+          <w:lang w:val="fr-BE"/>
+        </w:rPr>
+        <w:t>)</w:t>
+      </w:r>
+      <w:r>
+        <w:rPr>
+          <w:lang w:val="fr-BE"/>
+        </w:rPr>
         <w:t>.</w:t>
       </w:r>
     </w:p>
@@ -3611,8 +4136,17 @@
           <w:u w:val="single"/>
           <w:lang w:val="fr-BE"/>
         </w:rPr>
-        <w:t>contacter Madame Girin</w:t>
-      </w:r>
+        <w:t xml:space="preserve">contacter Madame </w:t>
+      </w:r>
+      <w:proofErr w:type="spellStart"/>
+      <w:r>
+        <w:rPr>
+          <w:u w:val="single"/>
+          <w:lang w:val="fr-BE"/>
+        </w:rPr>
+        <w:t>Girin</w:t>
+      </w:r>
+      <w:proofErr w:type="spellEnd"/>
       <w:r>
         <w:rPr>
           <w:u w:val="single"/>
@@ -3678,7 +4212,21 @@
         <w:rPr>
           <w:lang w:val="fr-BE"/>
         </w:rPr>
-        <w:t>, mais le SAPid n’est pas visible à l’utilisateur à l’avance. Ce point est important ; voir plus loin.</w:t>
+        <w:t xml:space="preserve">, mais le </w:t>
+      </w:r>
+      <w:proofErr w:type="spellStart"/>
+      <w:r>
+        <w:rPr>
+          <w:lang w:val="fr-BE"/>
+        </w:rPr>
+        <w:t>SAPid</w:t>
+      </w:r>
+      <w:proofErr w:type="spellEnd"/>
+      <w:r>
+        <w:rPr>
+          <w:lang w:val="fr-BE"/>
+        </w:rPr>
+        <w:t xml:space="preserve"> n’est pas visible à l’utilisateur à l’avance. Ce point est important ; voir plus loin.</w:t>
       </w:r>
     </w:p>
     <w:p>
@@ -3696,14 +4244,48 @@
         <w:rPr>
           <w:lang w:val="fr-BE"/>
         </w:rPr>
-        <w:t xml:space="preserve">L’utilisateur prépare sa commande sur le site web du fournisseur et détermine le montant nécessaire à l’achat du produit. Il ne connait pas encore le SAPid qui se cache derrière le </w:t>
-      </w:r>
-      <w:r>
-        <w:rPr>
-          <w:lang w:val="fr-BE"/>
-        </w:rPr>
         <w:lastRenderedPageBreak/>
-        <w:t>coupon. Ce SAPid constitue en quelque sorte la ‘clé’ pour pouvoir terminer sa commande sur le site web du fournisseur.</w:t>
+        <w:t xml:space="preserve">L’utilisateur prépare sa commande sur le site web du fournisseur et détermine </w:t>
+      </w:r>
+      <w:r>
+        <w:rPr>
+          <w:lang w:val="fr-BE"/>
+        </w:rPr>
+        <w:t xml:space="preserve">ainsi </w:t>
+      </w:r>
+      <w:r>
+        <w:rPr>
+          <w:lang w:val="fr-BE"/>
+        </w:rPr>
+        <w:t xml:space="preserve">le montant nécessaire à l’achat du produit. Il ne connait pas encore le </w:t>
+      </w:r>
+      <w:proofErr w:type="spellStart"/>
+      <w:r>
+        <w:rPr>
+          <w:lang w:val="fr-BE"/>
+        </w:rPr>
+        <w:t>SAPid</w:t>
+      </w:r>
+      <w:proofErr w:type="spellEnd"/>
+      <w:r>
+        <w:rPr>
+          <w:lang w:val="fr-BE"/>
+        </w:rPr>
+        <w:t xml:space="preserve"> qui se cache derrière le coupon. Ce </w:t>
+      </w:r>
+      <w:proofErr w:type="spellStart"/>
+      <w:r>
+        <w:rPr>
+          <w:lang w:val="fr-BE"/>
+        </w:rPr>
+        <w:t>SAPid</w:t>
+      </w:r>
+      <w:proofErr w:type="spellEnd"/>
+      <w:r>
+        <w:rPr>
+          <w:lang w:val="fr-BE"/>
+        </w:rPr>
+        <w:t xml:space="preserve"> constitue en quelque sorte la ‘clé’ pour pouvoir terminer sa commande sur le site web du fournisseur.</w:t>
       </w:r>
     </w:p>
     <w:p>
@@ -3721,7 +4303,21 @@
         <w:rPr>
           <w:lang w:val="fr-BE"/>
         </w:rPr>
-        <w:t xml:space="preserve">Pour obtenir cette clé, l’utilisateur retourne dans Krino et indique le montant qu’il va dépenser (et peut-être réintroduit son mot de passe). Cet acte constitue en quelque sorte une ‘signature’ engageant la responsabilité de l’utilisateur sur cet achat. Après vérification que le montant est compatible avec le budget de l’équipe, Krino révèle le SAPId qui constitue la ‘clé’ pour terminer l’achat sur le site web. Cette façon de procéder permet donc le contrôle du budget de l’équipe avant de libérer l’achat. Certes il n’empêche pas l’utilisateur de mentir </w:t>
+        <w:t xml:space="preserve">Pour obtenir cette clé, l’utilisateur retourne dans Krino et indique le montant qu’il va dépenser (et peut-être réintroduit son mot de passe). Cet acte constitue en quelque sorte une ‘signature’ engageant la responsabilité de l’utilisateur sur cet achat. Après vérification que le montant est compatible avec le budget de l’équipe, Krino révèle le </w:t>
+      </w:r>
+      <w:proofErr w:type="spellStart"/>
+      <w:r>
+        <w:rPr>
+          <w:lang w:val="fr-BE"/>
+        </w:rPr>
+        <w:t>SAPId</w:t>
+      </w:r>
+      <w:proofErr w:type="spellEnd"/>
+      <w:r>
+        <w:rPr>
+          <w:lang w:val="fr-BE"/>
+        </w:rPr>
+        <w:t xml:space="preserve"> qui constitue la ‘clé’ pour terminer l’achat sur le site web. Cette façon de procéder permet donc le contrôle du budget de l’équipe avant de libérer l’achat. Certes il n’empêche pas l’utilisateur de mentir </w:t>
       </w:r>
       <w:r>
         <w:rPr>
@@ -3757,15 +4353,38 @@
         <w:rPr>
           <w:lang w:val="fr-BE"/>
         </w:rPr>
-        <w:t xml:space="preserve">L’acte de signature crée aussi une commande krino (avec un krino Id). L’engagement de 1 euro peut alors être mis à jour dans SAP avec le montant réel et le krinoId. Cet acte est pour l’instant encore manuel (cet acte pourrait être automatisé : </w:t>
+        <w:t xml:space="preserve">L’acte de signature crée aussi une commande krino (avec un krino Id). L’engagement de 1 euro peut alors être mis à jour dans SAP avec le montant réel et le </w:t>
+      </w:r>
+      <w:proofErr w:type="spellStart"/>
+      <w:r>
+        <w:rPr>
+          <w:lang w:val="fr-BE"/>
+        </w:rPr>
+        <w:t>krinoId</w:t>
+      </w:r>
+      <w:proofErr w:type="spellEnd"/>
+      <w:r>
+        <w:rPr>
+          <w:lang w:val="fr-BE"/>
+        </w:rPr>
+        <w:t xml:space="preserve">. Cet acte est pour l’instant encore manuel (cet acte pourrait être automatisé : </w:t>
       </w:r>
       <w:r>
         <w:rPr>
           <w:u w:val="single"/>
           <w:lang w:val="fr-BE"/>
         </w:rPr>
-        <w:t>contacter Madame Girin</w:t>
-      </w:r>
+        <w:t xml:space="preserve">contacter Madame </w:t>
+      </w:r>
+      <w:proofErr w:type="spellStart"/>
+      <w:r>
+        <w:rPr>
+          <w:u w:val="single"/>
+          <w:lang w:val="fr-BE"/>
+        </w:rPr>
+        <w:t>Girin</w:t>
+      </w:r>
+      <w:proofErr w:type="spellEnd"/>
       <w:r>
         <w:rPr>
           <w:u w:val="single"/>
@@ -3929,7 +4548,21 @@
         <w:rPr>
           <w:lang w:val="fr-BE"/>
         </w:rPr>
-        <w:t xml:space="preserve"> manager peut se servir à tout moment dans le frigo et le fournisseur dispose d’un moyen pour monitorer  ce qui a été effectivement pris dans le frigo</w:t>
+        <w:t xml:space="preserve"> manager peut se servir à tout moment dans le frigo et le fournisseur </w:t>
+      </w:r>
+      <w:proofErr w:type="gramStart"/>
+      <w:r>
+        <w:rPr>
+          <w:lang w:val="fr-BE"/>
+        </w:rPr>
+        <w:t>dispose</w:t>
+      </w:r>
+      <w:proofErr w:type="gramEnd"/>
+      <w:r>
+        <w:rPr>
+          <w:lang w:val="fr-BE"/>
+        </w:rPr>
+        <w:t xml:space="preserve"> d’un moyen pour monitorer  ce qui a été effectivement pris dans le frigo</w:t>
       </w:r>
       <w:r>
         <w:rPr>
@@ -3980,7 +4613,21 @@
         <w:rPr>
           <w:lang w:val="fr-BE"/>
         </w:rPr>
-        <w:t xml:space="preserve"> à Nathalie et Sandrina) que les commandes ouvertes ne sont plus acceptées et qu’on fait désormais tous les mois un nouveau bon de commande qui servira à la facturation unique mensuelle du fournisseur.</w:t>
+        <w:t xml:space="preserve"> à Nathalie et </w:t>
+      </w:r>
+      <w:proofErr w:type="spellStart"/>
+      <w:r>
+        <w:rPr>
+          <w:lang w:val="fr-BE"/>
+        </w:rPr>
+        <w:t>Sandrina</w:t>
+      </w:r>
+      <w:proofErr w:type="spellEnd"/>
+      <w:r>
+        <w:rPr>
+          <w:lang w:val="fr-BE"/>
+        </w:rPr>
+        <w:t>) que les commandes ouvertes ne sont plus acceptées et qu’on fait désormais tous les mois un nouveau bon de commande qui servira à la facturation unique mensuelle du fournisseur.</w:t>
       </w:r>
     </w:p>
     <w:p>
@@ -4006,7 +4653,21 @@
         <w:rPr>
           <w:lang w:val="fr-BE"/>
         </w:rPr>
-        <w:t xml:space="preserve"> à Nathalie) est que  l’utilisateur en besoin d’un produit frigo contacte le labmanager. Celui-ci procède alors de la manière suivante :</w:t>
+        <w:t xml:space="preserve"> à Nathalie) est que  l’utilisateur en besoin d’un produit frigo contacte le </w:t>
+      </w:r>
+      <w:proofErr w:type="spellStart"/>
+      <w:r>
+        <w:rPr>
+          <w:lang w:val="fr-BE"/>
+        </w:rPr>
+        <w:t>labmanager</w:t>
+      </w:r>
+      <w:proofErr w:type="spellEnd"/>
+      <w:r>
+        <w:rPr>
+          <w:lang w:val="fr-BE"/>
+        </w:rPr>
+        <w:t>. Celui-ci procède alors de la manière suivante :</w:t>
       </w:r>
     </w:p>
     <w:p>
@@ -4024,6 +4685,7 @@
         <w:rPr>
           <w:lang w:val="fr-BE"/>
         </w:rPr>
+        <w:lastRenderedPageBreak/>
         <w:t>Il vérifie le budget de l’équipe demandeuse,</w:t>
       </w:r>
     </w:p>
@@ -4073,7 +4735,6 @@
         <w:rPr>
           <w:lang w:val="fr-BE"/>
         </w:rPr>
-        <w:lastRenderedPageBreak/>
         <w:t xml:space="preserve">Il va chercher le produit dans le frigo </w:t>
       </w:r>
       <w:r>
@@ -4174,7 +4835,21 @@
         <w:rPr>
           <w:lang w:val="fr-BE"/>
         </w:rPr>
-        <w:t xml:space="preserve"> avec Sandrina… Mais d’après Nathalie cela n’existe plus.  </w:t>
+        <w:t xml:space="preserve"> avec </w:t>
+      </w:r>
+      <w:proofErr w:type="spellStart"/>
+      <w:r>
+        <w:rPr>
+          <w:lang w:val="fr-BE"/>
+        </w:rPr>
+        <w:t>Sandrina</w:t>
+      </w:r>
+      <w:proofErr w:type="spellEnd"/>
+      <w:r>
+        <w:rPr>
+          <w:lang w:val="fr-BE"/>
+        </w:rPr>
+        <w:t xml:space="preserve">… Mais d’après Nathalie cela n’existe plus.  </w:t>
       </w:r>
     </w:p>
     <w:p>
@@ -4228,7 +4903,19 @@
         <w:rPr>
           <w:lang w:val="fr-BE"/>
         </w:rPr>
-        <w:t xml:space="preserve">La bonne nouvelle est que grâce à la synchronisation quotidienne avec  SAP, Krino aura conscience de ces opérations. Par contre cela implique un surplus de travail manuel pour les administrateurs de Krino qui doivent faire des recherches et attribuer manuellement les équipes à ces pièces SAP. </w:t>
+        <w:t xml:space="preserve">La bonne nouvelle est que grâce à la synchronisation quotidienne avec  SAP, Krino </w:t>
+      </w:r>
+      <w:r>
+        <w:rPr>
+          <w:lang w:val="fr-BE"/>
+        </w:rPr>
+        <w:t xml:space="preserve">finira toujours par avoir connaissance </w:t>
+      </w:r>
+      <w:r>
+        <w:rPr>
+          <w:lang w:val="fr-BE"/>
+        </w:rPr>
+        <w:t xml:space="preserve">de ces opérations. Par contre cela implique un surplus de travail manuel pour les administrateurs de Krino qui doivent faire des recherches et attribuer manuellement les équipes à ces pièces SAP. </w:t>
       </w:r>
     </w:p>
     <w:p>
@@ -4284,7 +4971,33 @@
         <w:rPr>
           <w:lang w:val="fr-BE"/>
         </w:rPr>
-        <w:t xml:space="preserve">établir une liste des types légitimes de transactions hors-Krino de SAP et voir </w:t>
+        <w:t xml:space="preserve">établir </w:t>
+      </w:r>
+      <w:r>
+        <w:rPr>
+          <w:lang w:val="fr-BE"/>
+        </w:rPr>
+        <w:t xml:space="preserve">(avec </w:t>
+      </w:r>
+      <w:proofErr w:type="spellStart"/>
+      <w:r>
+        <w:rPr>
+          <w:lang w:val="fr-BE"/>
+        </w:rPr>
+        <w:t>Sandrina</w:t>
+      </w:r>
+      <w:proofErr w:type="spellEnd"/>
+      <w:r>
+        <w:rPr>
+          <w:lang w:val="fr-BE"/>
+        </w:rPr>
+        <w:t xml:space="preserve">) </w:t>
+      </w:r>
+      <w:r>
+        <w:rPr>
+          <w:lang w:val="fr-BE"/>
+        </w:rPr>
+        <w:t xml:space="preserve">une liste des types légitimes de transactions hors-Krino de SAP et voir </w:t>
       </w:r>
     </w:p>
     <w:p>
@@ -4390,6 +5103,7 @@
         <w:rPr>
           <w:lang w:val="fr-BE"/>
         </w:rPr>
+        <w:lastRenderedPageBreak/>
         <w:t>Là aussi la relative basse fréquence de la synchronisation avec Krino fausse le calcul des budgets disponibles</w:t>
       </w:r>
       <w:r>
@@ -4409,8 +5123,17 @@
           <w:u w:val="single"/>
           <w:lang w:val="fr-BE"/>
         </w:rPr>
-        <w:t>Voir avec Madame Girin</w:t>
-      </w:r>
+        <w:t xml:space="preserve">Voir avec Madame </w:t>
+      </w:r>
+      <w:proofErr w:type="spellStart"/>
+      <w:r>
+        <w:rPr>
+          <w:u w:val="single"/>
+          <w:lang w:val="fr-BE"/>
+        </w:rPr>
+        <w:t>Girin</w:t>
+      </w:r>
+      <w:proofErr w:type="spellEnd"/>
       <w:r>
         <w:rPr>
           <w:lang w:val="fr-BE"/>
@@ -4513,6 +5236,12 @@
         </w:rPr>
         <w:t xml:space="preserve">. </w:t>
       </w:r>
+      <w:r>
+        <w:rPr>
+          <w:lang w:val="fr-BE"/>
+        </w:rPr>
+        <w:t xml:space="preserve">D’après Michel les économies potentielles seraient substantielles. </w:t>
+      </w:r>
     </w:p>
     <w:p>
       <w:pPr>
@@ -4537,7 +5266,35 @@
         <w:rPr>
           <w:lang w:val="fr-BE"/>
         </w:rPr>
-        <w:t>Cela impliquerait une database commune pour les Krinos de différents laboratoires. Est-ce réaliste ?</w:t>
+        <w:t xml:space="preserve">Cela impliquerait une </w:t>
+      </w:r>
+      <w:proofErr w:type="spellStart"/>
+      <w:r>
+        <w:rPr>
+          <w:lang w:val="fr-BE"/>
+        </w:rPr>
+        <w:t>database</w:t>
+      </w:r>
+      <w:proofErr w:type="spellEnd"/>
+      <w:r>
+        <w:rPr>
+          <w:lang w:val="fr-BE"/>
+        </w:rPr>
+        <w:t xml:space="preserve"> commune pour les </w:t>
+      </w:r>
+      <w:proofErr w:type="spellStart"/>
+      <w:r>
+        <w:rPr>
+          <w:lang w:val="fr-BE"/>
+        </w:rPr>
+        <w:t>Krinos</w:t>
+      </w:r>
+      <w:proofErr w:type="spellEnd"/>
+      <w:r>
+        <w:rPr>
+          <w:lang w:val="fr-BE"/>
+        </w:rPr>
+        <w:t xml:space="preserve"> de différents laboratoires. Est-ce réaliste ?</w:t>
       </w:r>
     </w:p>
     <w:p>
@@ -4588,7 +5345,27 @@
         <w:rPr>
           <w:lang w:val="fr-BE"/>
         </w:rPr>
-        <w:t xml:space="preserve">Une telle commande en attente devrait passer par un panier spécial qui ne sera pas envoyé à SAP avant la clôture. Le choix des OTP se fera aussi à la clôture. La vérification de budget suffisant de l’équipe doit se faire au moment de la mise dans le panier et le montant doit être déjà engagé par rapport au budget de l’équipe. </w:t>
+        <w:t xml:space="preserve">Une telle commande en attente devrait passer par un panier spécial qui ne sera pas envoyé à SAP avant la clôture. Le choix des OTP se fera aussi à la clôture. La vérification de budget suffisant de l’équipe doit </w:t>
+      </w:r>
+      <w:r>
+        <w:rPr>
+          <w:lang w:val="fr-BE"/>
+        </w:rPr>
+        <w:t xml:space="preserve">probablement </w:t>
+      </w:r>
+      <w:r>
+        <w:rPr>
+          <w:lang w:val="fr-BE"/>
+        </w:rPr>
+        <w:t>se faire au moment de la mise dans le panier et le montant doit être déjà engagé par rapport au budg</w:t>
+      </w:r>
+      <w:bookmarkStart w:id="15" w:name="_GoBack"/>
+      <w:bookmarkEnd w:id="15"/>
+      <w:r>
+        <w:rPr>
+          <w:lang w:val="fr-BE"/>
+        </w:rPr>
+        <w:t xml:space="preserve">et de l’équipe. </w:t>
       </w:r>
     </w:p>
     <w:p>
@@ -4650,8 +5427,38 @@
       <w:rPr>
         <w:rFonts w:asciiTheme="majorHAnsi" w:eastAsiaTheme="majorEastAsia" w:hAnsiTheme="majorHAnsi" w:cstheme="majorBidi"/>
       </w:rPr>
-      <w:t>Budgets des équipes dans Krino (Alexander Kvasz)</w:t>
+      <w:t xml:space="preserve">Budgets des équipes dans </w:t>
     </w:r>
+    <w:proofErr w:type="spellStart"/>
+    <w:r>
+      <w:rPr>
+        <w:rFonts w:asciiTheme="majorHAnsi" w:eastAsiaTheme="majorEastAsia" w:hAnsiTheme="majorHAnsi" w:cstheme="majorBidi"/>
+      </w:rPr>
+      <w:t>Krino</w:t>
+    </w:r>
+    <w:proofErr w:type="spellEnd"/>
+    <w:r>
+      <w:rPr>
+        <w:rFonts w:asciiTheme="majorHAnsi" w:eastAsiaTheme="majorEastAsia" w:hAnsiTheme="majorHAnsi" w:cstheme="majorBidi"/>
+      </w:rPr>
+      <w:t xml:space="preserve"> (Alexander </w:t>
+    </w:r>
+    <w:proofErr w:type="spellStart"/>
+    <w:r>
+      <w:rPr>
+        <w:rFonts w:asciiTheme="majorHAnsi" w:eastAsiaTheme="majorEastAsia" w:hAnsiTheme="majorHAnsi" w:cstheme="majorBidi"/>
+      </w:rPr>
+      <w:t>Kvasz</w:t>
+    </w:r>
+    <w:proofErr w:type="spellEnd"/>
+    <w:proofErr w:type="gramStart"/>
+    <w:r>
+      <w:rPr>
+        <w:rFonts w:asciiTheme="majorHAnsi" w:eastAsiaTheme="majorEastAsia" w:hAnsiTheme="majorHAnsi" w:cstheme="majorBidi"/>
+      </w:rPr>
+      <w:t>)</w:t>
+    </w:r>
+    <w:proofErr w:type="gramEnd"/>
     <w:r>
       <w:rPr>
         <w:rFonts w:asciiTheme="majorHAnsi" w:eastAsiaTheme="majorEastAsia" w:hAnsiTheme="majorHAnsi" w:cstheme="majorBidi"/>
@@ -4690,7 +5497,7 @@
         <w:rFonts w:asciiTheme="majorHAnsi" w:eastAsiaTheme="majorEastAsia" w:hAnsiTheme="majorHAnsi" w:cstheme="majorBidi"/>
         <w:noProof/>
       </w:rPr>
-      <w:t>4</w:t>
+      <w:t>9</w:t>
     </w:r>
     <w:r>
       <w:rPr>
@@ -7519,7 +8326,7 @@
 </file>
 
 <file path=customXml/itemProps1.xml><?xml version="1.0" encoding="utf-8"?>
-<ds:datastoreItem xmlns:ds="http://schemas.openxmlformats.org/officeDocument/2006/customXml" ds:itemID="{9E1F0FA4-C72E-481A-B769-58C8F69D6457}">
+<ds:datastoreItem xmlns:ds="http://schemas.openxmlformats.org/officeDocument/2006/customXml" ds:itemID="{30828527-7B93-48CE-8B09-DC8F2D1966FD}">
   <ds:schemaRefs>
     <ds:schemaRef ds:uri="http://schemas.openxmlformats.org/officeDocument/2006/bibliography"/>
   </ds:schemaRefs>

</xml_diff>